<commit_message>
File dump from design document
Creates initial project as a gradle project
</commit_message>
<xml_diff>
--- a/Design Documents/Liberation - Union Organization System Design Sheet.docx
+++ b/Design Documents/Liberation - Union Organization System Design Sheet.docx
@@ -41,7 +41,7 @@
           <w:szCs w:val="44"/>
         </w:rPr>
       </w:pPr>
-      <w:bookmarkStart w:id="0" w:name="_Toc147066550"/>
+      <w:bookmarkStart w:id="0" w:name="_Toc147067804"/>
       <w:r>
         <w:rPr>
           <w:sz w:val="44"/>
@@ -216,7 +216,7 @@
           <w:r>
             <w:fldChar w:fldCharType="separate"/>
           </w:r>
-          <w:hyperlink w:anchor="_Toc147066550" w:history="1">
+          <w:hyperlink w:anchor="_Toc147067804" w:history="1">
             <w:r>
               <w:rPr>
                 <w:rStyle w:val="Hyperlink"/>
@@ -243,7 +243,7 @@
                 <w:noProof/>
                 <w:webHidden/>
               </w:rPr>
-              <w:instrText xml:space="preserve"> PAGEREF _Toc147066550 \h </w:instrText>
+              <w:instrText xml:space="preserve"> PAGEREF _Toc147067804 \h </w:instrText>
             </w:r>
             <w:r>
               <w:rPr>
@@ -285,7 +285,7 @@
               <w:noProof/>
             </w:rPr>
           </w:pPr>
-          <w:hyperlink w:anchor="_Toc147066551" w:history="1">
+          <w:hyperlink w:anchor="_Toc147067805" w:history="1">
             <w:r>
               <w:rPr>
                 <w:rStyle w:val="Hyperlink"/>
@@ -315,7 +315,7 @@
                 <w:noProof/>
                 <w:webHidden/>
               </w:rPr>
-              <w:instrText xml:space="preserve"> PAGEREF _Toc147066551 \h </w:instrText>
+              <w:instrText xml:space="preserve"> PAGEREF _Toc147067805 \h </w:instrText>
             </w:r>
             <w:r>
               <w:rPr>
@@ -357,7 +357,7 @@
               <w:noProof/>
             </w:rPr>
           </w:pPr>
-          <w:hyperlink w:anchor="_Toc147066552" w:history="1">
+          <w:hyperlink w:anchor="_Toc147067806" w:history="1">
             <w:r>
               <w:rPr>
                 <w:rStyle w:val="Hyperlink"/>
@@ -384,7 +384,7 @@
                 <w:noProof/>
                 <w:webHidden/>
               </w:rPr>
-              <w:instrText xml:space="preserve"> PAGEREF _Toc147066552 \h </w:instrText>
+              <w:instrText xml:space="preserve"> PAGEREF _Toc147067806 \h </w:instrText>
             </w:r>
             <w:r>
               <w:rPr>
@@ -426,7 +426,7 @@
               <w:noProof/>
             </w:rPr>
           </w:pPr>
-          <w:hyperlink w:anchor="_Toc147066553" w:history="1">
+          <w:hyperlink w:anchor="_Toc147067807" w:history="1">
             <w:r>
               <w:rPr>
                 <w:rStyle w:val="Hyperlink"/>
@@ -453,7 +453,7 @@
                 <w:noProof/>
                 <w:webHidden/>
               </w:rPr>
-              <w:instrText xml:space="preserve"> PAGEREF _Toc147066553 \h </w:instrText>
+              <w:instrText xml:space="preserve"> PAGEREF _Toc147067807 \h </w:instrText>
             </w:r>
             <w:r>
               <w:rPr>
@@ -495,7 +495,7 @@
               <w:noProof/>
             </w:rPr>
           </w:pPr>
-          <w:hyperlink w:anchor="_Toc147066554" w:history="1">
+          <w:hyperlink w:anchor="_Toc147067808" w:history="1">
             <w:r>
               <w:rPr>
                 <w:rStyle w:val="Hyperlink"/>
@@ -522,7 +522,7 @@
                 <w:noProof/>
                 <w:webHidden/>
               </w:rPr>
-              <w:instrText xml:space="preserve"> PAGEREF _Toc147066554 \h </w:instrText>
+              <w:instrText xml:space="preserve"> PAGEREF _Toc147067808 \h </w:instrText>
             </w:r>
             <w:r>
               <w:rPr>
@@ -543,6 +543,213 @@
                 <w:webHidden/>
               </w:rPr>
               <w:t>5</w:t>
+            </w:r>
+            <w:r>
+              <w:rPr>
+                <w:noProof/>
+                <w:webHidden/>
+              </w:rPr>
+              <w:fldChar w:fldCharType="end"/>
+            </w:r>
+          </w:hyperlink>
+        </w:p>
+        <w:p>
+          <w:pPr>
+            <w:pStyle w:val="TOC3"/>
+            <w:tabs>
+              <w:tab w:val="right" w:leader="dot" w:pos="9350"/>
+            </w:tabs>
+            <w:rPr>
+              <w:rFonts w:eastAsiaTheme="minorEastAsia"/>
+              <w:noProof/>
+            </w:rPr>
+          </w:pPr>
+          <w:hyperlink w:anchor="_Toc147067809" w:history="1">
+            <w:r>
+              <w:rPr>
+                <w:rStyle w:val="Hyperlink"/>
+                <w:noProof/>
+              </w:rPr>
+              <w:t>Creating a Workplace</w:t>
+            </w:r>
+            <w:r>
+              <w:rPr>
+                <w:noProof/>
+                <w:webHidden/>
+              </w:rPr>
+              <w:tab/>
+            </w:r>
+            <w:r>
+              <w:rPr>
+                <w:noProof/>
+                <w:webHidden/>
+              </w:rPr>
+              <w:fldChar w:fldCharType="begin"/>
+            </w:r>
+            <w:r>
+              <w:rPr>
+                <w:noProof/>
+                <w:webHidden/>
+              </w:rPr>
+              <w:instrText xml:space="preserve"> PAGEREF _Toc147067809 \h </w:instrText>
+            </w:r>
+            <w:r>
+              <w:rPr>
+                <w:noProof/>
+                <w:webHidden/>
+              </w:rPr>
+            </w:r>
+            <w:r>
+              <w:rPr>
+                <w:noProof/>
+                <w:webHidden/>
+              </w:rPr>
+              <w:fldChar w:fldCharType="separate"/>
+            </w:r>
+            <w:r>
+              <w:rPr>
+                <w:noProof/>
+                <w:webHidden/>
+              </w:rPr>
+              <w:t>6</w:t>
+            </w:r>
+            <w:r>
+              <w:rPr>
+                <w:noProof/>
+                <w:webHidden/>
+              </w:rPr>
+              <w:fldChar w:fldCharType="end"/>
+            </w:r>
+          </w:hyperlink>
+        </w:p>
+        <w:p>
+          <w:pPr>
+            <w:pStyle w:val="TOC3"/>
+            <w:tabs>
+              <w:tab w:val="right" w:leader="dot" w:pos="9350"/>
+            </w:tabs>
+            <w:rPr>
+              <w:rFonts w:eastAsiaTheme="minorEastAsia"/>
+              <w:noProof/>
+            </w:rPr>
+          </w:pPr>
+          <w:hyperlink w:anchor="_Toc147067810" w:history="1">
+            <w:r>
+              <w:rPr>
+                <w:rStyle w:val="Hyperlink"/>
+                <w:noProof/>
+              </w:rPr>
+              <w:t>Modifying a Workplace</w:t>
+            </w:r>
+            <w:r>
+              <w:rPr>
+                <w:noProof/>
+                <w:webHidden/>
+              </w:rPr>
+              <w:tab/>
+            </w:r>
+            <w:r>
+              <w:rPr>
+                <w:noProof/>
+                <w:webHidden/>
+              </w:rPr>
+              <w:fldChar w:fldCharType="begin"/>
+            </w:r>
+            <w:r>
+              <w:rPr>
+                <w:noProof/>
+                <w:webHidden/>
+              </w:rPr>
+              <w:instrText xml:space="preserve"> PAGEREF _Toc147067810 \h </w:instrText>
+            </w:r>
+            <w:r>
+              <w:rPr>
+                <w:noProof/>
+                <w:webHidden/>
+              </w:rPr>
+            </w:r>
+            <w:r>
+              <w:rPr>
+                <w:noProof/>
+                <w:webHidden/>
+              </w:rPr>
+              <w:fldChar w:fldCharType="separate"/>
+            </w:r>
+            <w:r>
+              <w:rPr>
+                <w:noProof/>
+                <w:webHidden/>
+              </w:rPr>
+              <w:t>7</w:t>
+            </w:r>
+            <w:r>
+              <w:rPr>
+                <w:noProof/>
+                <w:webHidden/>
+              </w:rPr>
+              <w:fldChar w:fldCharType="end"/>
+            </w:r>
+          </w:hyperlink>
+        </w:p>
+        <w:p>
+          <w:pPr>
+            <w:pStyle w:val="TOC3"/>
+            <w:tabs>
+              <w:tab w:val="right" w:leader="dot" w:pos="9350"/>
+            </w:tabs>
+            <w:rPr>
+              <w:rFonts w:eastAsiaTheme="minorEastAsia"/>
+              <w:noProof/>
+            </w:rPr>
+          </w:pPr>
+          <w:hyperlink w:anchor="_Toc147067811" w:history="1">
+            <w:r>
+              <w:rPr>
+                <w:rStyle w:val="Hyperlink"/>
+                <w:noProof/>
+              </w:rPr>
+              <w:t>Manage Workplace Data</w:t>
+            </w:r>
+            <w:r>
+              <w:rPr>
+                <w:noProof/>
+                <w:webHidden/>
+              </w:rPr>
+              <w:tab/>
+            </w:r>
+            <w:r>
+              <w:rPr>
+                <w:noProof/>
+                <w:webHidden/>
+              </w:rPr>
+              <w:fldChar w:fldCharType="begin"/>
+            </w:r>
+            <w:r>
+              <w:rPr>
+                <w:noProof/>
+                <w:webHidden/>
+              </w:rPr>
+              <w:instrText xml:space="preserve"> PAGEREF _Toc147067811 \h </w:instrText>
+            </w:r>
+            <w:r>
+              <w:rPr>
+                <w:noProof/>
+                <w:webHidden/>
+              </w:rPr>
+            </w:r>
+            <w:r>
+              <w:rPr>
+                <w:noProof/>
+                <w:webHidden/>
+              </w:rPr>
+              <w:fldChar w:fldCharType="separate"/>
+            </w:r>
+            <w:r>
+              <w:rPr>
+                <w:noProof/>
+                <w:webHidden/>
+              </w:rPr>
+              <w:t>8</w:t>
             </w:r>
             <w:r>
               <w:rPr>
@@ -564,7 +771,7 @@
               <w:noProof/>
             </w:rPr>
           </w:pPr>
-          <w:hyperlink w:anchor="_Toc147066555" w:history="1">
+          <w:hyperlink w:anchor="_Toc147067812" w:history="1">
             <w:r>
               <w:rPr>
                 <w:rStyle w:val="Hyperlink"/>
@@ -591,7 +798,7 @@
                 <w:noProof/>
                 <w:webHidden/>
               </w:rPr>
-              <w:instrText xml:space="preserve"> PAGEREF _Toc147066555 \h </w:instrText>
+              <w:instrText xml:space="preserve"> PAGEREF _Toc147067812 \h </w:instrText>
             </w:r>
             <w:r>
               <w:rPr>
@@ -611,7 +818,214 @@
                 <w:noProof/>
                 <w:webHidden/>
               </w:rPr>
-              <w:t>6</w:t>
+              <w:t>9</w:t>
+            </w:r>
+            <w:r>
+              <w:rPr>
+                <w:noProof/>
+                <w:webHidden/>
+              </w:rPr>
+              <w:fldChar w:fldCharType="end"/>
+            </w:r>
+          </w:hyperlink>
+        </w:p>
+        <w:p>
+          <w:pPr>
+            <w:pStyle w:val="TOC3"/>
+            <w:tabs>
+              <w:tab w:val="right" w:leader="dot" w:pos="9350"/>
+            </w:tabs>
+            <w:rPr>
+              <w:rFonts w:eastAsiaTheme="minorEastAsia"/>
+              <w:noProof/>
+            </w:rPr>
+          </w:pPr>
+          <w:hyperlink w:anchor="_Toc147067813" w:history="1">
+            <w:r>
+              <w:rPr>
+                <w:rStyle w:val="Hyperlink"/>
+                <w:noProof/>
+              </w:rPr>
+              <w:t>Signing a Union Card</w:t>
+            </w:r>
+            <w:r>
+              <w:rPr>
+                <w:noProof/>
+                <w:webHidden/>
+              </w:rPr>
+              <w:tab/>
+            </w:r>
+            <w:r>
+              <w:rPr>
+                <w:noProof/>
+                <w:webHidden/>
+              </w:rPr>
+              <w:fldChar w:fldCharType="begin"/>
+            </w:r>
+            <w:r>
+              <w:rPr>
+                <w:noProof/>
+                <w:webHidden/>
+              </w:rPr>
+              <w:instrText xml:space="preserve"> PAGEREF _Toc147067813 \h </w:instrText>
+            </w:r>
+            <w:r>
+              <w:rPr>
+                <w:noProof/>
+                <w:webHidden/>
+              </w:rPr>
+            </w:r>
+            <w:r>
+              <w:rPr>
+                <w:noProof/>
+                <w:webHidden/>
+              </w:rPr>
+              <w:fldChar w:fldCharType="separate"/>
+            </w:r>
+            <w:r>
+              <w:rPr>
+                <w:noProof/>
+                <w:webHidden/>
+              </w:rPr>
+              <w:t>10</w:t>
+            </w:r>
+            <w:r>
+              <w:rPr>
+                <w:noProof/>
+                <w:webHidden/>
+              </w:rPr>
+              <w:fldChar w:fldCharType="end"/>
+            </w:r>
+          </w:hyperlink>
+        </w:p>
+        <w:p>
+          <w:pPr>
+            <w:pStyle w:val="TOC3"/>
+            <w:tabs>
+              <w:tab w:val="right" w:leader="dot" w:pos="9350"/>
+            </w:tabs>
+            <w:rPr>
+              <w:rFonts w:eastAsiaTheme="minorEastAsia"/>
+              <w:noProof/>
+            </w:rPr>
+          </w:pPr>
+          <w:hyperlink w:anchor="_Toc147067814" w:history="1">
+            <w:r>
+              <w:rPr>
+                <w:rStyle w:val="Hyperlink"/>
+                <w:noProof/>
+              </w:rPr>
+              <w:t>Deleting a Union Card</w:t>
+            </w:r>
+            <w:r>
+              <w:rPr>
+                <w:noProof/>
+                <w:webHidden/>
+              </w:rPr>
+              <w:tab/>
+            </w:r>
+            <w:r>
+              <w:rPr>
+                <w:noProof/>
+                <w:webHidden/>
+              </w:rPr>
+              <w:fldChar w:fldCharType="begin"/>
+            </w:r>
+            <w:r>
+              <w:rPr>
+                <w:noProof/>
+                <w:webHidden/>
+              </w:rPr>
+              <w:instrText xml:space="preserve"> PAGEREF _Toc147067814 \h </w:instrText>
+            </w:r>
+            <w:r>
+              <w:rPr>
+                <w:noProof/>
+                <w:webHidden/>
+              </w:rPr>
+            </w:r>
+            <w:r>
+              <w:rPr>
+                <w:noProof/>
+                <w:webHidden/>
+              </w:rPr>
+              <w:fldChar w:fldCharType="separate"/>
+            </w:r>
+            <w:r>
+              <w:rPr>
+                <w:noProof/>
+                <w:webHidden/>
+              </w:rPr>
+              <w:t>11</w:t>
+            </w:r>
+            <w:r>
+              <w:rPr>
+                <w:noProof/>
+                <w:webHidden/>
+              </w:rPr>
+              <w:fldChar w:fldCharType="end"/>
+            </w:r>
+          </w:hyperlink>
+        </w:p>
+        <w:p>
+          <w:pPr>
+            <w:pStyle w:val="TOC3"/>
+            <w:tabs>
+              <w:tab w:val="right" w:leader="dot" w:pos="9350"/>
+            </w:tabs>
+            <w:rPr>
+              <w:rFonts w:eastAsiaTheme="minorEastAsia"/>
+              <w:noProof/>
+            </w:rPr>
+          </w:pPr>
+          <w:hyperlink w:anchor="_Toc147067815" w:history="1">
+            <w:r>
+              <w:rPr>
+                <w:rStyle w:val="Hyperlink"/>
+                <w:noProof/>
+              </w:rPr>
+              <w:t>Accessing a Union Card</w:t>
+            </w:r>
+            <w:r>
+              <w:rPr>
+                <w:noProof/>
+                <w:webHidden/>
+              </w:rPr>
+              <w:tab/>
+            </w:r>
+            <w:r>
+              <w:rPr>
+                <w:noProof/>
+                <w:webHidden/>
+              </w:rPr>
+              <w:fldChar w:fldCharType="begin"/>
+            </w:r>
+            <w:r>
+              <w:rPr>
+                <w:noProof/>
+                <w:webHidden/>
+              </w:rPr>
+              <w:instrText xml:space="preserve"> PAGEREF _Toc147067815 \h </w:instrText>
+            </w:r>
+            <w:r>
+              <w:rPr>
+                <w:noProof/>
+                <w:webHidden/>
+              </w:rPr>
+            </w:r>
+            <w:r>
+              <w:rPr>
+                <w:noProof/>
+                <w:webHidden/>
+              </w:rPr>
+              <w:fldChar w:fldCharType="separate"/>
+            </w:r>
+            <w:r>
+              <w:rPr>
+                <w:noProof/>
+                <w:webHidden/>
+              </w:rPr>
+              <w:t>12</w:t>
             </w:r>
             <w:r>
               <w:rPr>
@@ -633,7 +1047,7 @@
               <w:noProof/>
             </w:rPr>
           </w:pPr>
-          <w:hyperlink w:anchor="_Toc147066556" w:history="1">
+          <w:hyperlink w:anchor="_Toc147067816" w:history="1">
             <w:r>
               <w:rPr>
                 <w:rStyle w:val="Hyperlink"/>
@@ -660,7 +1074,7 @@
                 <w:noProof/>
                 <w:webHidden/>
               </w:rPr>
-              <w:instrText xml:space="preserve"> PAGEREF _Toc147066556 \h </w:instrText>
+              <w:instrText xml:space="preserve"> PAGEREF _Toc147067816 \h </w:instrText>
             </w:r>
             <w:r>
               <w:rPr>
@@ -680,7 +1094,7 @@
                 <w:noProof/>
                 <w:webHidden/>
               </w:rPr>
-              <w:t>7</w:t>
+              <w:t>13</w:t>
             </w:r>
             <w:r>
               <w:rPr>
@@ -702,7 +1116,7 @@
               <w:noProof/>
             </w:rPr>
           </w:pPr>
-          <w:hyperlink w:anchor="_Toc147066557" w:history="1">
+          <w:hyperlink w:anchor="_Toc147067817" w:history="1">
             <w:r>
               <w:rPr>
                 <w:rStyle w:val="Hyperlink"/>
@@ -729,7 +1143,7 @@
                 <w:noProof/>
                 <w:webHidden/>
               </w:rPr>
-              <w:instrText xml:space="preserve"> PAGEREF _Toc147066557 \h </w:instrText>
+              <w:instrText xml:space="preserve"> PAGEREF _Toc147067817 \h </w:instrText>
             </w:r>
             <w:r>
               <w:rPr>
@@ -749,7 +1163,145 @@
                 <w:noProof/>
                 <w:webHidden/>
               </w:rPr>
-              <w:t>8</w:t>
+              <w:t>14</w:t>
+            </w:r>
+            <w:r>
+              <w:rPr>
+                <w:noProof/>
+                <w:webHidden/>
+              </w:rPr>
+              <w:fldChar w:fldCharType="end"/>
+            </w:r>
+          </w:hyperlink>
+        </w:p>
+        <w:p>
+          <w:pPr>
+            <w:pStyle w:val="TOC3"/>
+            <w:tabs>
+              <w:tab w:val="right" w:leader="dot" w:pos="9350"/>
+            </w:tabs>
+            <w:rPr>
+              <w:rFonts w:eastAsiaTheme="minorEastAsia"/>
+              <w:noProof/>
+            </w:rPr>
+          </w:pPr>
+          <w:hyperlink w:anchor="_Toc147067818" w:history="1">
+            <w:r>
+              <w:rPr>
+                <w:rStyle w:val="Hyperlink"/>
+                <w:noProof/>
+              </w:rPr>
+              <w:t>Removing a User</w:t>
+            </w:r>
+            <w:r>
+              <w:rPr>
+                <w:noProof/>
+                <w:webHidden/>
+              </w:rPr>
+              <w:tab/>
+            </w:r>
+            <w:r>
+              <w:rPr>
+                <w:noProof/>
+                <w:webHidden/>
+              </w:rPr>
+              <w:fldChar w:fldCharType="begin"/>
+            </w:r>
+            <w:r>
+              <w:rPr>
+                <w:noProof/>
+                <w:webHidden/>
+              </w:rPr>
+              <w:instrText xml:space="preserve"> PAGEREF _Toc147067818 \h </w:instrText>
+            </w:r>
+            <w:r>
+              <w:rPr>
+                <w:noProof/>
+                <w:webHidden/>
+              </w:rPr>
+            </w:r>
+            <w:r>
+              <w:rPr>
+                <w:noProof/>
+                <w:webHidden/>
+              </w:rPr>
+              <w:fldChar w:fldCharType="separate"/>
+            </w:r>
+            <w:r>
+              <w:rPr>
+                <w:noProof/>
+                <w:webHidden/>
+              </w:rPr>
+              <w:t>15</w:t>
+            </w:r>
+            <w:r>
+              <w:rPr>
+                <w:noProof/>
+                <w:webHidden/>
+              </w:rPr>
+              <w:fldChar w:fldCharType="end"/>
+            </w:r>
+          </w:hyperlink>
+        </w:p>
+        <w:p>
+          <w:pPr>
+            <w:pStyle w:val="TOC3"/>
+            <w:tabs>
+              <w:tab w:val="right" w:leader="dot" w:pos="9350"/>
+            </w:tabs>
+            <w:rPr>
+              <w:rFonts w:eastAsiaTheme="minorEastAsia"/>
+              <w:noProof/>
+            </w:rPr>
+          </w:pPr>
+          <w:hyperlink w:anchor="_Toc147067819" w:history="1">
+            <w:r>
+              <w:rPr>
+                <w:rStyle w:val="Hyperlink"/>
+                <w:noProof/>
+              </w:rPr>
+              <w:t>Creating an Account</w:t>
+            </w:r>
+            <w:r>
+              <w:rPr>
+                <w:noProof/>
+                <w:webHidden/>
+              </w:rPr>
+              <w:tab/>
+            </w:r>
+            <w:r>
+              <w:rPr>
+                <w:noProof/>
+                <w:webHidden/>
+              </w:rPr>
+              <w:fldChar w:fldCharType="begin"/>
+            </w:r>
+            <w:r>
+              <w:rPr>
+                <w:noProof/>
+                <w:webHidden/>
+              </w:rPr>
+              <w:instrText xml:space="preserve"> PAGEREF _Toc147067819 \h </w:instrText>
+            </w:r>
+            <w:r>
+              <w:rPr>
+                <w:noProof/>
+                <w:webHidden/>
+              </w:rPr>
+            </w:r>
+            <w:r>
+              <w:rPr>
+                <w:noProof/>
+                <w:webHidden/>
+              </w:rPr>
+              <w:fldChar w:fldCharType="separate"/>
+            </w:r>
+            <w:r>
+              <w:rPr>
+                <w:noProof/>
+                <w:webHidden/>
+              </w:rPr>
+              <w:t>16</w:t>
             </w:r>
             <w:r>
               <w:rPr>
@@ -808,7 +1360,7 @@
           <w:szCs w:val="44"/>
         </w:rPr>
       </w:pPr>
-      <w:bookmarkStart w:id="1" w:name="_Toc147066551"/>
+      <w:bookmarkStart w:id="1" w:name="_Toc147067805"/>
       <w:r>
         <w:rPr>
           <w:rFonts w:asciiTheme="minorHAnsi" w:hAnsiTheme="minorHAnsi" w:cstheme="minorHAnsi"/>
@@ -832,7 +1384,7 @@
           <w:szCs w:val="44"/>
         </w:rPr>
       </w:pPr>
-      <w:bookmarkStart w:id="2" w:name="_Toc147066552"/>
+      <w:bookmarkStart w:id="2" w:name="_Toc147067806"/>
       <w:r>
         <w:rPr>
           <w:sz w:val="44"/>
@@ -912,7 +1464,7 @@
           <w:szCs w:val="44"/>
         </w:rPr>
       </w:pPr>
-      <w:bookmarkStart w:id="3" w:name="_Toc147066553"/>
+      <w:bookmarkStart w:id="3" w:name="_Toc147067807"/>
       <w:r>
         <w:rPr>
           <w:sz w:val="44"/>
@@ -932,6 +1484,7 @@
       </w:pPr>
       <w:r>
         <w:rPr>
+          <w:noProof/>
           <w:sz w:val="44"/>
           <w:szCs w:val="44"/>
         </w:rPr>
@@ -980,7 +1533,7 @@
           <w:szCs w:val="44"/>
         </w:rPr>
       </w:pPr>
-      <w:bookmarkStart w:id="4" w:name="_Toc147066554"/>
+      <w:bookmarkStart w:id="4" w:name="_Toc147067808"/>
       <w:r>
         <w:rPr>
           <w:sz w:val="44"/>
@@ -1007,6 +1560,7 @@
       </w:pPr>
       <w:r>
         <w:rPr>
+          <w:noProof/>
           <w:sz w:val="44"/>
           <w:szCs w:val="44"/>
         </w:rPr>
@@ -1064,13 +1618,95 @@
     </w:p>
     <w:p>
       <w:pPr>
+        <w:pStyle w:val="Heading3"/>
+        <w:rPr>
+          <w:sz w:val="44"/>
+          <w:szCs w:val="44"/>
+        </w:rPr>
+      </w:pPr>
+      <w:bookmarkStart w:id="5" w:name="_Toc147067809"/>
+      <w:r>
+        <w:rPr>
+          <w:sz w:val="44"/>
+          <w:szCs w:val="44"/>
+        </w:rPr>
+        <w:lastRenderedPageBreak/>
+        <w:t>Creating a Workplace</w:t>
+      </w:r>
+      <w:bookmarkEnd w:id="5"/>
+    </w:p>
+    <w:p>
+      <w:pPr>
+        <w:rPr>
+          <w:sz w:val="44"/>
+          <w:szCs w:val="44"/>
+        </w:rPr>
+      </w:pPr>
+      <w:r>
+        <w:rPr>
+          <w:sz w:val="44"/>
+          <w:szCs w:val="44"/>
+        </w:rPr>
+        <w:br w:type="page"/>
+      </w:r>
+    </w:p>
+    <w:p>
+      <w:pPr>
+        <w:pStyle w:val="Heading3"/>
+        <w:rPr>
+          <w:sz w:val="44"/>
+          <w:szCs w:val="44"/>
+        </w:rPr>
+      </w:pPr>
+      <w:bookmarkStart w:id="6" w:name="_Toc147067810"/>
+      <w:r>
+        <w:rPr>
+          <w:sz w:val="44"/>
+          <w:szCs w:val="44"/>
+        </w:rPr>
+        <w:lastRenderedPageBreak/>
+        <w:t>Modifying a Workplace</w:t>
+      </w:r>
+      <w:bookmarkEnd w:id="6"/>
+    </w:p>
+    <w:p>
+      <w:r>
+        <w:br w:type="page"/>
+      </w:r>
+    </w:p>
+    <w:p>
+      <w:pPr>
+        <w:pStyle w:val="Heading3"/>
+        <w:rPr>
+          <w:sz w:val="44"/>
+          <w:szCs w:val="44"/>
+        </w:rPr>
+      </w:pPr>
+      <w:bookmarkStart w:id="7" w:name="_Toc147067811"/>
+      <w:r>
+        <w:rPr>
+          <w:sz w:val="44"/>
+          <w:szCs w:val="44"/>
+        </w:rPr>
+        <w:lastRenderedPageBreak/>
+        <w:t>Manage Workplace Data</w:t>
+      </w:r>
+      <w:bookmarkEnd w:id="7"/>
+    </w:p>
+    <w:p>
+      <w:r>
+        <w:br w:type="page"/>
+      </w:r>
+    </w:p>
+    <w:p>
+      <w:pPr>
         <w:pStyle w:val="Heading2"/>
         <w:rPr>
           <w:sz w:val="44"/>
           <w:szCs w:val="44"/>
         </w:rPr>
       </w:pPr>
-      <w:bookmarkStart w:id="5" w:name="_Toc147066555"/>
+      <w:bookmarkStart w:id="8" w:name="_Toc147067812"/>
       <w:r>
         <w:rPr>
           <w:sz w:val="44"/>
@@ -1079,25 +1715,26 @@
         <w:lastRenderedPageBreak/>
         <w:t>Use Case Model: Managing Union Card Data</w:t>
       </w:r>
-      <w:bookmarkEnd w:id="5"/>
-    </w:p>
-    <w:p>
-      <w:pPr>
-        <w:rPr>
-          <w:sz w:val="44"/>
-          <w:szCs w:val="44"/>
-        </w:rPr>
-      </w:pPr>
-      <w:r>
-        <w:rPr>
+      <w:bookmarkEnd w:id="8"/>
+    </w:p>
+    <w:p>
+      <w:pPr>
+        <w:rPr>
+          <w:sz w:val="44"/>
+          <w:szCs w:val="44"/>
+        </w:rPr>
+      </w:pPr>
+      <w:r>
+        <w:rPr>
+          <w:noProof/>
           <w:sz w:val="44"/>
           <w:szCs w:val="44"/>
         </w:rPr>
         <w:drawing>
-          <wp:inline distT="0" distB="0" distL="0" distR="0" wp14:anchorId="16985AC3" wp14:editId="6DDEAF2C">
-            <wp:extent cx="5547841" cy="4618120"/>
-            <wp:effectExtent l="0" t="0" r="0" b="0"/>
-            <wp:docPr id="759478823" name="Picture 1" descr="A diagram of a card management system&#10;&#10;Description automatically generated"/>
+          <wp:inline distT="0" distB="0" distL="0" distR="0" wp14:anchorId="411C39D9" wp14:editId="1B19362F">
+            <wp:extent cx="5943600" cy="4910455"/>
+            <wp:effectExtent l="0" t="0" r="0" b="4445"/>
+            <wp:docPr id="2035075763" name="Picture 1" descr="A diagram of a person's card&#10;&#10;Description automatically generated"/>
             <wp:cNvGraphicFramePr>
               <a:graphicFrameLocks xmlns:a="http://schemas.openxmlformats.org/drawingml/2006/main" noChangeAspect="1"/>
             </wp:cNvGraphicFramePr>
@@ -1105,7 +1742,7 @@
               <a:graphicData uri="http://schemas.openxmlformats.org/drawingml/2006/picture">
                 <pic:pic xmlns:pic="http://schemas.openxmlformats.org/drawingml/2006/picture">
                   <pic:nvPicPr>
-                    <pic:cNvPr id="759478823" name="Picture 1" descr="A diagram of a card management system&#10;&#10;Description automatically generated"/>
+                    <pic:cNvPr id="2035075763" name="Picture 1" descr="A diagram of a person's card&#10;&#10;Description automatically generated"/>
                     <pic:cNvPicPr/>
                   </pic:nvPicPr>
                   <pic:blipFill>
@@ -1117,7 +1754,7 @@
                   <pic:spPr>
                     <a:xfrm>
                       <a:off x="0" y="0"/>
-                      <a:ext cx="5547841" cy="4618120"/>
+                      <a:ext cx="5943600" cy="4910455"/>
                     </a:xfrm>
                     <a:prstGeom prst="rect">
                       <a:avLst/>
@@ -1155,12 +1792,114 @@
     </w:p>
     <w:p>
       <w:pPr>
+        <w:pStyle w:val="Heading3"/>
+        <w:rPr>
+          <w:sz w:val="44"/>
+          <w:szCs w:val="44"/>
+        </w:rPr>
+      </w:pPr>
+      <w:bookmarkStart w:id="9" w:name="_Toc147067813"/>
+      <w:r>
+        <w:rPr>
+          <w:sz w:val="44"/>
+          <w:szCs w:val="44"/>
+        </w:rPr>
+        <w:lastRenderedPageBreak/>
+        <w:t>Signing a Union Card</w:t>
+      </w:r>
+      <w:bookmarkEnd w:id="9"/>
+    </w:p>
+    <w:p>
+      <w:pPr>
+        <w:rPr>
+          <w:sz w:val="44"/>
+          <w:szCs w:val="44"/>
+        </w:rPr>
+      </w:pPr>
+      <w:r>
+        <w:rPr>
+          <w:sz w:val="44"/>
+          <w:szCs w:val="44"/>
+        </w:rPr>
+        <w:br w:type="page"/>
+      </w:r>
+    </w:p>
+    <w:p>
+      <w:pPr>
+        <w:pStyle w:val="Heading3"/>
+        <w:rPr>
+          <w:sz w:val="44"/>
+          <w:szCs w:val="44"/>
+        </w:rPr>
+      </w:pPr>
+      <w:bookmarkStart w:id="10" w:name="_Toc147067814"/>
+      <w:r>
+        <w:rPr>
+          <w:sz w:val="44"/>
+          <w:szCs w:val="44"/>
+        </w:rPr>
+        <w:lastRenderedPageBreak/>
+        <w:t>Deleting a Union Card</w:t>
+      </w:r>
+      <w:bookmarkEnd w:id="10"/>
+    </w:p>
+    <w:p>
+      <w:pPr>
+        <w:rPr>
+          <w:sz w:val="44"/>
+          <w:szCs w:val="44"/>
+        </w:rPr>
+      </w:pPr>
+      <w:r>
+        <w:rPr>
+          <w:sz w:val="44"/>
+          <w:szCs w:val="44"/>
+        </w:rPr>
+        <w:br w:type="page"/>
+      </w:r>
+    </w:p>
+    <w:p>
+      <w:pPr>
+        <w:pStyle w:val="Heading3"/>
+        <w:rPr>
+          <w:sz w:val="44"/>
+          <w:szCs w:val="44"/>
+        </w:rPr>
+      </w:pPr>
+      <w:bookmarkStart w:id="11" w:name="_Toc147067815"/>
+      <w:r>
+        <w:rPr>
+          <w:sz w:val="44"/>
+          <w:szCs w:val="44"/>
+        </w:rPr>
+        <w:lastRenderedPageBreak/>
+        <w:t>Accessing a Union Card</w:t>
+      </w:r>
+      <w:bookmarkEnd w:id="11"/>
+    </w:p>
+    <w:p>
+      <w:pPr>
+        <w:rPr>
+          <w:sz w:val="44"/>
+          <w:szCs w:val="44"/>
+        </w:rPr>
+      </w:pPr>
+      <w:r>
+        <w:rPr>
+          <w:sz w:val="44"/>
+          <w:szCs w:val="44"/>
+        </w:rPr>
+        <w:br w:type="page"/>
+      </w:r>
+    </w:p>
+    <w:p>
+      <w:pPr>
         <w:pStyle w:val="Heading2"/>
         <w:rPr>
           <w:noProof/>
         </w:rPr>
       </w:pPr>
-      <w:bookmarkStart w:id="6" w:name="_Toc147066556"/>
+      <w:bookmarkStart w:id="12" w:name="_Toc147067816"/>
       <w:r>
         <w:rPr>
           <w:sz w:val="44"/>
@@ -1169,7 +1908,7 @@
         <w:lastRenderedPageBreak/>
         <w:t>Use Case Model: User Management</w:t>
       </w:r>
-      <w:bookmarkEnd w:id="6"/>
+      <w:bookmarkEnd w:id="12"/>
       <w:r>
         <w:rPr>
           <w:noProof/>
@@ -1187,14 +1926,15 @@
       </w:pPr>
       <w:r>
         <w:rPr>
+          <w:noProof/>
           <w:sz w:val="44"/>
           <w:szCs w:val="44"/>
         </w:rPr>
         <w:drawing>
-          <wp:inline distT="0" distB="0" distL="0" distR="0" wp14:anchorId="1879E36C" wp14:editId="01FDF8A0">
-            <wp:extent cx="5943600" cy="4247515"/>
-            <wp:effectExtent l="0" t="0" r="0" b="635"/>
-            <wp:docPr id="654455391" name="Picture 1" descr="A diagram of a company&#10;&#10;Description automatically generated"/>
+          <wp:inline distT="0" distB="0" distL="0" distR="0" wp14:anchorId="3F95EFFD" wp14:editId="5381A3A8">
+            <wp:extent cx="5943600" cy="5172075"/>
+            <wp:effectExtent l="0" t="0" r="0" b="9525"/>
+            <wp:docPr id="638942608" name="Picture 1" descr="A diagram of a diagram&#10;&#10;Description automatically generated"/>
             <wp:cNvGraphicFramePr>
               <a:graphicFrameLocks xmlns:a="http://schemas.openxmlformats.org/drawingml/2006/main" noChangeAspect="1"/>
             </wp:cNvGraphicFramePr>
@@ -1202,7 +1942,7 @@
               <a:graphicData uri="http://schemas.openxmlformats.org/drawingml/2006/picture">
                 <pic:pic xmlns:pic="http://schemas.openxmlformats.org/drawingml/2006/picture">
                   <pic:nvPicPr>
-                    <pic:cNvPr id="654455391" name="Picture 1" descr="A diagram of a company&#10;&#10;Description automatically generated"/>
+                    <pic:cNvPr id="638942608" name="Picture 1" descr="A diagram of a diagram&#10;&#10;Description automatically generated"/>
                     <pic:cNvPicPr/>
                   </pic:nvPicPr>
                   <pic:blipFill>
@@ -1214,7 +1954,7 @@
                   <pic:spPr>
                     <a:xfrm>
                       <a:off x="0" y="0"/>
-                      <a:ext cx="5943600" cy="4247515"/>
+                      <a:ext cx="5943600" cy="5172075"/>
                     </a:xfrm>
                     <a:prstGeom prst="rect">
                       <a:avLst/>
@@ -1252,7 +1992,7 @@
           <w:szCs w:val="44"/>
         </w:rPr>
       </w:pPr>
-      <w:bookmarkStart w:id="7" w:name="_Toc147066557"/>
+      <w:bookmarkStart w:id="13" w:name="_Toc147067817"/>
       <w:r>
         <w:rPr>
           <w:sz w:val="44"/>
@@ -1268,17 +2008,18 @@
         </w:rPr>
         <w:t>User</w:t>
       </w:r>
-      <w:bookmarkEnd w:id="7"/>
-    </w:p>
-    <w:p>
-      <w:pPr>
-        <w:rPr>
-          <w:sz w:val="44"/>
-          <w:szCs w:val="44"/>
-        </w:rPr>
-      </w:pPr>
-      <w:r>
-        <w:rPr>
+      <w:bookmarkEnd w:id="13"/>
+    </w:p>
+    <w:p>
+      <w:pPr>
+        <w:rPr>
+          <w:sz w:val="44"/>
+          <w:szCs w:val="44"/>
+        </w:rPr>
+      </w:pPr>
+      <w:r>
+        <w:rPr>
+          <w:noProof/>
           <w:sz w:val="44"/>
           <w:szCs w:val="44"/>
         </w:rPr>
@@ -1319,8 +2060,144 @@
         </w:drawing>
       </w:r>
     </w:p>
+    <w:p>
+      <w:pPr>
+        <w:rPr>
+          <w:sz w:val="44"/>
+          <w:szCs w:val="44"/>
+        </w:rPr>
+      </w:pPr>
+      <w:r>
+        <w:rPr>
+          <w:sz w:val="44"/>
+          <w:szCs w:val="44"/>
+        </w:rPr>
+        <w:br w:type="page"/>
+      </w:r>
+    </w:p>
+    <w:p>
+      <w:pPr>
+        <w:pStyle w:val="Heading3"/>
+        <w:rPr>
+          <w:sz w:val="44"/>
+          <w:szCs w:val="44"/>
+        </w:rPr>
+      </w:pPr>
+      <w:bookmarkStart w:id="14" w:name="_Toc147067818"/>
+      <w:r>
+        <w:rPr>
+          <w:sz w:val="44"/>
+          <w:szCs w:val="44"/>
+        </w:rPr>
+        <w:lastRenderedPageBreak/>
+        <w:t>Removing a User</w:t>
+      </w:r>
+      <w:bookmarkEnd w:id="14"/>
+    </w:p>
+    <w:p/>
+    <w:p>
+      <w:r>
+        <w:drawing>
+          <wp:inline distT="0" distB="0" distL="0" distR="0" wp14:anchorId="0ECE6CD4" wp14:editId="0352CB27">
+            <wp:extent cx="5943600" cy="2741295"/>
+            <wp:effectExtent l="0" t="0" r="0" b="1905"/>
+            <wp:docPr id="472112265" name="Picture 1" descr="A diagram of a diagram&#10;&#10;Description automatically generated"/>
+            <wp:cNvGraphicFramePr>
+              <a:graphicFrameLocks xmlns:a="http://schemas.openxmlformats.org/drawingml/2006/main" noChangeAspect="1"/>
+            </wp:cNvGraphicFramePr>
+            <a:graphic xmlns:a="http://schemas.openxmlformats.org/drawingml/2006/main">
+              <a:graphicData uri="http://schemas.openxmlformats.org/drawingml/2006/picture">
+                <pic:pic xmlns:pic="http://schemas.openxmlformats.org/drawingml/2006/picture">
+                  <pic:nvPicPr>
+                    <pic:cNvPr id="472112265" name="Picture 1" descr="A diagram of a diagram&#10;&#10;Description automatically generated"/>
+                    <pic:cNvPicPr/>
+                  </pic:nvPicPr>
+                  <pic:blipFill>
+                    <a:blip r:embed="rId13"/>
+                    <a:stretch>
+                      <a:fillRect/>
+                    </a:stretch>
+                  </pic:blipFill>
+                  <pic:spPr>
+                    <a:xfrm>
+                      <a:off x="0" y="0"/>
+                      <a:ext cx="5943600" cy="2741295"/>
+                    </a:xfrm>
+                    <a:prstGeom prst="rect">
+                      <a:avLst/>
+                    </a:prstGeom>
+                  </pic:spPr>
+                </pic:pic>
+              </a:graphicData>
+            </a:graphic>
+          </wp:inline>
+        </w:drawing>
+      </w:r>
+      <w:r>
+        <w:br w:type="page"/>
+      </w:r>
+    </w:p>
+    <w:p>
+      <w:pPr>
+        <w:pStyle w:val="Heading3"/>
+        <w:rPr>
+          <w:sz w:val="44"/>
+          <w:szCs w:val="44"/>
+        </w:rPr>
+      </w:pPr>
+      <w:bookmarkStart w:id="15" w:name="_Toc147067819"/>
+      <w:r>
+        <w:rPr>
+          <w:sz w:val="44"/>
+          <w:szCs w:val="44"/>
+        </w:rPr>
+        <w:lastRenderedPageBreak/>
+        <w:t>Creating an Account</w:t>
+      </w:r>
+      <w:bookmarkEnd w:id="15"/>
+    </w:p>
+    <w:p/>
+    <w:p>
+      <w:r>
+        <w:drawing>
+          <wp:inline distT="0" distB="0" distL="0" distR="0" wp14:anchorId="1C010E9E" wp14:editId="490BCE58">
+            <wp:extent cx="5943600" cy="2628265"/>
+            <wp:effectExtent l="0" t="0" r="0" b="635"/>
+            <wp:docPr id="1465659404" name="Picture 1" descr="A diagram of a diagram&#10;&#10;Description automatically generated"/>
+            <wp:cNvGraphicFramePr>
+              <a:graphicFrameLocks xmlns:a="http://schemas.openxmlformats.org/drawingml/2006/main" noChangeAspect="1"/>
+            </wp:cNvGraphicFramePr>
+            <a:graphic xmlns:a="http://schemas.openxmlformats.org/drawingml/2006/main">
+              <a:graphicData uri="http://schemas.openxmlformats.org/drawingml/2006/picture">
+                <pic:pic xmlns:pic="http://schemas.openxmlformats.org/drawingml/2006/picture">
+                  <pic:nvPicPr>
+                    <pic:cNvPr id="1465659404" name="Picture 1" descr="A diagram of a diagram&#10;&#10;Description automatically generated"/>
+                    <pic:cNvPicPr/>
+                  </pic:nvPicPr>
+                  <pic:blipFill>
+                    <a:blip r:embed="rId14"/>
+                    <a:stretch>
+                      <a:fillRect/>
+                    </a:stretch>
+                  </pic:blipFill>
+                  <pic:spPr>
+                    <a:xfrm>
+                      <a:off x="0" y="0"/>
+                      <a:ext cx="5943600" cy="2628265"/>
+                    </a:xfrm>
+                    <a:prstGeom prst="rect">
+                      <a:avLst/>
+                    </a:prstGeom>
+                  </pic:spPr>
+                </pic:pic>
+              </a:graphicData>
+            </a:graphic>
+          </wp:inline>
+        </w:drawing>
+      </w:r>
+    </w:p>
     <w:sectPr>
-      <w:footerReference w:type="default" r:id="rId13"/>
+      <w:footerReference w:type="default" r:id="rId15"/>
       <w:pgSz w:w="12240" w:h="15840"/>
       <w:pgMar w:top="1440" w:right="1440" w:bottom="1440" w:left="1440" w:header="720" w:footer="720" w:gutter="0"/>
       <w:cols w:space="720"/>

</xml_diff>

<commit_message>
Update models to better consistency
The Sequence Diagram was updated to show communication between the StaffLoginSystem, UserManagement, and OrganizerCreditialDatabase

The Domain Class Diagram was updated to show how the classes of the design should communicate. Multiplicities were updated and association names were changed to be  a better descriptor.

The System Class Model was changed to put classes in packages according to function of the program. Remote packages were labeled as remote systems.
</commit_message>
<xml_diff>
--- a/Design Documents/Liberation - Union Organization System Design Sheet.docx
+++ b/Design Documents/Liberation - Union Organization System Design Sheet.docx
@@ -41,7 +41,7 @@
           <w:szCs w:val="44"/>
         </w:rPr>
       </w:pPr>
-      <w:bookmarkStart w:id="0" w:name="_Toc147067804"/>
+      <w:bookmarkStart w:id="0" w:name="_Toc147581482"/>
       <w:r>
         <w:rPr>
           <w:sz w:val="44"/>
@@ -216,7 +216,7 @@
           <w:r>
             <w:fldChar w:fldCharType="separate"/>
           </w:r>
-          <w:hyperlink w:anchor="_Toc147067804" w:history="1">
+          <w:hyperlink w:anchor="_Toc147581482" w:history="1">
             <w:r>
               <w:rPr>
                 <w:rStyle w:val="Hyperlink"/>
@@ -243,7 +243,7 @@
                 <w:noProof/>
                 <w:webHidden/>
               </w:rPr>
-              <w:instrText xml:space="preserve"> PAGEREF _Toc147067804 \h </w:instrText>
+              <w:instrText xml:space="preserve"> PAGEREF _Toc147581482 \h </w:instrText>
             </w:r>
             <w:r>
               <w:rPr>
@@ -285,7 +285,7 @@
               <w:noProof/>
             </w:rPr>
           </w:pPr>
-          <w:hyperlink w:anchor="_Toc147067805" w:history="1">
+          <w:hyperlink w:anchor="_Toc147581483" w:history="1">
             <w:r>
               <w:rPr>
                 <w:rStyle w:val="Hyperlink"/>
@@ -315,7 +315,7 @@
                 <w:noProof/>
                 <w:webHidden/>
               </w:rPr>
-              <w:instrText xml:space="preserve"> PAGEREF _Toc147067805 \h </w:instrText>
+              <w:instrText xml:space="preserve"> PAGEREF _Toc147581483 \h </w:instrText>
             </w:r>
             <w:r>
               <w:rPr>
@@ -357,7 +357,7 @@
               <w:noProof/>
             </w:rPr>
           </w:pPr>
-          <w:hyperlink w:anchor="_Toc147067806" w:history="1">
+          <w:hyperlink w:anchor="_Toc147581484" w:history="1">
             <w:r>
               <w:rPr>
                 <w:rStyle w:val="Hyperlink"/>
@@ -384,7 +384,7 @@
                 <w:noProof/>
                 <w:webHidden/>
               </w:rPr>
-              <w:instrText xml:space="preserve"> PAGEREF _Toc147067806 \h </w:instrText>
+              <w:instrText xml:space="preserve"> PAGEREF _Toc147581484 \h </w:instrText>
             </w:r>
             <w:r>
               <w:rPr>
@@ -426,7 +426,7 @@
               <w:noProof/>
             </w:rPr>
           </w:pPr>
-          <w:hyperlink w:anchor="_Toc147067807" w:history="1">
+          <w:hyperlink w:anchor="_Toc147581485" w:history="1">
             <w:r>
               <w:rPr>
                 <w:rStyle w:val="Hyperlink"/>
@@ -453,7 +453,7 @@
                 <w:noProof/>
                 <w:webHidden/>
               </w:rPr>
-              <w:instrText xml:space="preserve"> PAGEREF _Toc147067807 \h </w:instrText>
+              <w:instrText xml:space="preserve"> PAGEREF _Toc147581485 \h </w:instrText>
             </w:r>
             <w:r>
               <w:rPr>
@@ -495,7 +495,7 @@
               <w:noProof/>
             </w:rPr>
           </w:pPr>
-          <w:hyperlink w:anchor="_Toc147067808" w:history="1">
+          <w:hyperlink w:anchor="_Toc147581486" w:history="1">
             <w:r>
               <w:rPr>
                 <w:rStyle w:val="Hyperlink"/>
@@ -522,7 +522,7 @@
                 <w:noProof/>
                 <w:webHidden/>
               </w:rPr>
-              <w:instrText xml:space="preserve"> PAGEREF _Toc147067808 \h </w:instrText>
+              <w:instrText xml:space="preserve"> PAGEREF _Toc147581486 \h </w:instrText>
             </w:r>
             <w:r>
               <w:rPr>
@@ -564,7 +564,7 @@
               <w:noProof/>
             </w:rPr>
           </w:pPr>
-          <w:hyperlink w:anchor="_Toc147067809" w:history="1">
+          <w:hyperlink w:anchor="_Toc147581487" w:history="1">
             <w:r>
               <w:rPr>
                 <w:rStyle w:val="Hyperlink"/>
@@ -591,7 +591,7 @@
                 <w:noProof/>
                 <w:webHidden/>
               </w:rPr>
-              <w:instrText xml:space="preserve"> PAGEREF _Toc147067809 \h </w:instrText>
+              <w:instrText xml:space="preserve"> PAGEREF _Toc147581487 \h </w:instrText>
             </w:r>
             <w:r>
               <w:rPr>
@@ -633,7 +633,7 @@
               <w:noProof/>
             </w:rPr>
           </w:pPr>
-          <w:hyperlink w:anchor="_Toc147067810" w:history="1">
+          <w:hyperlink w:anchor="_Toc147581488" w:history="1">
             <w:r>
               <w:rPr>
                 <w:rStyle w:val="Hyperlink"/>
@@ -660,7 +660,7 @@
                 <w:noProof/>
                 <w:webHidden/>
               </w:rPr>
-              <w:instrText xml:space="preserve"> PAGEREF _Toc147067810 \h </w:instrText>
+              <w:instrText xml:space="preserve"> PAGEREF _Toc147581488 \h </w:instrText>
             </w:r>
             <w:r>
               <w:rPr>
@@ -702,7 +702,7 @@
               <w:noProof/>
             </w:rPr>
           </w:pPr>
-          <w:hyperlink w:anchor="_Toc147067811" w:history="1">
+          <w:hyperlink w:anchor="_Toc147581489" w:history="1">
             <w:r>
               <w:rPr>
                 <w:rStyle w:val="Hyperlink"/>
@@ -729,7 +729,7 @@
                 <w:noProof/>
                 <w:webHidden/>
               </w:rPr>
-              <w:instrText xml:space="preserve"> PAGEREF _Toc147067811 \h </w:instrText>
+              <w:instrText xml:space="preserve"> PAGEREF _Toc147581489 \h </w:instrText>
             </w:r>
             <w:r>
               <w:rPr>
@@ -771,7 +771,7 @@
               <w:noProof/>
             </w:rPr>
           </w:pPr>
-          <w:hyperlink w:anchor="_Toc147067812" w:history="1">
+          <w:hyperlink w:anchor="_Toc147581490" w:history="1">
             <w:r>
               <w:rPr>
                 <w:rStyle w:val="Hyperlink"/>
@@ -798,7 +798,7 @@
                 <w:noProof/>
                 <w:webHidden/>
               </w:rPr>
-              <w:instrText xml:space="preserve"> PAGEREF _Toc147067812 \h </w:instrText>
+              <w:instrText xml:space="preserve"> PAGEREF _Toc147581490 \h </w:instrText>
             </w:r>
             <w:r>
               <w:rPr>
@@ -840,7 +840,7 @@
               <w:noProof/>
             </w:rPr>
           </w:pPr>
-          <w:hyperlink w:anchor="_Toc147067813" w:history="1">
+          <w:hyperlink w:anchor="_Toc147581491" w:history="1">
             <w:r>
               <w:rPr>
                 <w:rStyle w:val="Hyperlink"/>
@@ -867,7 +867,7 @@
                 <w:noProof/>
                 <w:webHidden/>
               </w:rPr>
-              <w:instrText xml:space="preserve"> PAGEREF _Toc147067813 \h </w:instrText>
+              <w:instrText xml:space="preserve"> PAGEREF _Toc147581491 \h </w:instrText>
             </w:r>
             <w:r>
               <w:rPr>
@@ -909,7 +909,7 @@
               <w:noProof/>
             </w:rPr>
           </w:pPr>
-          <w:hyperlink w:anchor="_Toc147067814" w:history="1">
+          <w:hyperlink w:anchor="_Toc147581492" w:history="1">
             <w:r>
               <w:rPr>
                 <w:rStyle w:val="Hyperlink"/>
@@ -936,7 +936,7 @@
                 <w:noProof/>
                 <w:webHidden/>
               </w:rPr>
-              <w:instrText xml:space="preserve"> PAGEREF _Toc147067814 \h </w:instrText>
+              <w:instrText xml:space="preserve"> PAGEREF _Toc147581492 \h </w:instrText>
             </w:r>
             <w:r>
               <w:rPr>
@@ -978,7 +978,7 @@
               <w:noProof/>
             </w:rPr>
           </w:pPr>
-          <w:hyperlink w:anchor="_Toc147067815" w:history="1">
+          <w:hyperlink w:anchor="_Toc147581493" w:history="1">
             <w:r>
               <w:rPr>
                 <w:rStyle w:val="Hyperlink"/>
@@ -1005,7 +1005,7 @@
                 <w:noProof/>
                 <w:webHidden/>
               </w:rPr>
-              <w:instrText xml:space="preserve"> PAGEREF _Toc147067815 \h </w:instrText>
+              <w:instrText xml:space="preserve"> PAGEREF _Toc147581493 \h </w:instrText>
             </w:r>
             <w:r>
               <w:rPr>
@@ -1047,7 +1047,7 @@
               <w:noProof/>
             </w:rPr>
           </w:pPr>
-          <w:hyperlink w:anchor="_Toc147067816" w:history="1">
+          <w:hyperlink w:anchor="_Toc147581494" w:history="1">
             <w:r>
               <w:rPr>
                 <w:rStyle w:val="Hyperlink"/>
@@ -1074,7 +1074,7 @@
                 <w:noProof/>
                 <w:webHidden/>
               </w:rPr>
-              <w:instrText xml:space="preserve"> PAGEREF _Toc147067816 \h </w:instrText>
+              <w:instrText xml:space="preserve"> PAGEREF _Toc147581494 \h </w:instrText>
             </w:r>
             <w:r>
               <w:rPr>
@@ -1116,13 +1116,13 @@
               <w:noProof/>
             </w:rPr>
           </w:pPr>
-          <w:hyperlink w:anchor="_Toc147067817" w:history="1">
+          <w:hyperlink w:anchor="_Toc147581495" w:history="1">
             <w:r>
               <w:rPr>
                 <w:rStyle w:val="Hyperlink"/>
                 <w:noProof/>
               </w:rPr>
-              <w:t>Creating a New User</w:t>
+              <w:t>Add a New Organizer</w:t>
             </w:r>
             <w:r>
               <w:rPr>
@@ -1143,7 +1143,7 @@
                 <w:noProof/>
                 <w:webHidden/>
               </w:rPr>
-              <w:instrText xml:space="preserve"> PAGEREF _Toc147067817 \h </w:instrText>
+              <w:instrText xml:space="preserve"> PAGEREF _Toc147581495 \h </w:instrText>
             </w:r>
             <w:r>
               <w:rPr>
@@ -1185,7 +1185,7 @@
               <w:noProof/>
             </w:rPr>
           </w:pPr>
-          <w:hyperlink w:anchor="_Toc147067818" w:history="1">
+          <w:hyperlink w:anchor="_Toc147581496" w:history="1">
             <w:r>
               <w:rPr>
                 <w:rStyle w:val="Hyperlink"/>
@@ -1212,7 +1212,7 @@
                 <w:noProof/>
                 <w:webHidden/>
               </w:rPr>
-              <w:instrText xml:space="preserve"> PAGEREF _Toc147067818 \h </w:instrText>
+              <w:instrText xml:space="preserve"> PAGEREF _Toc147581496 \h </w:instrText>
             </w:r>
             <w:r>
               <w:rPr>
@@ -1254,7 +1254,7 @@
               <w:noProof/>
             </w:rPr>
           </w:pPr>
-          <w:hyperlink w:anchor="_Toc147067819" w:history="1">
+          <w:hyperlink w:anchor="_Toc147581497" w:history="1">
             <w:r>
               <w:rPr>
                 <w:rStyle w:val="Hyperlink"/>
@@ -1281,7 +1281,7 @@
                 <w:noProof/>
                 <w:webHidden/>
               </w:rPr>
-              <w:instrText xml:space="preserve"> PAGEREF _Toc147067819 \h </w:instrText>
+              <w:instrText xml:space="preserve"> PAGEREF _Toc147581497 \h </w:instrText>
             </w:r>
             <w:r>
               <w:rPr>
@@ -1360,7 +1360,7 @@
           <w:szCs w:val="44"/>
         </w:rPr>
       </w:pPr>
-      <w:bookmarkStart w:id="1" w:name="_Toc147067805"/>
+      <w:bookmarkStart w:id="1" w:name="_Toc147581483"/>
       <w:r>
         <w:rPr>
           <w:rFonts w:asciiTheme="minorHAnsi" w:hAnsiTheme="minorHAnsi" w:cstheme="minorHAnsi"/>
@@ -1384,7 +1384,7 @@
           <w:szCs w:val="44"/>
         </w:rPr>
       </w:pPr>
-      <w:bookmarkStart w:id="2" w:name="_Toc147067806"/>
+      <w:bookmarkStart w:id="2" w:name="_Toc147581484"/>
       <w:r>
         <w:rPr>
           <w:sz w:val="44"/>
@@ -1411,14 +1411,12 @@
       <w:r>
         <w:rPr>
           <w:noProof/>
-          <w:sz w:val="44"/>
-          <w:szCs w:val="44"/>
         </w:rPr>
         <w:drawing>
-          <wp:inline distT="0" distB="0" distL="0" distR="0" wp14:anchorId="34FF0522" wp14:editId="32BF4282">
-            <wp:extent cx="5943600" cy="3144520"/>
-            <wp:effectExtent l="0" t="0" r="0" b="0"/>
-            <wp:docPr id="1869850434" name="Picture 1" descr="A diagram of a company&#10;&#10;Description automatically generated with medium confidence"/>
+          <wp:inline distT="0" distB="0" distL="0" distR="0" wp14:anchorId="131194E9" wp14:editId="1747675E">
+            <wp:extent cx="5943600" cy="3040380"/>
+            <wp:effectExtent l="0" t="0" r="0" b="7620"/>
+            <wp:docPr id="1805076097" name="Picture 1" descr="A diagram of a company&#10;&#10;Description automatically generated"/>
             <wp:cNvGraphicFramePr>
               <a:graphicFrameLocks xmlns:a="http://schemas.openxmlformats.org/drawingml/2006/main" noChangeAspect="1"/>
             </wp:cNvGraphicFramePr>
@@ -1426,7 +1424,7 @@
               <a:graphicData uri="http://schemas.openxmlformats.org/drawingml/2006/picture">
                 <pic:pic xmlns:pic="http://schemas.openxmlformats.org/drawingml/2006/picture">
                   <pic:nvPicPr>
-                    <pic:cNvPr id="1869850434" name="Picture 1" descr="A diagram of a company&#10;&#10;Description automatically generated with medium confidence"/>
+                    <pic:cNvPr id="1805076097" name="Picture 1" descr="A diagram of a company&#10;&#10;Description automatically generated"/>
                     <pic:cNvPicPr/>
                   </pic:nvPicPr>
                   <pic:blipFill>
@@ -1438,7 +1436,7 @@
                   <pic:spPr>
                     <a:xfrm>
                       <a:off x="0" y="0"/>
-                      <a:ext cx="5943600" cy="3144520"/>
+                      <a:ext cx="5943600" cy="3040380"/>
                     </a:xfrm>
                     <a:prstGeom prst="rect">
                       <a:avLst/>
@@ -1452,11 +1450,6 @@
       </w:r>
     </w:p>
     <w:p>
-      <w:r>
-        <w:t>This Model is the domain class diagram. It was the initial design of the system. Systems have since been changed to model better practices.</w:t>
-      </w:r>
-    </w:p>
-    <w:p>
       <w:pPr>
         <w:pStyle w:val="Heading2"/>
         <w:rPr>
@@ -1464,7 +1457,7 @@
           <w:szCs w:val="44"/>
         </w:rPr>
       </w:pPr>
-      <w:bookmarkStart w:id="3" w:name="_Toc147067807"/>
+      <w:bookmarkStart w:id="3" w:name="_Toc147581485"/>
       <w:r>
         <w:rPr>
           <w:sz w:val="44"/>
@@ -1485,14 +1478,12 @@
       <w:r>
         <w:rPr>
           <w:noProof/>
-          <w:sz w:val="44"/>
-          <w:szCs w:val="44"/>
         </w:rPr>
         <w:drawing>
-          <wp:inline distT="0" distB="0" distL="0" distR="0" wp14:anchorId="47E9EC24" wp14:editId="7B53E4D7">
-            <wp:extent cx="5943600" cy="5921375"/>
-            <wp:effectExtent l="0" t="0" r="0" b="3175"/>
-            <wp:docPr id="1552476212" name="Picture 1"/>
+          <wp:inline distT="0" distB="0" distL="0" distR="0" wp14:anchorId="29039D85" wp14:editId="0AA3B54D">
+            <wp:extent cx="5943600" cy="4779010"/>
+            <wp:effectExtent l="0" t="0" r="0" b="2540"/>
+            <wp:docPr id="1741592364" name="Picture 1" descr="A diagram of a diagram&#10;&#10;Description automatically generated"/>
             <wp:cNvGraphicFramePr>
               <a:graphicFrameLocks xmlns:a="http://schemas.openxmlformats.org/drawingml/2006/main" noChangeAspect="1"/>
             </wp:cNvGraphicFramePr>
@@ -1500,7 +1491,7 @@
               <a:graphicData uri="http://schemas.openxmlformats.org/drawingml/2006/picture">
                 <pic:pic xmlns:pic="http://schemas.openxmlformats.org/drawingml/2006/picture">
                   <pic:nvPicPr>
-                    <pic:cNvPr id="1552476212" name=""/>
+                    <pic:cNvPr id="1741592364" name="Picture 1" descr="A diagram of a diagram&#10;&#10;Description automatically generated"/>
                     <pic:cNvPicPr/>
                   </pic:nvPicPr>
                   <pic:blipFill>
@@ -1512,7 +1503,7 @@
                   <pic:spPr>
                     <a:xfrm>
                       <a:off x="0" y="0"/>
-                      <a:ext cx="5943600" cy="5921375"/>
+                      <a:ext cx="5943600" cy="4779010"/>
                     </a:xfrm>
                     <a:prstGeom prst="rect">
                       <a:avLst/>
@@ -1533,7 +1524,7 @@
           <w:szCs w:val="44"/>
         </w:rPr>
       </w:pPr>
-      <w:bookmarkStart w:id="4" w:name="_Toc147067808"/>
+      <w:bookmarkStart w:id="4" w:name="_Toc147581486"/>
       <w:r>
         <w:rPr>
           <w:sz w:val="44"/>
@@ -1624,7 +1615,7 @@
           <w:szCs w:val="44"/>
         </w:rPr>
       </w:pPr>
-      <w:bookmarkStart w:id="5" w:name="_Toc147067809"/>
+      <w:bookmarkStart w:id="5" w:name="_Toc147581487"/>
       <w:r>
         <w:rPr>
           <w:sz w:val="44"/>
@@ -1658,7 +1649,7 @@
           <w:szCs w:val="44"/>
         </w:rPr>
       </w:pPr>
-      <w:bookmarkStart w:id="6" w:name="_Toc147067810"/>
+      <w:bookmarkStart w:id="6" w:name="_Toc147581488"/>
       <w:r>
         <w:rPr>
           <w:sz w:val="44"/>
@@ -1682,7 +1673,7 @@
           <w:szCs w:val="44"/>
         </w:rPr>
       </w:pPr>
-      <w:bookmarkStart w:id="7" w:name="_Toc147067811"/>
+      <w:bookmarkStart w:id="7" w:name="_Toc147581489"/>
       <w:r>
         <w:rPr>
           <w:sz w:val="44"/>
@@ -1706,7 +1697,7 @@
           <w:szCs w:val="44"/>
         </w:rPr>
       </w:pPr>
-      <w:bookmarkStart w:id="8" w:name="_Toc147067812"/>
+      <w:bookmarkStart w:id="8" w:name="_Toc147581490"/>
       <w:r>
         <w:rPr>
           <w:sz w:val="44"/>
@@ -1798,7 +1789,7 @@
           <w:szCs w:val="44"/>
         </w:rPr>
       </w:pPr>
-      <w:bookmarkStart w:id="9" w:name="_Toc147067813"/>
+      <w:bookmarkStart w:id="9" w:name="_Toc147581491"/>
       <w:r>
         <w:rPr>
           <w:sz w:val="44"/>
@@ -1832,7 +1823,7 @@
           <w:szCs w:val="44"/>
         </w:rPr>
       </w:pPr>
-      <w:bookmarkStart w:id="10" w:name="_Toc147067814"/>
+      <w:bookmarkStart w:id="10" w:name="_Toc147581492"/>
       <w:r>
         <w:rPr>
           <w:sz w:val="44"/>
@@ -1866,7 +1857,7 @@
           <w:szCs w:val="44"/>
         </w:rPr>
       </w:pPr>
-      <w:bookmarkStart w:id="11" w:name="_Toc147067815"/>
+      <w:bookmarkStart w:id="11" w:name="_Toc147581493"/>
       <w:r>
         <w:rPr>
           <w:sz w:val="44"/>
@@ -1899,7 +1890,7 @@
           <w:noProof/>
         </w:rPr>
       </w:pPr>
-      <w:bookmarkStart w:id="12" w:name="_Toc147067816"/>
+      <w:bookmarkStart w:id="12" w:name="_Toc147581494"/>
       <w:r>
         <w:rPr>
           <w:sz w:val="44"/>
@@ -1992,24 +1983,32 @@
           <w:szCs w:val="44"/>
         </w:rPr>
       </w:pPr>
-      <w:bookmarkStart w:id="13" w:name="_Toc147067817"/>
+      <w:bookmarkStart w:id="13" w:name="_Toc147581495"/>
       <w:r>
         <w:rPr>
           <w:sz w:val="44"/>
           <w:szCs w:val="44"/>
         </w:rPr>
         <w:lastRenderedPageBreak/>
-        <w:t xml:space="preserve">Creating a New </w:t>
-      </w:r>
-      <w:r>
-        <w:rPr>
-          <w:sz w:val="44"/>
-          <w:szCs w:val="44"/>
-        </w:rPr>
-        <w:t>User</w:t>
+        <w:t>Add</w:t>
+      </w:r>
+      <w:r>
+        <w:rPr>
+          <w:sz w:val="44"/>
+          <w:szCs w:val="44"/>
+        </w:rPr>
+        <w:t xml:space="preserve"> a</w:t>
+      </w:r>
+      <w:r>
+        <w:rPr>
+          <w:sz w:val="44"/>
+          <w:szCs w:val="44"/>
+        </w:rPr>
+        <w:t xml:space="preserve"> New Organizer</w:t>
       </w:r>
       <w:bookmarkEnd w:id="13"/>
     </w:p>
+    <w:p/>
     <w:p>
       <w:pPr>
         <w:rPr>
@@ -2020,14 +2019,12 @@
       <w:r>
         <w:rPr>
           <w:noProof/>
-          <w:sz w:val="44"/>
-          <w:szCs w:val="44"/>
         </w:rPr>
         <w:drawing>
-          <wp:inline distT="0" distB="0" distL="0" distR="0" wp14:anchorId="19955380" wp14:editId="304AC989">
-            <wp:extent cx="5943600" cy="5279390"/>
+          <wp:inline distT="0" distB="0" distL="0" distR="0" wp14:anchorId="1699CF52" wp14:editId="09E0137C">
+            <wp:extent cx="5943600" cy="5225415"/>
             <wp:effectExtent l="0" t="0" r="0" b="0"/>
-            <wp:docPr id="539474442" name="Picture 1" descr="A screenshot of a project&#10;&#10;Description automatically generated"/>
+            <wp:docPr id="738474135" name="Picture 1" descr="A diagram with arrows and text&#10;&#10;Description automatically generated with medium confidence"/>
             <wp:cNvGraphicFramePr>
               <a:graphicFrameLocks xmlns:a="http://schemas.openxmlformats.org/drawingml/2006/main" noChangeAspect="1"/>
             </wp:cNvGraphicFramePr>
@@ -2035,7 +2032,7 @@
               <a:graphicData uri="http://schemas.openxmlformats.org/drawingml/2006/picture">
                 <pic:pic xmlns:pic="http://schemas.openxmlformats.org/drawingml/2006/picture">
                   <pic:nvPicPr>
-                    <pic:cNvPr id="539474442" name="Picture 1" descr="A screenshot of a project&#10;&#10;Description automatically generated"/>
+                    <pic:cNvPr id="738474135" name="Picture 1" descr="A diagram with arrows and text&#10;&#10;Description automatically generated with medium confidence"/>
                     <pic:cNvPicPr/>
                   </pic:nvPicPr>
                   <pic:blipFill>
@@ -2047,7 +2044,7 @@
                   <pic:spPr>
                     <a:xfrm>
                       <a:off x="0" y="0"/>
-                      <a:ext cx="5943600" cy="5279390"/>
+                      <a:ext cx="5943600" cy="5225415"/>
                     </a:xfrm>
                     <a:prstGeom prst="rect">
                       <a:avLst/>
@@ -2083,7 +2080,7 @@
           <w:szCs w:val="44"/>
         </w:rPr>
       </w:pPr>
-      <w:bookmarkStart w:id="14" w:name="_Toc147067818"/>
+      <w:bookmarkStart w:id="14" w:name="_Toc147581496"/>
       <w:r>
         <w:rPr>
           <w:sz w:val="44"/>
@@ -2097,6 +2094,9 @@
     <w:p/>
     <w:p>
       <w:r>
+        <w:rPr>
+          <w:noProof/>
+        </w:rPr>
         <w:drawing>
           <wp:inline distT="0" distB="0" distL="0" distR="0" wp14:anchorId="0ECE6CD4" wp14:editId="0352CB27">
             <wp:extent cx="5943600" cy="2741295"/>
@@ -2145,7 +2145,7 @@
           <w:szCs w:val="44"/>
         </w:rPr>
       </w:pPr>
-      <w:bookmarkStart w:id="15" w:name="_Toc147067819"/>
+      <w:bookmarkStart w:id="15" w:name="_Toc147581497"/>
       <w:r>
         <w:rPr>
           <w:sz w:val="44"/>
@@ -2159,6 +2159,9 @@
     <w:p/>
     <w:p>
       <w:r>
+        <w:rPr>
+          <w:noProof/>
+        </w:rPr>
         <w:drawing>
           <wp:inline distT="0" distB="0" distL="0" distR="0" wp14:anchorId="1C010E9E" wp14:editId="490BCE58">
             <wp:extent cx="5943600" cy="2628265"/>

</xml_diff>

<commit_message>
Modify SQLDatabase to SecuredInformation
Updated System Class Diagram to show new communication
</commit_message>
<xml_diff>
--- a/Design Documents/Liberation - Union Organization System Design Sheet.docx
+++ b/Design Documents/Liberation - Union Organization System Design Sheet.docx
@@ -119,23 +119,7 @@
     </w:p>
     <w:p>
       <w:r>
-        <w:t xml:space="preserve">It is imperative to recognize that highly sensitive information is handled in union </w:t>
-      </w:r>
-      <w:proofErr w:type="gramStart"/>
-      <w:r>
-        <w:t>organization</w:t>
-      </w:r>
-      <w:proofErr w:type="gramEnd"/>
-      <w:r>
-        <w:t xml:space="preserve">. All data in our sensitive information systems will be encrypted in storage. All inputs will need to be </w:t>
-      </w:r>
-      <w:proofErr w:type="gramStart"/>
-      <w:r>
-        <w:t>screen</w:t>
-      </w:r>
-      <w:proofErr w:type="gramEnd"/>
-      <w:r>
-        <w:t xml:space="preserve"> for SQL injections.</w:t>
+        <w:t>It is imperative to recognize that highly sensitive information is handled in union organization. All data in our sensitive information systems will be encrypted in storage. All inputs will need to be screen for SQL injections.</w:t>
       </w:r>
     </w:p>
     <w:p>
@@ -1480,10 +1464,10 @@
           <w:noProof/>
         </w:rPr>
         <w:drawing>
-          <wp:inline distT="0" distB="0" distL="0" distR="0" wp14:anchorId="29039D85" wp14:editId="0AA3B54D">
+          <wp:inline distT="0" distB="0" distL="0" distR="0" wp14:anchorId="760E8BA9" wp14:editId="4CDCDD67">
             <wp:extent cx="5943600" cy="4779010"/>
             <wp:effectExtent l="0" t="0" r="0" b="2540"/>
-            <wp:docPr id="1741592364" name="Picture 1" descr="A diagram of a diagram&#10;&#10;Description automatically generated"/>
+            <wp:docPr id="270675667" name="Picture 1" descr="A diagram of a computer flowchart&#10;&#10;Description automatically generated"/>
             <wp:cNvGraphicFramePr>
               <a:graphicFrameLocks xmlns:a="http://schemas.openxmlformats.org/drawingml/2006/main" noChangeAspect="1"/>
             </wp:cNvGraphicFramePr>
@@ -1491,7 +1475,7 @@
               <a:graphicData uri="http://schemas.openxmlformats.org/drawingml/2006/picture">
                 <pic:pic xmlns:pic="http://schemas.openxmlformats.org/drawingml/2006/picture">
                   <pic:nvPicPr>
-                    <pic:cNvPr id="1741592364" name="Picture 1" descr="A diagram of a diagram&#10;&#10;Description automatically generated"/>
+                    <pic:cNvPr id="270675667" name="Picture 1" descr="A diagram of a computer flowchart&#10;&#10;Description automatically generated"/>
                     <pic:cNvPicPr/>
                   </pic:nvPicPr>
                   <pic:blipFill>

</xml_diff>

<commit_message>
Modify Design to include Database Management
Modify database classes to be SQL Schema. Access to all tables routed through database managment
</commit_message>
<xml_diff>
--- a/Design Documents/Liberation - Union Organization System Design Sheet.docx
+++ b/Design Documents/Liberation - Union Organization System Design Sheet.docx
@@ -1397,10 +1397,10 @@
           <w:noProof/>
         </w:rPr>
         <w:drawing>
-          <wp:inline distT="0" distB="0" distL="0" distR="0" wp14:anchorId="131194E9" wp14:editId="1747675E">
-            <wp:extent cx="5943600" cy="3040380"/>
-            <wp:effectExtent l="0" t="0" r="0" b="7620"/>
-            <wp:docPr id="1805076097" name="Picture 1" descr="A diagram of a company&#10;&#10;Description automatically generated"/>
+          <wp:inline distT="0" distB="0" distL="0" distR="0" wp14:anchorId="0E24622A" wp14:editId="3A026E22">
+            <wp:extent cx="5943600" cy="5366385"/>
+            <wp:effectExtent l="0" t="0" r="0" b="5715"/>
+            <wp:docPr id="1825652950" name="Picture 1" descr="A screenshot of a computer&#10;&#10;Description automatically generated"/>
             <wp:cNvGraphicFramePr>
               <a:graphicFrameLocks xmlns:a="http://schemas.openxmlformats.org/drawingml/2006/main" noChangeAspect="1"/>
             </wp:cNvGraphicFramePr>
@@ -1408,7 +1408,7 @@
               <a:graphicData uri="http://schemas.openxmlformats.org/drawingml/2006/picture">
                 <pic:pic xmlns:pic="http://schemas.openxmlformats.org/drawingml/2006/picture">
                   <pic:nvPicPr>
-                    <pic:cNvPr id="1805076097" name="Picture 1" descr="A diagram of a company&#10;&#10;Description automatically generated"/>
+                    <pic:cNvPr id="1825652950" name="Picture 1" descr="A screenshot of a computer&#10;&#10;Description automatically generated"/>
                     <pic:cNvPicPr/>
                   </pic:nvPicPr>
                   <pic:blipFill>
@@ -1420,7 +1420,7 @@
                   <pic:spPr>
                     <a:xfrm>
                       <a:off x="0" y="0"/>
-                      <a:ext cx="5943600" cy="3040380"/>
+                      <a:ext cx="5943600" cy="5366385"/>
                     </a:xfrm>
                     <a:prstGeom prst="rect">
                       <a:avLst/>
@@ -1464,10 +1464,10 @@
           <w:noProof/>
         </w:rPr>
         <w:drawing>
-          <wp:inline distT="0" distB="0" distL="0" distR="0" wp14:anchorId="760E8BA9" wp14:editId="4CDCDD67">
-            <wp:extent cx="5943600" cy="4779010"/>
-            <wp:effectExtent l="0" t="0" r="0" b="2540"/>
-            <wp:docPr id="270675667" name="Picture 1" descr="A diagram of a computer flowchart&#10;&#10;Description automatically generated"/>
+          <wp:inline distT="0" distB="0" distL="0" distR="0" wp14:anchorId="7A426BED" wp14:editId="50139E5A">
+            <wp:extent cx="5943600" cy="4752340"/>
+            <wp:effectExtent l="0" t="0" r="0" b="0"/>
+            <wp:docPr id="1378951314" name="Picture 1" descr="A diagram of a network&#10;&#10;Description automatically generated"/>
             <wp:cNvGraphicFramePr>
               <a:graphicFrameLocks xmlns:a="http://schemas.openxmlformats.org/drawingml/2006/main" noChangeAspect="1"/>
             </wp:cNvGraphicFramePr>
@@ -1475,7 +1475,7 @@
               <a:graphicData uri="http://schemas.openxmlformats.org/drawingml/2006/picture">
                 <pic:pic xmlns:pic="http://schemas.openxmlformats.org/drawingml/2006/picture">
                   <pic:nvPicPr>
-                    <pic:cNvPr id="270675667" name="Picture 1" descr="A diagram of a computer flowchart&#10;&#10;Description automatically generated"/>
+                    <pic:cNvPr id="1378951314" name="Picture 1" descr="A diagram of a network&#10;&#10;Description automatically generated"/>
                     <pic:cNvPicPr/>
                   </pic:nvPicPr>
                   <pic:blipFill>
@@ -1487,7 +1487,7 @@
                   <pic:spPr>
                     <a:xfrm>
                       <a:off x="0" y="0"/>
-                      <a:ext cx="5943600" cy="4779010"/>
+                      <a:ext cx="5943600" cy="4752340"/>
                     </a:xfrm>
                     <a:prstGeom prst="rect">
                       <a:avLst/>
@@ -2005,10 +2005,10 @@
           <w:noProof/>
         </w:rPr>
         <w:drawing>
-          <wp:inline distT="0" distB="0" distL="0" distR="0" wp14:anchorId="1699CF52" wp14:editId="09E0137C">
-            <wp:extent cx="5943600" cy="5225415"/>
-            <wp:effectExtent l="0" t="0" r="0" b="0"/>
-            <wp:docPr id="738474135" name="Picture 1" descr="A diagram with arrows and text&#10;&#10;Description automatically generated with medium confidence"/>
+          <wp:inline distT="0" distB="0" distL="0" distR="0" wp14:anchorId="0FFD8EA8" wp14:editId="03B4F477">
+            <wp:extent cx="5943600" cy="5287010"/>
+            <wp:effectExtent l="0" t="0" r="0" b="8890"/>
+            <wp:docPr id="687234498" name="Picture 1" descr="A diagram of a project&#10;&#10;Description automatically generated"/>
             <wp:cNvGraphicFramePr>
               <a:graphicFrameLocks xmlns:a="http://schemas.openxmlformats.org/drawingml/2006/main" noChangeAspect="1"/>
             </wp:cNvGraphicFramePr>
@@ -2016,7 +2016,7 @@
               <a:graphicData uri="http://schemas.openxmlformats.org/drawingml/2006/picture">
                 <pic:pic xmlns:pic="http://schemas.openxmlformats.org/drawingml/2006/picture">
                   <pic:nvPicPr>
-                    <pic:cNvPr id="738474135" name="Picture 1" descr="A diagram with arrows and text&#10;&#10;Description automatically generated with medium confidence"/>
+                    <pic:cNvPr id="687234498" name="Picture 1" descr="A diagram of a project&#10;&#10;Description automatically generated"/>
                     <pic:cNvPicPr/>
                   </pic:nvPicPr>
                   <pic:blipFill>
@@ -2028,7 +2028,7 @@
                   <pic:spPr>
                     <a:xfrm>
                       <a:off x="0" y="0"/>
-                      <a:ext cx="5943600" cy="5225415"/>
+                      <a:ext cx="5943600" cy="5287010"/>
                     </a:xfrm>
                     <a:prstGeom prst="rect">
                       <a:avLst/>

</xml_diff>

<commit_message>
Add SQL table designs
</commit_message>
<xml_diff>
--- a/Design Documents/Liberation - Union Organization System Design Sheet.docx
+++ b/Design Documents/Liberation - Union Organization System Design Sheet.docx
@@ -41,7 +41,7 @@
           <w:szCs w:val="44"/>
         </w:rPr>
       </w:pPr>
-      <w:bookmarkStart w:id="0" w:name="_Toc147581482"/>
+      <w:bookmarkStart w:id="0" w:name="_Toc147675278"/>
       <w:r>
         <w:rPr>
           <w:sz w:val="44"/>
@@ -55,6 +55,7 @@
       <w:pPr>
         <w:pStyle w:val="TOCHeading"/>
         <w:spacing w:after="240"/>
+        <w:ind w:firstLine="720"/>
         <w:rPr>
           <w:rFonts w:asciiTheme="minorHAnsi" w:hAnsiTheme="minorHAnsi" w:cstheme="minorHAnsi"/>
           <w:color w:val="auto"/>
@@ -69,7 +70,7 @@
           <w:sz w:val="22"/>
           <w:szCs w:val="22"/>
         </w:rPr>
-        <w:t xml:space="preserve">This </w:t>
+        <w:t>Liberation</w:t>
       </w:r>
       <w:r>
         <w:rPr>
@@ -78,7 +79,7 @@
           <w:sz w:val="22"/>
           <w:szCs w:val="22"/>
         </w:rPr>
-        <w:t>project is a</w:t>
+        <w:t xml:space="preserve"> is a</w:t>
       </w:r>
       <w:r>
         <w:rPr>
@@ -114,25 +115,413 @@
           <w:sz w:val="22"/>
           <w:szCs w:val="22"/>
         </w:rPr>
-        <w:t>, training, and access to union representatives across a campaign. It will allow staff to manage multiple workplaces; organizers will be able to manage a workplace, including managing worker information relevant to union organization. The system will be a central hub for workers to access important information. Workers will be able to access training, ask organizers questions, and sign union cards.</w:t>
-      </w:r>
-    </w:p>
-    <w:p>
-      <w:r>
-        <w:t>It is imperative to recognize that highly sensitive information is handled in union organization. All data in our sensitive information systems will be encrypted in storage. All inputs will need to be screen for SQL injections.</w:t>
-      </w:r>
-    </w:p>
-    <w:p>
-      <w:r>
-        <w:t>On the home page for the staff organizer will be important information. It will include upcoming election dates, the top five lowest percentage of “Voting Yes” workplaces</w:t>
-      </w:r>
-      <w:r>
-        <w:t>, and worker questions.</w:t>
-      </w:r>
-      <w:r>
-        <w:t xml:space="preserve"> Clicking on a workplace on the home page will direct to the direct workplace page. </w:t>
-      </w:r>
-    </w:p>
+        <w:t xml:space="preserve">, training, and access to union representatives across a campaign. </w:t>
+      </w:r>
+      <w:r>
+        <w:rPr>
+          <w:rFonts w:asciiTheme="minorHAnsi" w:hAnsiTheme="minorHAnsi" w:cstheme="minorHAnsi"/>
+          <w:color w:val="auto"/>
+          <w:sz w:val="22"/>
+          <w:szCs w:val="22"/>
+        </w:rPr>
+        <w:t>Organizers and Staff will benefit from Liberation by being provided centralized and protected data</w:t>
+      </w:r>
+      <w:r>
+        <w:rPr>
+          <w:rFonts w:asciiTheme="minorHAnsi" w:hAnsiTheme="minorHAnsi" w:cstheme="minorHAnsi"/>
+          <w:color w:val="auto"/>
+          <w:sz w:val="22"/>
+          <w:szCs w:val="22"/>
+        </w:rPr>
+        <w:t xml:space="preserve"> and modernizing union cards</w:t>
+      </w:r>
+      <w:r>
+        <w:rPr>
+          <w:rFonts w:asciiTheme="minorHAnsi" w:hAnsiTheme="minorHAnsi" w:cstheme="minorHAnsi"/>
+          <w:color w:val="auto"/>
+          <w:sz w:val="22"/>
+          <w:szCs w:val="22"/>
+        </w:rPr>
+        <w:t>. Whether it is data in transit or at rest, organizing with liberation will provide a secure opportunity for organizing a campaign.</w:t>
+      </w:r>
+    </w:p>
+    <w:p>
+      <w:pPr>
+        <w:rPr>
+          <w:b/>
+          <w:bCs/>
+        </w:rPr>
+      </w:pPr>
+      <w:r>
+        <w:rPr>
+          <w:b/>
+          <w:bCs/>
+        </w:rPr>
+        <w:t>Security</w:t>
+      </w:r>
+    </w:p>
+    <w:p>
+      <w:pPr>
+        <w:ind w:firstLine="720"/>
+      </w:pPr>
+      <w:r>
+        <w:t xml:space="preserve">It is imperative to recognize that highly sensitive information is handled in union </w:t>
+      </w:r>
+      <w:r>
+        <w:t>organizations</w:t>
+      </w:r>
+      <w:r>
+        <w:t>. All data in our sensitive information systems will be encrypted in storage</w:t>
+      </w:r>
+      <w:r>
+        <w:t xml:space="preserve"> and transmitted over secured HTTPS connections.</w:t>
+      </w:r>
+      <w:r>
+        <w:t xml:space="preserve"> </w:t>
+      </w:r>
+      <w:r>
+        <w:t xml:space="preserve">The invite only system and the need-to-know information restrictions reduce access to the system and sensitive information from bad faith actors. </w:t>
+      </w:r>
+      <w:r>
+        <w:t xml:space="preserve">After a failed password entry users will be prompted to complete a captcha before another </w:t>
+      </w:r>
+      <w:r>
+        <w:t>attempt</w:t>
+      </w:r>
+      <w:r>
+        <w:t xml:space="preserve">. </w:t>
+      </w:r>
+      <w:r>
+        <w:t xml:space="preserve">All accounts will have a maximum number of attempts before being locked out. IP addresses will have similar </w:t>
+      </w:r>
+      <w:r>
+        <w:t>limits. A session will timeout after 15 minutes prompting a user to extend the time by another 15 minutes by logging in; a session will keep 2FA status if extended before expiring.</w:t>
+      </w:r>
+      <w:r>
+        <w:t xml:space="preserve"> Admin, Staff, and Organizers will require 2FA verification to start a session.</w:t>
+      </w:r>
+    </w:p>
+    <w:p>
+      <w:pPr>
+        <w:rPr>
+          <w:b/>
+          <w:bCs/>
+        </w:rPr>
+      </w:pPr>
+      <w:r>
+        <w:rPr>
+          <w:b/>
+          <w:bCs/>
+        </w:rPr>
+        <w:t>Admin</w:t>
+      </w:r>
+    </w:p>
+    <w:p>
+      <w:r>
+        <w:tab/>
+      </w:r>
+      <w:r>
+        <w:t>Admin accounts</w:t>
+      </w:r>
+      <w:r>
+        <w:t xml:space="preserve"> will be the most secure accounts. The role of an admin is to manage staff </w:t>
+      </w:r>
+      <w:r>
+        <w:t>as well as view information over all union organization over the organization. An admin can add staff, remove staff, view information from every union drive registered to their organization, as well as add other admin. Each action described above will require 2FA</w:t>
+      </w:r>
+      <w:r>
+        <w:t>. Account</w:t>
+      </w:r>
+      <w:r>
+        <w:t xml:space="preserve"> Password requirements</w:t>
+      </w:r>
+      <w:r>
+        <w:t xml:space="preserve"> are as follows</w:t>
+      </w:r>
+      <w:r>
+        <w:t xml:space="preserve"> </w:t>
+      </w:r>
+      <w:r>
+        <w:t>with</w:t>
+      </w:r>
+      <w:r>
+        <w:t xml:space="preserve"> 16 characters, numbers, capitalization, and special characters</w:t>
+      </w:r>
+      <w:r>
+        <w:t>, urging users to use sentences and not to write down the passwords</w:t>
+      </w:r>
+      <w:r>
+        <w:t xml:space="preserve">. After 3 failed attempts in a row </w:t>
+      </w:r>
+      <w:r>
+        <w:t>the account will be locked out and require Liberation Staff to reset the password</w:t>
+      </w:r>
+      <w:r>
+        <w:t>.</w:t>
+      </w:r>
+    </w:p>
+    <w:p>
+      <w:pPr>
+        <w:rPr>
+          <w:b/>
+          <w:bCs/>
+        </w:rPr>
+      </w:pPr>
+      <w:r>
+        <w:rPr>
+          <w:b/>
+          <w:bCs/>
+        </w:rPr>
+        <w:t>Staff</w:t>
+      </w:r>
+    </w:p>
+    <w:p>
+      <w:pPr>
+        <w:ind w:firstLine="720"/>
+      </w:pPr>
+      <w:r>
+        <w:rPr>
+          <w:rFonts w:cstheme="minorHAnsi"/>
+        </w:rPr>
+        <w:t>Liberation will allow staff to manage multiple workplaces</w:t>
+      </w:r>
+      <w:r>
+        <w:rPr>
+          <w:rFonts w:cstheme="minorHAnsi"/>
+        </w:rPr>
+        <w:t xml:space="preserve"> under the staff members’ jurisdiction</w:t>
+      </w:r>
+      <w:r>
+        <w:rPr>
+          <w:rFonts w:cstheme="minorHAnsi"/>
+        </w:rPr>
+        <w:t xml:space="preserve">. </w:t>
+      </w:r>
+      <w:r>
+        <w:t xml:space="preserve">On the home </w:t>
+      </w:r>
+      <w:r>
+        <w:t>page</w:t>
+      </w:r>
+      <w:r>
+        <w:t xml:space="preserve"> will be important information</w:t>
+      </w:r>
+      <w:r>
+        <w:t>,</w:t>
+      </w:r>
+      <w:r>
+        <w:t xml:space="preserve"> </w:t>
+      </w:r>
+      <w:r>
+        <w:t>including</w:t>
+      </w:r>
+      <w:r>
+        <w:t xml:space="preserve"> upcoming election dates, the top five lowest and highest percentage of “Voting Yes” workplaces, and worker questions. Clicking on a </w:t>
+      </w:r>
+      <w:r>
+        <w:t>workplace or selecting the workplace in the dropdown</w:t>
+      </w:r>
+      <w:r>
+        <w:t xml:space="preserve"> on the home page will direct to the </w:t>
+      </w:r>
+      <w:r>
+        <w:t xml:space="preserve">Workplace Management </w:t>
+      </w:r>
+      <w:r>
+        <w:t>Screen</w:t>
+      </w:r>
+      <w:r>
+        <w:t xml:space="preserve"> (WMS)</w:t>
+      </w:r>
+      <w:r>
+        <w:t xml:space="preserve">. </w:t>
+      </w:r>
+    </w:p>
+    <w:p>
+      <w:pPr>
+        <w:ind w:firstLine="720"/>
+      </w:pPr>
+      <w:r>
+        <w:t xml:space="preserve">Organizers and Staff can create accounts for </w:t>
+      </w:r>
+      <w:r>
+        <w:t xml:space="preserve">workers. By limiting accounts to those created by trusted Organizers and Staff, we can limit access to the system from bad actors. The system will email the </w:t>
+      </w:r>
+      <w:r>
+        <w:lastRenderedPageBreak/>
+        <w:t xml:space="preserve">temporary password to both the </w:t>
+      </w:r>
+      <w:r>
+        <w:t>adder’s</w:t>
+      </w:r>
+      <w:r>
+        <w:t xml:space="preserve"> email and the </w:t>
+      </w:r>
+      <w:r>
+        <w:t>worker’s</w:t>
+      </w:r>
+      <w:r>
+        <w:t xml:space="preserve"> email. </w:t>
+      </w:r>
+      <w:r>
+        <w:t xml:space="preserve">Lost temporary passwords will require account deletion and re-creation. </w:t>
+      </w:r>
+      <w:r>
+        <w:t>Staff can add and remove Organizers from the system.</w:t>
+      </w:r>
+      <w:r>
+        <w:t xml:space="preserve"> Staff sets the organizers workplace as well as any worker accounts they add.</w:t>
+      </w:r>
+    </w:p>
+    <w:p>
+      <w:pPr>
+        <w:ind w:firstLine="720"/>
+      </w:pPr>
+      <w:r>
+        <w:t>Staff will be able to upload training videos as well as restrict videos to either cities or states to help train workers in labor laws and important information.</w:t>
+      </w:r>
+    </w:p>
+    <w:p>
+      <w:pPr>
+        <w:rPr>
+          <w:b/>
+          <w:bCs/>
+        </w:rPr>
+      </w:pPr>
+      <w:r>
+        <w:rPr>
+          <w:b/>
+          <w:bCs/>
+        </w:rPr>
+        <w:t>Organizers</w:t>
+      </w:r>
+    </w:p>
+    <w:p>
+      <w:pPr>
+        <w:ind w:firstLine="720"/>
+      </w:pPr>
+      <w:r>
+        <w:rPr>
+          <w:rFonts w:cstheme="minorHAnsi"/>
+        </w:rPr>
+        <w:t xml:space="preserve">Liberation will allow </w:t>
+      </w:r>
+      <w:r>
+        <w:rPr>
+          <w:rFonts w:cstheme="minorHAnsi"/>
+        </w:rPr>
+        <w:t>o</w:t>
+      </w:r>
+      <w:r>
+        <w:rPr>
+          <w:rFonts w:cstheme="minorHAnsi"/>
+        </w:rPr>
+        <w:t>rganizers to manage a workplace</w:t>
+      </w:r>
+      <w:r>
+        <w:rPr>
+          <w:rFonts w:cstheme="minorHAnsi"/>
+        </w:rPr>
+        <w:t xml:space="preserve">. </w:t>
+      </w:r>
+      <w:r>
+        <w:t xml:space="preserve">Organizers </w:t>
+      </w:r>
+      <w:r>
+        <w:t xml:space="preserve">can add and remove workers by authenticating a session with 2FA. </w:t>
+      </w:r>
+      <w:r>
+        <w:t xml:space="preserve">Organizers will be able to access the </w:t>
+      </w:r>
+      <w:r>
+        <w:t>WMS</w:t>
+      </w:r>
+      <w:r>
+        <w:t xml:space="preserve"> for the workplace they are assigned to. </w:t>
+      </w:r>
+    </w:p>
+    <w:p>
+      <w:pPr>
+        <w:ind w:firstLine="720"/>
+      </w:pPr>
+      <w:r>
+        <w:t>WMS will access the set workplace to access and manage worker data. This will include important information such as worker data, contact information, support levels, and notes.</w:t>
+      </w:r>
+    </w:p>
+    <w:p>
+      <w:pPr>
+        <w:rPr>
+          <w:b/>
+          <w:bCs/>
+        </w:rPr>
+      </w:pPr>
+      <w:r>
+        <w:rPr>
+          <w:b/>
+          <w:bCs/>
+        </w:rPr>
+        <w:t>Workers</w:t>
+      </w:r>
+    </w:p>
+    <w:p>
+      <w:pPr>
+        <w:pStyle w:val="TOCHeading"/>
+        <w:spacing w:after="240"/>
+        <w:ind w:firstLine="720"/>
+        <w:rPr>
+          <w:rFonts w:asciiTheme="minorHAnsi" w:hAnsiTheme="minorHAnsi" w:cstheme="minorHAnsi"/>
+          <w:color w:val="auto"/>
+          <w:sz w:val="22"/>
+          <w:szCs w:val="22"/>
+        </w:rPr>
+      </w:pPr>
+      <w:r>
+        <w:rPr>
+          <w:rFonts w:asciiTheme="minorHAnsi" w:hAnsiTheme="minorHAnsi" w:cstheme="minorHAnsi"/>
+          <w:color w:val="auto"/>
+          <w:sz w:val="22"/>
+          <w:szCs w:val="22"/>
+        </w:rPr>
+        <w:t>Liberation will be a central hub for workers to access important information. Workers will be able to access</w:t>
+      </w:r>
+      <w:r>
+        <w:rPr>
+          <w:rFonts w:asciiTheme="minorHAnsi" w:hAnsiTheme="minorHAnsi" w:cstheme="minorHAnsi"/>
+          <w:color w:val="auto"/>
+          <w:sz w:val="22"/>
+          <w:szCs w:val="22"/>
+        </w:rPr>
+        <w:t xml:space="preserve"> video</w:t>
+      </w:r>
+      <w:r>
+        <w:rPr>
+          <w:rFonts w:asciiTheme="minorHAnsi" w:hAnsiTheme="minorHAnsi" w:cstheme="minorHAnsi"/>
+          <w:color w:val="auto"/>
+          <w:sz w:val="22"/>
+          <w:szCs w:val="22"/>
+        </w:rPr>
+        <w:t xml:space="preserve"> training, ask organizers questions, and sign union cards.</w:t>
+      </w:r>
+      <w:r>
+        <w:rPr>
+          <w:rFonts w:asciiTheme="minorHAnsi" w:hAnsiTheme="minorHAnsi" w:cstheme="minorHAnsi"/>
+          <w:color w:val="auto"/>
+          <w:sz w:val="22"/>
+          <w:szCs w:val="22"/>
+        </w:rPr>
+        <w:t xml:space="preserve"> </w:t>
+      </w:r>
+      <w:r>
+        <w:rPr>
+          <w:rFonts w:asciiTheme="minorHAnsi" w:hAnsiTheme="minorHAnsi" w:cstheme="minorHAnsi"/>
+          <w:color w:val="auto"/>
+          <w:sz w:val="22"/>
+          <w:szCs w:val="22"/>
+        </w:rPr>
+        <w:t>workers can access the system and change the temporary password to a secure account.</w:t>
+      </w:r>
+    </w:p>
+    <w:p/>
     <w:p>
       <w:pPr>
         <w:rPr>
@@ -200,7 +589,7 @@
           <w:r>
             <w:fldChar w:fldCharType="separate"/>
           </w:r>
-          <w:hyperlink w:anchor="_Toc147581482" w:history="1">
+          <w:hyperlink w:anchor="_Toc147675278" w:history="1">
             <w:r>
               <w:rPr>
                 <w:rStyle w:val="Hyperlink"/>
@@ -227,7 +616,7 @@
                 <w:noProof/>
                 <w:webHidden/>
               </w:rPr>
-              <w:instrText xml:space="preserve"> PAGEREF _Toc147581482 \h </w:instrText>
+              <w:instrText xml:space="preserve"> PAGEREF _Toc147675278 \h </w:instrText>
             </w:r>
             <w:r>
               <w:rPr>
@@ -269,7 +658,7 @@
               <w:noProof/>
             </w:rPr>
           </w:pPr>
-          <w:hyperlink w:anchor="_Toc147581483" w:history="1">
+          <w:hyperlink w:anchor="_Toc147675279" w:history="1">
             <w:r>
               <w:rPr>
                 <w:rStyle w:val="Hyperlink"/>
@@ -299,7 +688,7 @@
                 <w:noProof/>
                 <w:webHidden/>
               </w:rPr>
-              <w:instrText xml:space="preserve"> PAGEREF _Toc147581483 \h </w:instrText>
+              <w:instrText xml:space="preserve"> PAGEREF _Toc147675279 \h </w:instrText>
             </w:r>
             <w:r>
               <w:rPr>
@@ -341,13 +730,13 @@
               <w:noProof/>
             </w:rPr>
           </w:pPr>
-          <w:hyperlink w:anchor="_Toc147581484" w:history="1">
+          <w:hyperlink w:anchor="_Toc147675280" w:history="1">
             <w:r>
               <w:rPr>
                 <w:rStyle w:val="Hyperlink"/>
                 <w:noProof/>
               </w:rPr>
-              <w:t>Domain Class Diagram</w:t>
+              <w:t>SQL Database Design – Secure Information</w:t>
             </w:r>
             <w:r>
               <w:rPr>
@@ -368,7 +757,7 @@
                 <w:noProof/>
                 <w:webHidden/>
               </w:rPr>
-              <w:instrText xml:space="preserve"> PAGEREF _Toc147581484 \h </w:instrText>
+              <w:instrText xml:space="preserve"> PAGEREF _Toc147675280 \h </w:instrText>
             </w:r>
             <w:r>
               <w:rPr>
@@ -410,13 +799,13 @@
               <w:noProof/>
             </w:rPr>
           </w:pPr>
-          <w:hyperlink w:anchor="_Toc147581485" w:history="1">
+          <w:hyperlink w:anchor="_Toc147675281" w:history="1">
             <w:r>
               <w:rPr>
                 <w:rStyle w:val="Hyperlink"/>
                 <w:noProof/>
               </w:rPr>
-              <w:t>System Class Model</w:t>
+              <w:t>Domain Class Diagram</w:t>
             </w:r>
             <w:r>
               <w:rPr>
@@ -437,7 +826,7 @@
                 <w:noProof/>
                 <w:webHidden/>
               </w:rPr>
-              <w:instrText xml:space="preserve"> PAGEREF _Toc147581485 \h </w:instrText>
+              <w:instrText xml:space="preserve"> PAGEREF _Toc147675281 \h </w:instrText>
             </w:r>
             <w:r>
               <w:rPr>
@@ -479,12 +868,81 @@
               <w:noProof/>
             </w:rPr>
           </w:pPr>
-          <w:hyperlink w:anchor="_Toc147581486" w:history="1">
+          <w:hyperlink w:anchor="_Toc147675282" w:history="1">
             <w:r>
               <w:rPr>
                 <w:rStyle w:val="Hyperlink"/>
                 <w:noProof/>
               </w:rPr>
+              <w:t>System Class Model</w:t>
+            </w:r>
+            <w:r>
+              <w:rPr>
+                <w:noProof/>
+                <w:webHidden/>
+              </w:rPr>
+              <w:tab/>
+            </w:r>
+            <w:r>
+              <w:rPr>
+                <w:noProof/>
+                <w:webHidden/>
+              </w:rPr>
+              <w:fldChar w:fldCharType="begin"/>
+            </w:r>
+            <w:r>
+              <w:rPr>
+                <w:noProof/>
+                <w:webHidden/>
+              </w:rPr>
+              <w:instrText xml:space="preserve"> PAGEREF _Toc147675282 \h </w:instrText>
+            </w:r>
+            <w:r>
+              <w:rPr>
+                <w:noProof/>
+                <w:webHidden/>
+              </w:rPr>
+            </w:r>
+            <w:r>
+              <w:rPr>
+                <w:noProof/>
+                <w:webHidden/>
+              </w:rPr>
+              <w:fldChar w:fldCharType="separate"/>
+            </w:r>
+            <w:r>
+              <w:rPr>
+                <w:noProof/>
+                <w:webHidden/>
+              </w:rPr>
+              <w:t>5</w:t>
+            </w:r>
+            <w:r>
+              <w:rPr>
+                <w:noProof/>
+                <w:webHidden/>
+              </w:rPr>
+              <w:fldChar w:fldCharType="end"/>
+            </w:r>
+          </w:hyperlink>
+        </w:p>
+        <w:p>
+          <w:pPr>
+            <w:pStyle w:val="TOC2"/>
+            <w:tabs>
+              <w:tab w:val="right" w:leader="dot" w:pos="9350"/>
+            </w:tabs>
+            <w:rPr>
+              <w:rFonts w:eastAsiaTheme="minorEastAsia"/>
+              <w:noProof/>
+            </w:rPr>
+          </w:pPr>
+          <w:hyperlink w:anchor="_Toc147675283" w:history="1">
+            <w:r>
+              <w:rPr>
+                <w:rStyle w:val="Hyperlink"/>
+                <w:noProof/>
+              </w:rPr>
               <w:t>Use Case Model: Workplace Management</w:t>
             </w:r>
             <w:r>
@@ -506,7 +964,7 @@
                 <w:noProof/>
                 <w:webHidden/>
               </w:rPr>
-              <w:instrText xml:space="preserve"> PAGEREF _Toc147581486 \h </w:instrText>
+              <w:instrText xml:space="preserve"> PAGEREF _Toc147675283 \h </w:instrText>
             </w:r>
             <w:r>
               <w:rPr>
@@ -526,7 +984,7 @@
                 <w:noProof/>
                 <w:webHidden/>
               </w:rPr>
-              <w:t>5</w:t>
+              <w:t>6</w:t>
             </w:r>
             <w:r>
               <w:rPr>
@@ -548,7 +1006,7 @@
               <w:noProof/>
             </w:rPr>
           </w:pPr>
-          <w:hyperlink w:anchor="_Toc147581487" w:history="1">
+          <w:hyperlink w:anchor="_Toc147675284" w:history="1">
             <w:r>
               <w:rPr>
                 <w:rStyle w:val="Hyperlink"/>
@@ -575,7 +1033,7 @@
                 <w:noProof/>
                 <w:webHidden/>
               </w:rPr>
-              <w:instrText xml:space="preserve"> PAGEREF _Toc147581487 \h </w:instrText>
+              <w:instrText xml:space="preserve"> PAGEREF _Toc147675284 \h </w:instrText>
             </w:r>
             <w:r>
               <w:rPr>
@@ -595,7 +1053,7 @@
                 <w:noProof/>
                 <w:webHidden/>
               </w:rPr>
-              <w:t>6</w:t>
+              <w:t>7</w:t>
             </w:r>
             <w:r>
               <w:rPr>
@@ -617,7 +1075,7 @@
               <w:noProof/>
             </w:rPr>
           </w:pPr>
-          <w:hyperlink w:anchor="_Toc147581488" w:history="1">
+          <w:hyperlink w:anchor="_Toc147675285" w:history="1">
             <w:r>
               <w:rPr>
                 <w:rStyle w:val="Hyperlink"/>
@@ -644,7 +1102,7 @@
                 <w:noProof/>
                 <w:webHidden/>
               </w:rPr>
-              <w:instrText xml:space="preserve"> PAGEREF _Toc147581488 \h </w:instrText>
+              <w:instrText xml:space="preserve"> PAGEREF _Toc147675285 \h </w:instrText>
             </w:r>
             <w:r>
               <w:rPr>
@@ -664,7 +1122,7 @@
                 <w:noProof/>
                 <w:webHidden/>
               </w:rPr>
-              <w:t>7</w:t>
+              <w:t>8</w:t>
             </w:r>
             <w:r>
               <w:rPr>
@@ -686,7 +1144,7 @@
               <w:noProof/>
             </w:rPr>
           </w:pPr>
-          <w:hyperlink w:anchor="_Toc147581489" w:history="1">
+          <w:hyperlink w:anchor="_Toc147675286" w:history="1">
             <w:r>
               <w:rPr>
                 <w:rStyle w:val="Hyperlink"/>
@@ -713,7 +1171,7 @@
                 <w:noProof/>
                 <w:webHidden/>
               </w:rPr>
-              <w:instrText xml:space="preserve"> PAGEREF _Toc147581489 \h </w:instrText>
+              <w:instrText xml:space="preserve"> PAGEREF _Toc147675286 \h </w:instrText>
             </w:r>
             <w:r>
               <w:rPr>
@@ -733,7 +1191,7 @@
                 <w:noProof/>
                 <w:webHidden/>
               </w:rPr>
-              <w:t>8</w:t>
+              <w:t>9</w:t>
             </w:r>
             <w:r>
               <w:rPr>
@@ -755,7 +1213,7 @@
               <w:noProof/>
             </w:rPr>
           </w:pPr>
-          <w:hyperlink w:anchor="_Toc147581490" w:history="1">
+          <w:hyperlink w:anchor="_Toc147675287" w:history="1">
             <w:r>
               <w:rPr>
                 <w:rStyle w:val="Hyperlink"/>
@@ -782,7 +1240,7 @@
                 <w:noProof/>
                 <w:webHidden/>
               </w:rPr>
-              <w:instrText xml:space="preserve"> PAGEREF _Toc147581490 \h </w:instrText>
+              <w:instrText xml:space="preserve"> PAGEREF _Toc147675287 \h </w:instrText>
             </w:r>
             <w:r>
               <w:rPr>
@@ -802,7 +1260,7 @@
                 <w:noProof/>
                 <w:webHidden/>
               </w:rPr>
-              <w:t>9</w:t>
+              <w:t>10</w:t>
             </w:r>
             <w:r>
               <w:rPr>
@@ -824,7 +1282,7 @@
               <w:noProof/>
             </w:rPr>
           </w:pPr>
-          <w:hyperlink w:anchor="_Toc147581491" w:history="1">
+          <w:hyperlink w:anchor="_Toc147675288" w:history="1">
             <w:r>
               <w:rPr>
                 <w:rStyle w:val="Hyperlink"/>
@@ -851,7 +1309,7 @@
                 <w:noProof/>
                 <w:webHidden/>
               </w:rPr>
-              <w:instrText xml:space="preserve"> PAGEREF _Toc147581491 \h </w:instrText>
+              <w:instrText xml:space="preserve"> PAGEREF _Toc147675288 \h </w:instrText>
             </w:r>
             <w:r>
               <w:rPr>
@@ -871,7 +1329,7 @@
                 <w:noProof/>
                 <w:webHidden/>
               </w:rPr>
-              <w:t>10</w:t>
+              <w:t>11</w:t>
             </w:r>
             <w:r>
               <w:rPr>
@@ -893,7 +1351,7 @@
               <w:noProof/>
             </w:rPr>
           </w:pPr>
-          <w:hyperlink w:anchor="_Toc147581492" w:history="1">
+          <w:hyperlink w:anchor="_Toc147675289" w:history="1">
             <w:r>
               <w:rPr>
                 <w:rStyle w:val="Hyperlink"/>
@@ -920,7 +1378,7 @@
                 <w:noProof/>
                 <w:webHidden/>
               </w:rPr>
-              <w:instrText xml:space="preserve"> PAGEREF _Toc147581492 \h </w:instrText>
+              <w:instrText xml:space="preserve"> PAGEREF _Toc147675289 \h </w:instrText>
             </w:r>
             <w:r>
               <w:rPr>
@@ -940,7 +1398,7 @@
                 <w:noProof/>
                 <w:webHidden/>
               </w:rPr>
-              <w:t>11</w:t>
+              <w:t>12</w:t>
             </w:r>
             <w:r>
               <w:rPr>
@@ -962,7 +1420,7 @@
               <w:noProof/>
             </w:rPr>
           </w:pPr>
-          <w:hyperlink w:anchor="_Toc147581493" w:history="1">
+          <w:hyperlink w:anchor="_Toc147675290" w:history="1">
             <w:r>
               <w:rPr>
                 <w:rStyle w:val="Hyperlink"/>
@@ -989,7 +1447,7 @@
                 <w:noProof/>
                 <w:webHidden/>
               </w:rPr>
-              <w:instrText xml:space="preserve"> PAGEREF _Toc147581493 \h </w:instrText>
+              <w:instrText xml:space="preserve"> PAGEREF _Toc147675290 \h </w:instrText>
             </w:r>
             <w:r>
               <w:rPr>
@@ -1009,7 +1467,7 @@
                 <w:noProof/>
                 <w:webHidden/>
               </w:rPr>
-              <w:t>12</w:t>
+              <w:t>13</w:t>
             </w:r>
             <w:r>
               <w:rPr>
@@ -1031,7 +1489,7 @@
               <w:noProof/>
             </w:rPr>
           </w:pPr>
-          <w:hyperlink w:anchor="_Toc147581494" w:history="1">
+          <w:hyperlink w:anchor="_Toc147675291" w:history="1">
             <w:r>
               <w:rPr>
                 <w:rStyle w:val="Hyperlink"/>
@@ -1058,7 +1516,7 @@
                 <w:noProof/>
                 <w:webHidden/>
               </w:rPr>
-              <w:instrText xml:space="preserve"> PAGEREF _Toc147581494 \h </w:instrText>
+              <w:instrText xml:space="preserve"> PAGEREF _Toc147675291 \h </w:instrText>
             </w:r>
             <w:r>
               <w:rPr>
@@ -1078,7 +1536,7 @@
                 <w:noProof/>
                 <w:webHidden/>
               </w:rPr>
-              <w:t>13</w:t>
+              <w:t>14</w:t>
             </w:r>
             <w:r>
               <w:rPr>
@@ -1100,7 +1558,7 @@
               <w:noProof/>
             </w:rPr>
           </w:pPr>
-          <w:hyperlink w:anchor="_Toc147581495" w:history="1">
+          <w:hyperlink w:anchor="_Toc147675292" w:history="1">
             <w:r>
               <w:rPr>
                 <w:rStyle w:val="Hyperlink"/>
@@ -1127,7 +1585,7 @@
                 <w:noProof/>
                 <w:webHidden/>
               </w:rPr>
-              <w:instrText xml:space="preserve"> PAGEREF _Toc147581495 \h </w:instrText>
+              <w:instrText xml:space="preserve"> PAGEREF _Toc147675292 \h </w:instrText>
             </w:r>
             <w:r>
               <w:rPr>
@@ -1147,7 +1605,7 @@
                 <w:noProof/>
                 <w:webHidden/>
               </w:rPr>
-              <w:t>14</w:t>
+              <w:t>15</w:t>
             </w:r>
             <w:r>
               <w:rPr>
@@ -1169,7 +1627,7 @@
               <w:noProof/>
             </w:rPr>
           </w:pPr>
-          <w:hyperlink w:anchor="_Toc147581496" w:history="1">
+          <w:hyperlink w:anchor="_Toc147675293" w:history="1">
             <w:r>
               <w:rPr>
                 <w:rStyle w:val="Hyperlink"/>
@@ -1196,7 +1654,7 @@
                 <w:noProof/>
                 <w:webHidden/>
               </w:rPr>
-              <w:instrText xml:space="preserve"> PAGEREF _Toc147581496 \h </w:instrText>
+              <w:instrText xml:space="preserve"> PAGEREF _Toc147675293 \h </w:instrText>
             </w:r>
             <w:r>
               <w:rPr>
@@ -1216,7 +1674,7 @@
                 <w:noProof/>
                 <w:webHidden/>
               </w:rPr>
-              <w:t>15</w:t>
+              <w:t>16</w:t>
             </w:r>
             <w:r>
               <w:rPr>
@@ -1238,7 +1696,7 @@
               <w:noProof/>
             </w:rPr>
           </w:pPr>
-          <w:hyperlink w:anchor="_Toc147581497" w:history="1">
+          <w:hyperlink w:anchor="_Toc147675294" w:history="1">
             <w:r>
               <w:rPr>
                 <w:rStyle w:val="Hyperlink"/>
@@ -1265,7 +1723,7 @@
                 <w:noProof/>
                 <w:webHidden/>
               </w:rPr>
-              <w:instrText xml:space="preserve"> PAGEREF _Toc147581497 \h </w:instrText>
+              <w:instrText xml:space="preserve"> PAGEREF _Toc147675294 \h </w:instrText>
             </w:r>
             <w:r>
               <w:rPr>
@@ -1285,7 +1743,7 @@
                 <w:noProof/>
                 <w:webHidden/>
               </w:rPr>
-              <w:t>16</w:t>
+              <w:t>17</w:t>
             </w:r>
             <w:r>
               <w:rPr>
@@ -1344,7 +1802,7 @@
           <w:szCs w:val="44"/>
         </w:rPr>
       </w:pPr>
-      <w:bookmarkStart w:id="1" w:name="_Toc147581483"/>
+      <w:bookmarkStart w:id="1" w:name="_Toc147675279"/>
       <w:r>
         <w:rPr>
           <w:rFonts w:asciiTheme="minorHAnsi" w:hAnsiTheme="minorHAnsi" w:cstheme="minorHAnsi"/>
@@ -1359,6 +1817,75 @@
       </w:r>
       <w:bookmarkEnd w:id="1"/>
     </w:p>
+    <w:p>
+      <w:pPr>
+        <w:pStyle w:val="Heading2"/>
+        <w:rPr>
+          <w:sz w:val="44"/>
+          <w:szCs w:val="44"/>
+        </w:rPr>
+      </w:pPr>
+      <w:bookmarkStart w:id="2" w:name="_Toc147675280"/>
+      <w:r>
+        <w:rPr>
+          <w:sz w:val="44"/>
+          <w:szCs w:val="44"/>
+        </w:rPr>
+        <w:t>SQL Database Design – Secure Information</w:t>
+      </w:r>
+      <w:bookmarkEnd w:id="2"/>
+    </w:p>
+    <w:p>
+      <w:r>
+        <w:drawing>
+          <wp:inline distT="0" distB="0" distL="0" distR="0" wp14:anchorId="1C1F3849" wp14:editId="74BEF89F">
+            <wp:extent cx="5943600" cy="4193540"/>
+            <wp:effectExtent l="0" t="0" r="0" b="0"/>
+            <wp:docPr id="1467458000" name="Picture 1" descr="A screenshot of a computer&#10;&#10;Description automatically generated"/>
+            <wp:cNvGraphicFramePr>
+              <a:graphicFrameLocks xmlns:a="http://schemas.openxmlformats.org/drawingml/2006/main" noChangeAspect="1"/>
+            </wp:cNvGraphicFramePr>
+            <a:graphic xmlns:a="http://schemas.openxmlformats.org/drawingml/2006/main">
+              <a:graphicData uri="http://schemas.openxmlformats.org/drawingml/2006/picture">
+                <pic:pic xmlns:pic="http://schemas.openxmlformats.org/drawingml/2006/picture">
+                  <pic:nvPicPr>
+                    <pic:cNvPr id="1467458000" name="Picture 1" descr="A screenshot of a computer&#10;&#10;Description automatically generated"/>
+                    <pic:cNvPicPr/>
+                  </pic:nvPicPr>
+                  <pic:blipFill>
+                    <a:blip r:embed="rId8"/>
+                    <a:stretch>
+                      <a:fillRect/>
+                    </a:stretch>
+                  </pic:blipFill>
+                  <pic:spPr>
+                    <a:xfrm>
+                      <a:off x="0" y="0"/>
+                      <a:ext cx="5943600" cy="4193540"/>
+                    </a:xfrm>
+                    <a:prstGeom prst="rect">
+                      <a:avLst/>
+                    </a:prstGeom>
+                  </pic:spPr>
+                </pic:pic>
+              </a:graphicData>
+            </a:graphic>
+          </wp:inline>
+        </w:drawing>
+      </w:r>
+    </w:p>
+    <w:p>
+      <w:pPr>
+        <w:pStyle w:val="ListParagraph"/>
+        <w:numPr>
+          <w:ilvl w:val="0"/>
+          <w:numId w:val="1"/>
+        </w:numPr>
+      </w:pPr>
+      <w:r>
+        <w:t xml:space="preserve">“e” Denotes safety critical information. This information, if leaked, can be detrimental to union organization. Information security is the most important selling point of the Liberation system. A centralized system for managing a union campaign. If information is leaked, then retaliation can be highly targeted and sold for a high price. Information MUST be protected in transit and at rest. The primary keys will not be encrypted, they will be tied to worker information without revealing any identities. </w:t>
+      </w:r>
+    </w:p>
     <w:p/>
     <w:p>
       <w:pPr>
@@ -1368,15 +1895,42 @@
           <w:szCs w:val="44"/>
         </w:rPr>
       </w:pPr>
-      <w:bookmarkStart w:id="2" w:name="_Toc147581484"/>
-      <w:r>
-        <w:rPr>
-          <w:sz w:val="44"/>
-          <w:szCs w:val="44"/>
-        </w:rPr>
+    </w:p>
+    <w:p>
+      <w:pPr>
+        <w:rPr>
+          <w:rFonts w:asciiTheme="majorHAnsi" w:eastAsiaTheme="majorEastAsia" w:hAnsiTheme="majorHAnsi" w:cstheme="majorBidi"/>
+          <w:color w:val="2F5496" w:themeColor="accent1" w:themeShade="BF"/>
+          <w:sz w:val="44"/>
+          <w:szCs w:val="44"/>
+        </w:rPr>
+      </w:pPr>
+      <w:r>
+        <w:rPr>
+          <w:sz w:val="44"/>
+          <w:szCs w:val="44"/>
+        </w:rPr>
+        <w:br w:type="page"/>
+      </w:r>
+    </w:p>
+    <w:p>
+      <w:pPr>
+        <w:pStyle w:val="Heading2"/>
+        <w:rPr>
+          <w:sz w:val="44"/>
+          <w:szCs w:val="44"/>
+        </w:rPr>
+      </w:pPr>
+      <w:bookmarkStart w:id="3" w:name="_Toc147675281"/>
+      <w:r>
+        <w:rPr>
+          <w:sz w:val="44"/>
+          <w:szCs w:val="44"/>
+        </w:rPr>
+        <w:lastRenderedPageBreak/>
         <w:t>Domain Class Diagram</w:t>
       </w:r>
-      <w:bookmarkEnd w:id="2"/>
+      <w:bookmarkEnd w:id="3"/>
       <w:r>
         <w:rPr>
           <w:sz w:val="44"/>
@@ -1412,7 +1966,7 @@
                     <pic:cNvPicPr/>
                   </pic:nvPicPr>
                   <pic:blipFill>
-                    <a:blip r:embed="rId7"/>
+                    <a:blip r:embed="rId9"/>
                     <a:stretch>
                       <a:fillRect/>
                     </a:stretch>
@@ -1441,7 +1995,7 @@
           <w:szCs w:val="44"/>
         </w:rPr>
       </w:pPr>
-      <w:bookmarkStart w:id="3" w:name="_Toc147581485"/>
+      <w:bookmarkStart w:id="4" w:name="_Toc147675282"/>
       <w:r>
         <w:rPr>
           <w:sz w:val="44"/>
@@ -1450,7 +2004,7 @@
         <w:lastRenderedPageBreak/>
         <w:t>System Class Model</w:t>
       </w:r>
-      <w:bookmarkEnd w:id="3"/>
+      <w:bookmarkEnd w:id="4"/>
     </w:p>
     <w:p>
       <w:pPr>
@@ -1479,7 +2033,7 @@
                     <pic:cNvPicPr/>
                   </pic:nvPicPr>
                   <pic:blipFill>
-                    <a:blip r:embed="rId8"/>
+                    <a:blip r:embed="rId10"/>
                     <a:stretch>
                       <a:fillRect/>
                     </a:stretch>
@@ -1508,7 +2062,7 @@
           <w:szCs w:val="44"/>
         </w:rPr>
       </w:pPr>
-      <w:bookmarkStart w:id="4" w:name="_Toc147581486"/>
+      <w:bookmarkStart w:id="5" w:name="_Toc147675283"/>
       <w:r>
         <w:rPr>
           <w:sz w:val="44"/>
@@ -1524,7 +2078,7 @@
         </w:rPr>
         <w:t>Workplace Management</w:t>
       </w:r>
-      <w:bookmarkEnd w:id="4"/>
+      <w:bookmarkEnd w:id="5"/>
     </w:p>
     <w:p>
       <w:pPr>
@@ -1555,7 +2109,7 @@
                     <pic:cNvPicPr/>
                   </pic:nvPicPr>
                   <pic:blipFill>
-                    <a:blip r:embed="rId9"/>
+                    <a:blip r:embed="rId11"/>
                     <a:stretch>
                       <a:fillRect/>
                     </a:stretch>
@@ -1599,7 +2153,7 @@
           <w:szCs w:val="44"/>
         </w:rPr>
       </w:pPr>
-      <w:bookmarkStart w:id="5" w:name="_Toc147581487"/>
+      <w:bookmarkStart w:id="6" w:name="_Toc147675284"/>
       <w:r>
         <w:rPr>
           <w:sz w:val="44"/>
@@ -1608,7 +2162,7 @@
         <w:lastRenderedPageBreak/>
         <w:t>Creating a Workplace</w:t>
       </w:r>
-      <w:bookmarkEnd w:id="5"/>
+      <w:bookmarkEnd w:id="6"/>
     </w:p>
     <w:p>
       <w:pPr>
@@ -1633,7 +2187,7 @@
           <w:szCs w:val="44"/>
         </w:rPr>
       </w:pPr>
-      <w:bookmarkStart w:id="6" w:name="_Toc147581488"/>
+      <w:bookmarkStart w:id="7" w:name="_Toc147675285"/>
       <w:r>
         <w:rPr>
           <w:sz w:val="44"/>
@@ -1642,7 +2196,7 @@
         <w:lastRenderedPageBreak/>
         <w:t>Modifying a Workplace</w:t>
       </w:r>
-      <w:bookmarkEnd w:id="6"/>
+      <w:bookmarkEnd w:id="7"/>
     </w:p>
     <w:p>
       <w:r>
@@ -1657,7 +2211,7 @@
           <w:szCs w:val="44"/>
         </w:rPr>
       </w:pPr>
-      <w:bookmarkStart w:id="7" w:name="_Toc147581489"/>
+      <w:bookmarkStart w:id="8" w:name="_Toc147675286"/>
       <w:r>
         <w:rPr>
           <w:sz w:val="44"/>
@@ -1666,7 +2220,7 @@
         <w:lastRenderedPageBreak/>
         <w:t>Manage Workplace Data</w:t>
       </w:r>
-      <w:bookmarkEnd w:id="7"/>
+      <w:bookmarkEnd w:id="8"/>
     </w:p>
     <w:p>
       <w:r>
@@ -1681,7 +2235,7 @@
           <w:szCs w:val="44"/>
         </w:rPr>
       </w:pPr>
-      <w:bookmarkStart w:id="8" w:name="_Toc147581490"/>
+      <w:bookmarkStart w:id="9" w:name="_Toc147675287"/>
       <w:r>
         <w:rPr>
           <w:sz w:val="44"/>
@@ -1690,7 +2244,7 @@
         <w:lastRenderedPageBreak/>
         <w:t>Use Case Model: Managing Union Card Data</w:t>
       </w:r>
-      <w:bookmarkEnd w:id="8"/>
+      <w:bookmarkEnd w:id="9"/>
     </w:p>
     <w:p>
       <w:pPr>
@@ -1721,7 +2275,7 @@
                     <pic:cNvPicPr/>
                   </pic:nvPicPr>
                   <pic:blipFill>
-                    <a:blip r:embed="rId10"/>
+                    <a:blip r:embed="rId12"/>
                     <a:stretch>
                       <a:fillRect/>
                     </a:stretch>
@@ -1773,7 +2327,7 @@
           <w:szCs w:val="44"/>
         </w:rPr>
       </w:pPr>
-      <w:bookmarkStart w:id="9" w:name="_Toc147581491"/>
+      <w:bookmarkStart w:id="10" w:name="_Toc147675288"/>
       <w:r>
         <w:rPr>
           <w:sz w:val="44"/>
@@ -1782,7 +2336,7 @@
         <w:lastRenderedPageBreak/>
         <w:t>Signing a Union Card</w:t>
       </w:r>
-      <w:bookmarkEnd w:id="9"/>
+      <w:bookmarkEnd w:id="10"/>
     </w:p>
     <w:p>
       <w:pPr>
@@ -1807,7 +2361,7 @@
           <w:szCs w:val="44"/>
         </w:rPr>
       </w:pPr>
-      <w:bookmarkStart w:id="10" w:name="_Toc147581492"/>
+      <w:bookmarkStart w:id="11" w:name="_Toc147675289"/>
       <w:r>
         <w:rPr>
           <w:sz w:val="44"/>
@@ -1816,7 +2370,7 @@
         <w:lastRenderedPageBreak/>
         <w:t>Deleting a Union Card</w:t>
       </w:r>
-      <w:bookmarkEnd w:id="10"/>
+      <w:bookmarkEnd w:id="11"/>
     </w:p>
     <w:p>
       <w:pPr>
@@ -1841,7 +2395,7 @@
           <w:szCs w:val="44"/>
         </w:rPr>
       </w:pPr>
-      <w:bookmarkStart w:id="11" w:name="_Toc147581493"/>
+      <w:bookmarkStart w:id="12" w:name="_Toc147675290"/>
       <w:r>
         <w:rPr>
           <w:sz w:val="44"/>
@@ -1850,7 +2404,7 @@
         <w:lastRenderedPageBreak/>
         <w:t>Accessing a Union Card</w:t>
       </w:r>
-      <w:bookmarkEnd w:id="11"/>
+      <w:bookmarkEnd w:id="12"/>
     </w:p>
     <w:p>
       <w:pPr>
@@ -1874,7 +2428,7 @@
           <w:noProof/>
         </w:rPr>
       </w:pPr>
-      <w:bookmarkStart w:id="12" w:name="_Toc147581494"/>
+      <w:bookmarkStart w:id="13" w:name="_Toc147675291"/>
       <w:r>
         <w:rPr>
           <w:sz w:val="44"/>
@@ -1883,7 +2437,7 @@
         <w:lastRenderedPageBreak/>
         <w:t>Use Case Model: User Management</w:t>
       </w:r>
-      <w:bookmarkEnd w:id="12"/>
+      <w:bookmarkEnd w:id="13"/>
       <w:r>
         <w:rPr>
           <w:noProof/>
@@ -1921,7 +2475,7 @@
                     <pic:cNvPicPr/>
                   </pic:nvPicPr>
                   <pic:blipFill>
-                    <a:blip r:embed="rId11"/>
+                    <a:blip r:embed="rId13"/>
                     <a:stretch>
                       <a:fillRect/>
                     </a:stretch>
@@ -1967,7 +2521,7 @@
           <w:szCs w:val="44"/>
         </w:rPr>
       </w:pPr>
-      <w:bookmarkStart w:id="13" w:name="_Toc147581495"/>
+      <w:bookmarkStart w:id="14" w:name="_Toc147675292"/>
       <w:r>
         <w:rPr>
           <w:sz w:val="44"/>
@@ -1990,7 +2544,7 @@
         </w:rPr>
         <w:t xml:space="preserve"> New Organizer</w:t>
       </w:r>
-      <w:bookmarkEnd w:id="13"/>
+      <w:bookmarkEnd w:id="14"/>
     </w:p>
     <w:p/>
     <w:p>
@@ -2020,7 +2574,7 @@
                     <pic:cNvPicPr/>
                   </pic:nvPicPr>
                   <pic:blipFill>
-                    <a:blip r:embed="rId12"/>
+                    <a:blip r:embed="rId14"/>
                     <a:stretch>
                       <a:fillRect/>
                     </a:stretch>
@@ -2064,7 +2618,7 @@
           <w:szCs w:val="44"/>
         </w:rPr>
       </w:pPr>
-      <w:bookmarkStart w:id="14" w:name="_Toc147581496"/>
+      <w:bookmarkStart w:id="15" w:name="_Toc147675293"/>
       <w:r>
         <w:rPr>
           <w:sz w:val="44"/>
@@ -2073,7 +2627,7 @@
         <w:lastRenderedPageBreak/>
         <w:t>Removing a User</w:t>
       </w:r>
-      <w:bookmarkEnd w:id="14"/>
+      <w:bookmarkEnd w:id="15"/>
     </w:p>
     <w:p/>
     <w:p>
@@ -2097,7 +2651,7 @@
                     <pic:cNvPicPr/>
                   </pic:nvPicPr>
                   <pic:blipFill>
-                    <a:blip r:embed="rId13"/>
+                    <a:blip r:embed="rId15"/>
                     <a:stretch>
                       <a:fillRect/>
                     </a:stretch>
@@ -2129,7 +2683,7 @@
           <w:szCs w:val="44"/>
         </w:rPr>
       </w:pPr>
-      <w:bookmarkStart w:id="15" w:name="_Toc147581497"/>
+      <w:bookmarkStart w:id="16" w:name="_Toc147675294"/>
       <w:r>
         <w:rPr>
           <w:sz w:val="44"/>
@@ -2138,7 +2692,7 @@
         <w:lastRenderedPageBreak/>
         <w:t>Creating an Account</w:t>
       </w:r>
-      <w:bookmarkEnd w:id="15"/>
+      <w:bookmarkEnd w:id="16"/>
     </w:p>
     <w:p/>
     <w:p>
@@ -2162,7 +2716,7 @@
                     <pic:cNvPicPr/>
                   </pic:nvPicPr>
                   <pic:blipFill>
-                    <a:blip r:embed="rId14"/>
+                    <a:blip r:embed="rId16"/>
                     <a:stretch>
                       <a:fillRect/>
                     </a:stretch>
@@ -2183,8 +2737,9 @@
         </w:drawing>
       </w:r>
     </w:p>
+    <w:p/>
     <w:sectPr>
-      <w:footerReference w:type="default" r:id="rId15"/>
+      <w:footerReference w:type="default" r:id="rId17"/>
       <w:pgSz w:w="12240" w:h="15840"/>
       <w:pgMar w:top="1440" w:right="1440" w:bottom="1440" w:left="1440" w:header="720" w:footer="720" w:gutter="0"/>
       <w:cols w:space="720"/>
@@ -2370,6 +2925,127 @@
     </w:p>
   </w:footnote>
 </w:footnotes>
+</file>
+
+<file path=word/numbering.xml><?xml version="1.0" encoding="utf-8"?>
+<w:numbering xmlns:wpc="http://schemas.microsoft.com/office/word/2010/wordprocessingCanvas" xmlns:cx="http://schemas.microsoft.com/office/drawing/2014/chartex" xmlns:cx1="http://schemas.microsoft.com/office/drawing/2015/9/8/chartex" xmlns:cx2="http://schemas.microsoft.com/office/drawing/2015/10/21/chartex" xmlns:cx3="http://schemas.microsoft.com/office/drawing/2016/5/9/chartex" xmlns:cx4="http://schemas.microsoft.com/office/drawing/2016/5/10/chartex" xmlns:cx5="http://schemas.microsoft.com/office/drawing/2016/5/11/chartex" xmlns:cx6="http://schemas.microsoft.com/office/drawing/2016/5/12/chartex" xmlns:cx7="http://schemas.microsoft.com/office/drawing/2016/5/13/chartex" xmlns:cx8="http://schemas.microsoft.com/office/drawing/2016/5/14/chartex" xmlns:mc="http://schemas.openxmlformats.org/markup-compatibility/2006" xmlns:aink="http://schemas.microsoft.com/office/drawing/2016/ink" xmlns:am3d="http://schemas.microsoft.com/office/drawing/2017/model3d" xmlns:o="urn:schemas-microsoft-com:office:office" xmlns:oel="http://schemas.microsoft.com/office/2019/extlst" xmlns:r="http://schemas.openxmlformats.org/officeDocument/2006/relationships" xmlns:m="http://schemas.openxmlformats.org/officeDocument/2006/math" xmlns:v="urn:schemas-microsoft-com:vml" xmlns:wp14="http://schemas.microsoft.com/office/word/2010/wordprocessingDrawing" xmlns:wp="http://schemas.openxmlformats.org/drawingml/2006/wordprocessingDrawing" xmlns:w10="urn:schemas-microsoft-com:office:word" xmlns:w="http://schemas.openxmlformats.org/wordprocessingml/2006/main" xmlns:w14="http://schemas.microsoft.com/office/word/2010/wordml" xmlns:w15="http://schemas.microsoft.com/office/word/2012/wordml" xmlns:w16cex="http://schemas.microsoft.com/office/word/2018/wordml/cex" xmlns:w16cid="http://schemas.microsoft.com/office/word/2016/wordml/cid" xmlns:w16="http://schemas.microsoft.com/office/word/2018/wordml" xmlns:w16sdtdh="http://schemas.microsoft.com/office/word/2020/wordml/sdtdatahash" xmlns:w16se="http://schemas.microsoft.com/office/word/2015/wordml/symex" xmlns:wpg="http://schemas.microsoft.com/office/word/2010/wordprocessingGroup" xmlns:wpi="http://schemas.microsoft.com/office/word/2010/wordprocessingInk" xmlns:wne="http://schemas.microsoft.com/office/word/2006/wordml" xmlns:wps="http://schemas.microsoft.com/office/word/2010/wordprocessingShape" mc:Ignorable="w14 w15 w16se w16cid w16 w16cex w16sdtdh wp14">
+  <w:abstractNum w:abstractNumId="0" w15:restartNumberingAfterBreak="0">
+    <w:nsid w:val="1FAB0A3E"/>
+    <w:multiLevelType w:val="hybridMultilevel"/>
+    <w:tmpl w:val="29FE5FCE"/>
+    <w:lvl w:ilvl="0" w:tplc="04090001">
+      <w:start w:val="1"/>
+      <w:numFmt w:val="bullet"/>
+      <w:lvlText w:val=""/>
+      <w:lvlJc w:val="left"/>
+      <w:pPr>
+        <w:ind w:left="720" w:hanging="360"/>
+      </w:pPr>
+      <w:rPr>
+        <w:rFonts w:ascii="Symbol" w:hAnsi="Symbol" w:hint="default"/>
+      </w:rPr>
+    </w:lvl>
+    <w:lvl w:ilvl="1" w:tplc="04090003" w:tentative="1">
+      <w:start w:val="1"/>
+      <w:numFmt w:val="bullet"/>
+      <w:lvlText w:val="o"/>
+      <w:lvlJc w:val="left"/>
+      <w:pPr>
+        <w:ind w:left="1440" w:hanging="360"/>
+      </w:pPr>
+      <w:rPr>
+        <w:rFonts w:ascii="Courier New" w:hAnsi="Courier New" w:cs="Courier New" w:hint="default"/>
+      </w:rPr>
+    </w:lvl>
+    <w:lvl w:ilvl="2" w:tplc="04090005" w:tentative="1">
+      <w:start w:val="1"/>
+      <w:numFmt w:val="bullet"/>
+      <w:lvlText w:val=""/>
+      <w:lvlJc w:val="left"/>
+      <w:pPr>
+        <w:ind w:left="2160" w:hanging="360"/>
+      </w:pPr>
+      <w:rPr>
+        <w:rFonts w:ascii="Wingdings" w:hAnsi="Wingdings" w:hint="default"/>
+      </w:rPr>
+    </w:lvl>
+    <w:lvl w:ilvl="3" w:tplc="04090001" w:tentative="1">
+      <w:start w:val="1"/>
+      <w:numFmt w:val="bullet"/>
+      <w:lvlText w:val=""/>
+      <w:lvlJc w:val="left"/>
+      <w:pPr>
+        <w:ind w:left="2880" w:hanging="360"/>
+      </w:pPr>
+      <w:rPr>
+        <w:rFonts w:ascii="Symbol" w:hAnsi="Symbol" w:hint="default"/>
+      </w:rPr>
+    </w:lvl>
+    <w:lvl w:ilvl="4" w:tplc="04090003" w:tentative="1">
+      <w:start w:val="1"/>
+      <w:numFmt w:val="bullet"/>
+      <w:lvlText w:val="o"/>
+      <w:lvlJc w:val="left"/>
+      <w:pPr>
+        <w:ind w:left="3600" w:hanging="360"/>
+      </w:pPr>
+      <w:rPr>
+        <w:rFonts w:ascii="Courier New" w:hAnsi="Courier New" w:cs="Courier New" w:hint="default"/>
+      </w:rPr>
+    </w:lvl>
+    <w:lvl w:ilvl="5" w:tplc="04090005" w:tentative="1">
+      <w:start w:val="1"/>
+      <w:numFmt w:val="bullet"/>
+      <w:lvlText w:val=""/>
+      <w:lvlJc w:val="left"/>
+      <w:pPr>
+        <w:ind w:left="4320" w:hanging="360"/>
+      </w:pPr>
+      <w:rPr>
+        <w:rFonts w:ascii="Wingdings" w:hAnsi="Wingdings" w:hint="default"/>
+      </w:rPr>
+    </w:lvl>
+    <w:lvl w:ilvl="6" w:tplc="04090001" w:tentative="1">
+      <w:start w:val="1"/>
+      <w:numFmt w:val="bullet"/>
+      <w:lvlText w:val=""/>
+      <w:lvlJc w:val="left"/>
+      <w:pPr>
+        <w:ind w:left="5040" w:hanging="360"/>
+      </w:pPr>
+      <w:rPr>
+        <w:rFonts w:ascii="Symbol" w:hAnsi="Symbol" w:hint="default"/>
+      </w:rPr>
+    </w:lvl>
+    <w:lvl w:ilvl="7" w:tplc="04090003" w:tentative="1">
+      <w:start w:val="1"/>
+      <w:numFmt w:val="bullet"/>
+      <w:lvlText w:val="o"/>
+      <w:lvlJc w:val="left"/>
+      <w:pPr>
+        <w:ind w:left="5760" w:hanging="360"/>
+      </w:pPr>
+      <w:rPr>
+        <w:rFonts w:ascii="Courier New" w:hAnsi="Courier New" w:cs="Courier New" w:hint="default"/>
+      </w:rPr>
+    </w:lvl>
+    <w:lvl w:ilvl="8" w:tplc="04090005" w:tentative="1">
+      <w:start w:val="1"/>
+      <w:numFmt w:val="bullet"/>
+      <w:lvlText w:val=""/>
+      <w:lvlJc w:val="left"/>
+      <w:pPr>
+        <w:ind w:left="6480" w:hanging="360"/>
+      </w:pPr>
+      <w:rPr>
+        <w:rFonts w:ascii="Wingdings" w:hAnsi="Wingdings" w:hint="default"/>
+      </w:rPr>
+    </w:lvl>
+  </w:abstractNum>
+  <w:num w:numId="1" w16cid:durableId="1497988261">
+    <w:abstractNumId w:val="0"/>
+  </w:num>
+</w:numbering>
 </file>
 
 <file path=word/styles.xml><?xml version="1.0" encoding="utf-8"?>
@@ -3034,6 +3710,17 @@
       <w:ind w:left="440"/>
     </w:pPr>
   </w:style>
+  <w:style w:type="paragraph" w:styleId="ListParagraph">
+    <w:name w:val="List Paragraph"/>
+    <w:basedOn w:val="Normal"/>
+    <w:uiPriority w:val="34"/>
+    <w:qFormat/>
+    <w:rsid w:val="003C517F"/>
+    <w:pPr>
+      <w:ind w:left="720"/>
+      <w:contextualSpacing/>
+    </w:pPr>
+  </w:style>
 </w:styles>
 </file>
 

</xml_diff>

<commit_message>
Add Admin role to Diagrams
Defined roles and project requirements in project description. Used updated requirements to improve roles and security measures in the design
</commit_message>
<xml_diff>
--- a/Design Documents/Liberation - Union Organization System Design Sheet.docx
+++ b/Design Documents/Liberation - Union Organization System Design Sheet.docx
@@ -106,7 +106,7 @@
           <w:sz w:val="22"/>
           <w:szCs w:val="22"/>
         </w:rPr>
-        <w:t>organizers. It is designed to centralize and create easy access to information</w:t>
+        <w:t xml:space="preserve">organizers. It is designed to centralize and </w:t>
       </w:r>
       <w:r>
         <w:rPr>
@@ -115,7 +115,7 @@
           <w:sz w:val="22"/>
           <w:szCs w:val="22"/>
         </w:rPr>
-        <w:t xml:space="preserve">, training, and access to union representatives across a campaign. </w:t>
+        <w:t>streamline</w:t>
       </w:r>
       <w:r>
         <w:rPr>
@@ -124,7 +124,7 @@
           <w:sz w:val="22"/>
           <w:szCs w:val="22"/>
         </w:rPr>
-        <w:t>Organizers and Staff will benefit from Liberation by being provided centralized and protected data</w:t>
+        <w:t xml:space="preserve"> access to information</w:t>
       </w:r>
       <w:r>
         <w:rPr>
@@ -133,7 +133,7 @@
           <w:sz w:val="22"/>
           <w:szCs w:val="22"/>
         </w:rPr>
-        <w:t xml:space="preserve"> and modernizing union cards</w:t>
+        <w:t xml:space="preserve">, training, and access to union representatives across a campaign. </w:t>
       </w:r>
       <w:r>
         <w:rPr>
@@ -142,339 +142,17 @@
           <w:sz w:val="22"/>
           <w:szCs w:val="22"/>
         </w:rPr>
-        <w:t>. Whether it is data in transit or at rest, organizing with liberation will provide a secure opportunity for organizing a campaign.</w:t>
-      </w:r>
-    </w:p>
-    <w:p>
-      <w:pPr>
-        <w:rPr>
-          <w:b/>
-          <w:bCs/>
-        </w:rPr>
-      </w:pPr>
-      <w:r>
-        <w:rPr>
-          <w:b/>
-          <w:bCs/>
-        </w:rPr>
-        <w:t>Security</w:t>
-      </w:r>
-    </w:p>
-    <w:p>
-      <w:pPr>
-        <w:ind w:firstLine="720"/>
-      </w:pPr>
-      <w:r>
-        <w:t xml:space="preserve">It is imperative to recognize that highly sensitive information is handled in union </w:t>
-      </w:r>
-      <w:r>
-        <w:t>organizations</w:t>
-      </w:r>
-      <w:r>
-        <w:t>. All data in our sensitive information systems will be encrypted in storage</w:t>
-      </w:r>
-      <w:r>
-        <w:t xml:space="preserve"> and transmitted over secured HTTPS connections.</w:t>
-      </w:r>
-      <w:r>
-        <w:t xml:space="preserve"> </w:t>
-      </w:r>
-      <w:r>
-        <w:t xml:space="preserve">The invite only system and the need-to-know information restrictions reduce access to the system and sensitive information from bad faith actors. </w:t>
-      </w:r>
-      <w:r>
-        <w:t xml:space="preserve">After a failed password entry users will be prompted to complete a captcha before another </w:t>
-      </w:r>
-      <w:r>
-        <w:t>attempt</w:t>
-      </w:r>
-      <w:r>
-        <w:t xml:space="preserve">. </w:t>
-      </w:r>
-      <w:r>
-        <w:t xml:space="preserve">All accounts will have a maximum number of attempts before being locked out. IP addresses will have similar </w:t>
-      </w:r>
-      <w:r>
-        <w:t>limits. A session will timeout after 15 minutes prompting a user to extend the time by another 15 minutes by logging in; a session will keep 2FA status if extended before expiring.</w:t>
-      </w:r>
-      <w:r>
-        <w:t xml:space="preserve"> Admin, Staff, and Organizers will require 2FA verification to start a session.</w:t>
-      </w:r>
-    </w:p>
-    <w:p>
-      <w:pPr>
-        <w:rPr>
-          <w:b/>
-          <w:bCs/>
-        </w:rPr>
-      </w:pPr>
-      <w:r>
-        <w:rPr>
-          <w:b/>
-          <w:bCs/>
-        </w:rPr>
-        <w:t>Admin</w:t>
-      </w:r>
-    </w:p>
-    <w:p>
-      <w:r>
-        <w:tab/>
-      </w:r>
-      <w:r>
-        <w:t>Admin accounts</w:t>
-      </w:r>
-      <w:r>
-        <w:t xml:space="preserve"> will be the most secure accounts. The role of an admin is to manage staff </w:t>
-      </w:r>
-      <w:r>
-        <w:t>as well as view information over all union organization over the organization. An admin can add staff, remove staff, view information from every union drive registered to their organization, as well as add other admin. Each action described above will require 2FA</w:t>
-      </w:r>
-      <w:r>
-        <w:t>. Account</w:t>
-      </w:r>
-      <w:r>
-        <w:t xml:space="preserve"> Password requirements</w:t>
-      </w:r>
-      <w:r>
-        <w:t xml:space="preserve"> are as follows</w:t>
-      </w:r>
-      <w:r>
-        <w:t xml:space="preserve"> </w:t>
-      </w:r>
-      <w:r>
-        <w:t>with</w:t>
-      </w:r>
-      <w:r>
-        <w:t xml:space="preserve"> 16 characters, numbers, capitalization, and special characters</w:t>
-      </w:r>
-      <w:r>
-        <w:t>, urging users to use sentences and not to write down the passwords</w:t>
-      </w:r>
-      <w:r>
-        <w:t xml:space="preserve">. After 3 failed attempts in a row </w:t>
-      </w:r>
-      <w:r>
-        <w:t>the account will be locked out and require Liberation Staff to reset the password</w:t>
-      </w:r>
-      <w:r>
-        <w:t>.</w:t>
-      </w:r>
-    </w:p>
-    <w:p>
-      <w:pPr>
-        <w:rPr>
-          <w:b/>
-          <w:bCs/>
-        </w:rPr>
-      </w:pPr>
-      <w:r>
-        <w:rPr>
-          <w:b/>
-          <w:bCs/>
-        </w:rPr>
-        <w:t>Staff</w:t>
-      </w:r>
-    </w:p>
-    <w:p>
-      <w:pPr>
-        <w:ind w:firstLine="720"/>
-      </w:pPr>
-      <w:r>
-        <w:rPr>
-          <w:rFonts w:cstheme="minorHAnsi"/>
-        </w:rPr>
-        <w:t>Liberation will allow staff to manage multiple workplaces</w:t>
-      </w:r>
-      <w:r>
-        <w:rPr>
-          <w:rFonts w:cstheme="minorHAnsi"/>
-        </w:rPr>
-        <w:t xml:space="preserve"> under the staff members’ jurisdiction</w:t>
-      </w:r>
-      <w:r>
-        <w:rPr>
-          <w:rFonts w:cstheme="minorHAnsi"/>
-        </w:rPr>
-        <w:t xml:space="preserve">. </w:t>
-      </w:r>
-      <w:r>
-        <w:t xml:space="preserve">On the home </w:t>
-      </w:r>
-      <w:r>
-        <w:t>page</w:t>
-      </w:r>
-      <w:r>
-        <w:t xml:space="preserve"> will be important information</w:t>
-      </w:r>
-      <w:r>
-        <w:t>,</w:t>
-      </w:r>
-      <w:r>
-        <w:t xml:space="preserve"> </w:t>
-      </w:r>
-      <w:r>
-        <w:t>including</w:t>
-      </w:r>
-      <w:r>
-        <w:t xml:space="preserve"> upcoming election dates, the top five lowest and highest percentage of “Voting Yes” workplaces, and worker questions. Clicking on a </w:t>
-      </w:r>
-      <w:r>
-        <w:t>workplace or selecting the workplace in the dropdown</w:t>
-      </w:r>
-      <w:r>
-        <w:t xml:space="preserve"> on the home page will direct to the </w:t>
-      </w:r>
-      <w:r>
-        <w:t xml:space="preserve">Workplace Management </w:t>
-      </w:r>
-      <w:r>
-        <w:t>Screen</w:t>
-      </w:r>
-      <w:r>
-        <w:t xml:space="preserve"> (WMS)</w:t>
-      </w:r>
-      <w:r>
-        <w:t xml:space="preserve">. </w:t>
-      </w:r>
-    </w:p>
-    <w:p>
-      <w:pPr>
-        <w:ind w:firstLine="720"/>
-      </w:pPr>
-      <w:r>
-        <w:t xml:space="preserve">Organizers and Staff can create accounts for </w:t>
-      </w:r>
-      <w:r>
-        <w:t xml:space="preserve">workers. By limiting accounts to those created by trusted Organizers and Staff, we can limit access to the system from bad actors. The system will email the </w:t>
-      </w:r>
-      <w:r>
-        <w:lastRenderedPageBreak/>
-        <w:t xml:space="preserve">temporary password to both the </w:t>
-      </w:r>
-      <w:r>
-        <w:t>adder’s</w:t>
-      </w:r>
-      <w:r>
-        <w:t xml:space="preserve"> email and the </w:t>
-      </w:r>
-      <w:r>
-        <w:t>worker’s</w:t>
-      </w:r>
-      <w:r>
-        <w:t xml:space="preserve"> email. </w:t>
-      </w:r>
-      <w:r>
-        <w:t xml:space="preserve">Lost temporary passwords will require account deletion and re-creation. </w:t>
-      </w:r>
-      <w:r>
-        <w:t>Staff can add and remove Organizers from the system.</w:t>
-      </w:r>
-      <w:r>
-        <w:t xml:space="preserve"> Staff sets the organizers workplace as well as any worker accounts they add.</w:t>
-      </w:r>
-    </w:p>
-    <w:p>
-      <w:pPr>
-        <w:ind w:firstLine="720"/>
-      </w:pPr>
-      <w:r>
-        <w:t>Staff will be able to upload training videos as well as restrict videos to either cities or states to help train workers in labor laws and important information.</w:t>
-      </w:r>
-    </w:p>
-    <w:p>
-      <w:pPr>
-        <w:rPr>
-          <w:b/>
-          <w:bCs/>
-        </w:rPr>
-      </w:pPr>
-      <w:r>
-        <w:rPr>
-          <w:b/>
-          <w:bCs/>
-        </w:rPr>
-        <w:t>Organizers</w:t>
-      </w:r>
-    </w:p>
-    <w:p>
-      <w:pPr>
-        <w:ind w:firstLine="720"/>
-      </w:pPr>
-      <w:r>
-        <w:rPr>
-          <w:rFonts w:cstheme="minorHAnsi"/>
-        </w:rPr>
-        <w:t xml:space="preserve">Liberation will allow </w:t>
-      </w:r>
-      <w:r>
-        <w:rPr>
-          <w:rFonts w:cstheme="minorHAnsi"/>
-        </w:rPr>
-        <w:t>o</w:t>
-      </w:r>
-      <w:r>
-        <w:rPr>
-          <w:rFonts w:cstheme="minorHAnsi"/>
-        </w:rPr>
-        <w:t>rganizers to manage a workplace</w:t>
-      </w:r>
-      <w:r>
-        <w:rPr>
-          <w:rFonts w:cstheme="minorHAnsi"/>
-        </w:rPr>
-        <w:t xml:space="preserve">. </w:t>
-      </w:r>
-      <w:r>
-        <w:t xml:space="preserve">Organizers </w:t>
-      </w:r>
-      <w:r>
-        <w:t xml:space="preserve">can add and remove workers by authenticating a session with 2FA. </w:t>
-      </w:r>
-      <w:r>
-        <w:t xml:space="preserve">Organizers will be able to access the </w:t>
-      </w:r>
-      <w:r>
-        <w:t>WMS</w:t>
-      </w:r>
-      <w:r>
-        <w:t xml:space="preserve"> for the workplace they are assigned to. </w:t>
-      </w:r>
-    </w:p>
-    <w:p>
-      <w:pPr>
-        <w:ind w:firstLine="720"/>
-      </w:pPr>
-      <w:r>
-        <w:t>WMS will access the set workplace to access and manage worker data. This will include important information such as worker data, contact information, support levels, and notes.</w:t>
-      </w:r>
-    </w:p>
-    <w:p>
-      <w:pPr>
-        <w:rPr>
-          <w:b/>
-          <w:bCs/>
-        </w:rPr>
-      </w:pPr>
-      <w:r>
-        <w:rPr>
-          <w:b/>
-          <w:bCs/>
-        </w:rPr>
-        <w:t>Workers</w:t>
-      </w:r>
-    </w:p>
-    <w:p>
-      <w:pPr>
-        <w:pStyle w:val="TOCHeading"/>
-        <w:spacing w:after="240"/>
-        <w:ind w:firstLine="720"/>
+        <w:t>Organizers and Staff will benefit from Liberation by being provided centralized and protected data</w:t>
+      </w:r>
+      <w:r>
         <w:rPr>
           <w:rFonts w:asciiTheme="minorHAnsi" w:hAnsiTheme="minorHAnsi" w:cstheme="minorHAnsi"/>
           <w:color w:val="auto"/>
           <w:sz w:val="22"/>
           <w:szCs w:val="22"/>
         </w:rPr>
-      </w:pPr>
+        <w:t xml:space="preserve"> and modernizing union cards</w:t>
+      </w:r>
       <w:r>
         <w:rPr>
           <w:rFonts w:asciiTheme="minorHAnsi" w:hAnsiTheme="minorHAnsi" w:cstheme="minorHAnsi"/>
@@ -482,17 +160,315 @@
           <w:sz w:val="22"/>
           <w:szCs w:val="22"/>
         </w:rPr>
-        <w:t>Liberation will be a central hub for workers to access important information. Workers will be able to access</w:t>
-      </w:r>
-      <w:r>
+        <w:t>. Whether it is data in transit or at rest, organizing with liberation will provide a secure opportunity for organizing a campaign.</w:t>
+      </w:r>
+    </w:p>
+    <w:p>
+      <w:pPr>
+        <w:rPr>
+          <w:b/>
+          <w:bCs/>
+        </w:rPr>
+      </w:pPr>
+      <w:r>
+        <w:rPr>
+          <w:b/>
+          <w:bCs/>
+        </w:rPr>
+        <w:t>Security</w:t>
+      </w:r>
+    </w:p>
+    <w:p>
+      <w:pPr>
+        <w:ind w:firstLine="720"/>
+      </w:pPr>
+      <w:r>
+        <w:t xml:space="preserve">It is imperative to recognize that highly sensitive information is handled in union </w:t>
+      </w:r>
+      <w:r>
+        <w:t>organizations</w:t>
+      </w:r>
+      <w:r>
+        <w:t>. All data in our sensitive information systems will be encrypted in storage</w:t>
+      </w:r>
+      <w:r>
+        <w:t xml:space="preserve"> and transmitted over secured HTTPS connections.</w:t>
+      </w:r>
+      <w:r>
+        <w:t xml:space="preserve"> </w:t>
+      </w:r>
+      <w:r>
+        <w:t xml:space="preserve">The invite only system and the need-to-know information restrictions reduce access to the system and sensitive information from bad faith actors. </w:t>
+      </w:r>
+      <w:r>
+        <w:t xml:space="preserve">After a failed password entry users will be prompted to complete a captcha before another </w:t>
+      </w:r>
+      <w:r>
+        <w:t>attempt</w:t>
+      </w:r>
+      <w:r>
+        <w:t xml:space="preserve">. </w:t>
+      </w:r>
+      <w:r>
+        <w:t xml:space="preserve">All accounts will have a maximum number of attempts before being locked out. IP addresses will have similar </w:t>
+      </w:r>
+      <w:r>
+        <w:t>limits. A session will timeout after 15 minutes prompting a user to extend the time by another 15 minutes by logging in; a session will keep 2FA status if extended before expiring.</w:t>
+      </w:r>
+      <w:r>
+        <w:t xml:space="preserve"> Admin, Staff, and Organizers will require 2FA verification to start a session.</w:t>
+      </w:r>
+    </w:p>
+    <w:p>
+      <w:pPr>
+        <w:rPr>
+          <w:b/>
+          <w:bCs/>
+        </w:rPr>
+      </w:pPr>
+      <w:r>
+        <w:rPr>
+          <w:b/>
+          <w:bCs/>
+        </w:rPr>
+        <w:t>Admin</w:t>
+      </w:r>
+    </w:p>
+    <w:p>
+      <w:r>
+        <w:tab/>
+      </w:r>
+      <w:r>
+        <w:t>Admin accounts</w:t>
+      </w:r>
+      <w:r>
+        <w:t xml:space="preserve"> will be the most secure accounts. The role of an admin is to manage staff </w:t>
+      </w:r>
+      <w:r>
+        <w:t>as well as view information over all union organization over the organization. An admin can add staff, remove staff, view information from every union drive registered to their organization, as well as add other admin. Each action described above will require 2FA</w:t>
+      </w:r>
+      <w:r>
+        <w:t>. Account</w:t>
+      </w:r>
+      <w:r>
+        <w:t xml:space="preserve"> Password requirements</w:t>
+      </w:r>
+      <w:r>
+        <w:t xml:space="preserve"> are as follows</w:t>
+      </w:r>
+      <w:r>
+        <w:t xml:space="preserve"> </w:t>
+      </w:r>
+      <w:r>
+        <w:t>with</w:t>
+      </w:r>
+      <w:r>
+        <w:t xml:space="preserve"> 16 characters, numbers, capitalization, and special characters</w:t>
+      </w:r>
+      <w:r>
+        <w:t>, urging users to use sentences and not to write down the passwords</w:t>
+      </w:r>
+      <w:r>
+        <w:t xml:space="preserve">. After 3 failed attempts in a row </w:t>
+      </w:r>
+      <w:r>
+        <w:t>the account will be locked out and require Liberation Staff to reset the password</w:t>
+      </w:r>
+      <w:r>
+        <w:t>.</w:t>
+      </w:r>
+    </w:p>
+    <w:p>
+      <w:pPr>
+        <w:rPr>
+          <w:b/>
+          <w:bCs/>
+        </w:rPr>
+      </w:pPr>
+      <w:r>
+        <w:rPr>
+          <w:b/>
+          <w:bCs/>
+        </w:rPr>
+        <w:t>Staff</w:t>
+      </w:r>
+    </w:p>
+    <w:p>
+      <w:pPr>
+        <w:ind w:firstLine="720"/>
+      </w:pPr>
+      <w:r>
+        <w:rPr>
+          <w:rFonts w:cstheme="minorHAnsi"/>
+        </w:rPr>
+        <w:t>Liberation will allow staff to manage multiple workplaces</w:t>
+      </w:r>
+      <w:r>
+        <w:rPr>
+          <w:rFonts w:cstheme="minorHAnsi"/>
+        </w:rPr>
+        <w:t xml:space="preserve"> under the staff members’ jurisdiction</w:t>
+      </w:r>
+      <w:r>
+        <w:rPr>
+          <w:rFonts w:cstheme="minorHAnsi"/>
+        </w:rPr>
+        <w:t xml:space="preserve">. </w:t>
+      </w:r>
+      <w:r>
+        <w:t xml:space="preserve">On the home </w:t>
+      </w:r>
+      <w:r>
+        <w:t>page</w:t>
+      </w:r>
+      <w:r>
+        <w:t xml:space="preserve"> will be important information, </w:t>
+      </w:r>
+      <w:r>
+        <w:t>including</w:t>
+      </w:r>
+      <w:r>
+        <w:t xml:space="preserve"> upcoming election dates, the top five lowest and highest percentage of “Voting Yes” workplaces, and worker questions. Clicking on a </w:t>
+      </w:r>
+      <w:r>
+        <w:t>workplace or selecting the workplace in the dropdown</w:t>
+      </w:r>
+      <w:r>
+        <w:t xml:space="preserve"> on the home page will direct to the </w:t>
+      </w:r>
+      <w:r>
+        <w:t xml:space="preserve">Workplace Management </w:t>
+      </w:r>
+      <w:r>
+        <w:t>Screen</w:t>
+      </w:r>
+      <w:r>
+        <w:t xml:space="preserve"> (WMS)</w:t>
+      </w:r>
+      <w:r>
+        <w:t xml:space="preserve">. </w:t>
+      </w:r>
+    </w:p>
+    <w:p>
+      <w:pPr>
+        <w:ind w:firstLine="720"/>
+      </w:pPr>
+      <w:r>
+        <w:t xml:space="preserve">Organizers and Staff can create accounts for </w:t>
+      </w:r>
+      <w:r>
+        <w:t xml:space="preserve">workers. By limiting accounts to those created by trusted Organizers and Staff, we can limit access to the system from bad actors. The system will email the </w:t>
+      </w:r>
+      <w:r>
+        <w:lastRenderedPageBreak/>
+        <w:t xml:space="preserve">temporary password to both the </w:t>
+      </w:r>
+      <w:r>
+        <w:t>adder’s</w:t>
+      </w:r>
+      <w:r>
+        <w:t xml:space="preserve"> email and the </w:t>
+      </w:r>
+      <w:r>
+        <w:t>worker’s</w:t>
+      </w:r>
+      <w:r>
+        <w:t xml:space="preserve"> email. </w:t>
+      </w:r>
+      <w:r>
+        <w:t xml:space="preserve">Lost temporary passwords will require account deletion and re-creation. </w:t>
+      </w:r>
+      <w:r>
+        <w:t>Staff can add and remove Organizers from the system.</w:t>
+      </w:r>
+      <w:r>
+        <w:t xml:space="preserve"> Staff sets the organizers workplace as well as any worker accounts they add.</w:t>
+      </w:r>
+    </w:p>
+    <w:p>
+      <w:pPr>
+        <w:ind w:firstLine="720"/>
+      </w:pPr>
+      <w:r>
+        <w:t>Staff will be able to upload training videos as well as restrict videos to either cities or states to help train workers in labor laws and important information.</w:t>
+      </w:r>
+    </w:p>
+    <w:p>
+      <w:pPr>
+        <w:rPr>
+          <w:b/>
+          <w:bCs/>
+        </w:rPr>
+      </w:pPr>
+      <w:r>
+        <w:rPr>
+          <w:b/>
+          <w:bCs/>
+        </w:rPr>
+        <w:t>Organizers</w:t>
+      </w:r>
+    </w:p>
+    <w:p>
+      <w:pPr>
+        <w:ind w:firstLine="720"/>
+      </w:pPr>
+      <w:r>
+        <w:rPr>
+          <w:rFonts w:cstheme="minorHAnsi"/>
+        </w:rPr>
+        <w:t xml:space="preserve">Liberation will allow organizers to manage a workplace. </w:t>
+      </w:r>
+      <w:r>
+        <w:t xml:space="preserve">Organizers </w:t>
+      </w:r>
+      <w:r>
+        <w:t xml:space="preserve">can add and remove workers by authenticating a session with 2FA. </w:t>
+      </w:r>
+      <w:r>
+        <w:t xml:space="preserve">Organizers will be able to access the </w:t>
+      </w:r>
+      <w:r>
+        <w:t>WMS</w:t>
+      </w:r>
+      <w:r>
+        <w:t xml:space="preserve"> for the workplace they are assigned to. </w:t>
+      </w:r>
+    </w:p>
+    <w:p>
+      <w:pPr>
+        <w:ind w:firstLine="720"/>
+      </w:pPr>
+      <w:r>
+        <w:t>WMS will access the set workplace to access and manage worker data. This will include important information such as worker data, contact information, support levels, and notes.</w:t>
+      </w:r>
+    </w:p>
+    <w:p>
+      <w:pPr>
+        <w:rPr>
+          <w:b/>
+          <w:bCs/>
+        </w:rPr>
+      </w:pPr>
+      <w:r>
+        <w:rPr>
+          <w:b/>
+          <w:bCs/>
+        </w:rPr>
+        <w:t>Workers</w:t>
+      </w:r>
+    </w:p>
+    <w:p>
+      <w:pPr>
+        <w:pStyle w:val="TOCHeading"/>
+        <w:spacing w:after="240"/>
+        <w:ind w:firstLine="720"/>
         <w:rPr>
           <w:rFonts w:asciiTheme="minorHAnsi" w:hAnsiTheme="minorHAnsi" w:cstheme="minorHAnsi"/>
           <w:color w:val="auto"/>
           <w:sz w:val="22"/>
           <w:szCs w:val="22"/>
         </w:rPr>
-        <w:t xml:space="preserve"> video</w:t>
-      </w:r>
+      </w:pPr>
       <w:r>
         <w:rPr>
           <w:rFonts w:asciiTheme="minorHAnsi" w:hAnsiTheme="minorHAnsi" w:cstheme="minorHAnsi"/>
@@ -500,7 +476,7 @@
           <w:sz w:val="22"/>
           <w:szCs w:val="22"/>
         </w:rPr>
-        <w:t xml:space="preserve"> training, ask organizers questions, and sign union cards.</w:t>
+        <w:t>Liberation will be a central hub for workers to access important information. Workers will be able to access</w:t>
       </w:r>
       <w:r>
         <w:rPr>
@@ -509,7 +485,16 @@
           <w:sz w:val="22"/>
           <w:szCs w:val="22"/>
         </w:rPr>
-        <w:t xml:space="preserve"> </w:t>
+        <w:t xml:space="preserve"> video</w:t>
+      </w:r>
+      <w:r>
+        <w:rPr>
+          <w:rFonts w:asciiTheme="minorHAnsi" w:hAnsiTheme="minorHAnsi" w:cstheme="minorHAnsi"/>
+          <w:color w:val="auto"/>
+          <w:sz w:val="22"/>
+          <w:szCs w:val="22"/>
+        </w:rPr>
+        <w:t xml:space="preserve"> training, ask organizers questions, and sign union cards. </w:t>
       </w:r>
       <w:r>
         <w:rPr>
@@ -1838,10 +1823,10 @@
     <w:p>
       <w:r>
         <w:drawing>
-          <wp:inline distT="0" distB="0" distL="0" distR="0" wp14:anchorId="1C1F3849" wp14:editId="74BEF89F">
-            <wp:extent cx="5943600" cy="4193540"/>
-            <wp:effectExtent l="0" t="0" r="0" b="0"/>
-            <wp:docPr id="1467458000" name="Picture 1" descr="A screenshot of a computer&#10;&#10;Description automatically generated"/>
+          <wp:inline distT="0" distB="0" distL="0" distR="0" wp14:anchorId="0D709092" wp14:editId="61F57D12">
+            <wp:extent cx="5943600" cy="3343910"/>
+            <wp:effectExtent l="0" t="0" r="0" b="8890"/>
+            <wp:docPr id="2038682955" name="Picture 1" descr="A screenshot of a computer&#10;&#10;Description automatically generated"/>
             <wp:cNvGraphicFramePr>
               <a:graphicFrameLocks xmlns:a="http://schemas.openxmlformats.org/drawingml/2006/main" noChangeAspect="1"/>
             </wp:cNvGraphicFramePr>
@@ -1849,7 +1834,7 @@
               <a:graphicData uri="http://schemas.openxmlformats.org/drawingml/2006/picture">
                 <pic:pic xmlns:pic="http://schemas.openxmlformats.org/drawingml/2006/picture">
                   <pic:nvPicPr>
-                    <pic:cNvPr id="1467458000" name="Picture 1" descr="A screenshot of a computer&#10;&#10;Description automatically generated"/>
+                    <pic:cNvPr id="2038682955" name="Picture 1" descr="A screenshot of a computer&#10;&#10;Description automatically generated"/>
                     <pic:cNvPicPr/>
                   </pic:nvPicPr>
                   <pic:blipFill>
@@ -1861,7 +1846,7 @@
                   <pic:spPr>
                     <a:xfrm>
                       <a:off x="0" y="0"/>
-                      <a:ext cx="5943600" cy="4193540"/>
+                      <a:ext cx="5943600" cy="3343910"/>
                     </a:xfrm>
                     <a:prstGeom prst="rect">
                       <a:avLst/>
@@ -1951,10 +1936,10 @@
           <w:noProof/>
         </w:rPr>
         <w:drawing>
-          <wp:inline distT="0" distB="0" distL="0" distR="0" wp14:anchorId="0E24622A" wp14:editId="3A026E22">
-            <wp:extent cx="5943600" cy="5366385"/>
+          <wp:inline distT="0" distB="0" distL="0" distR="0" wp14:anchorId="4D3D7740" wp14:editId="6F3194C8">
+            <wp:extent cx="5943600" cy="4966335"/>
             <wp:effectExtent l="0" t="0" r="0" b="5715"/>
-            <wp:docPr id="1825652950" name="Picture 1" descr="A screenshot of a computer&#10;&#10;Description automatically generated"/>
+            <wp:docPr id="53769752" name="Picture 1"/>
             <wp:cNvGraphicFramePr>
               <a:graphicFrameLocks xmlns:a="http://schemas.openxmlformats.org/drawingml/2006/main" noChangeAspect="1"/>
             </wp:cNvGraphicFramePr>
@@ -1962,7 +1947,7 @@
               <a:graphicData uri="http://schemas.openxmlformats.org/drawingml/2006/picture">
                 <pic:pic xmlns:pic="http://schemas.openxmlformats.org/drawingml/2006/picture">
                   <pic:nvPicPr>
-                    <pic:cNvPr id="1825652950" name="Picture 1" descr="A screenshot of a computer&#10;&#10;Description automatically generated"/>
+                    <pic:cNvPr id="53769752" name=""/>
                     <pic:cNvPicPr/>
                   </pic:nvPicPr>
                   <pic:blipFill>
@@ -1974,7 +1959,7 @@
                   <pic:spPr>
                     <a:xfrm>
                       <a:off x="0" y="0"/>
-                      <a:ext cx="5943600" cy="5366385"/>
+                      <a:ext cx="5943600" cy="4966335"/>
                     </a:xfrm>
                     <a:prstGeom prst="rect">
                       <a:avLst/>
@@ -2018,10 +2003,10 @@
           <w:noProof/>
         </w:rPr>
         <w:drawing>
-          <wp:inline distT="0" distB="0" distL="0" distR="0" wp14:anchorId="7A426BED" wp14:editId="50139E5A">
-            <wp:extent cx="5943600" cy="4752340"/>
-            <wp:effectExtent l="0" t="0" r="0" b="0"/>
-            <wp:docPr id="1378951314" name="Picture 1" descr="A diagram of a network&#10;&#10;Description automatically generated"/>
+          <wp:inline distT="0" distB="0" distL="0" distR="0" wp14:anchorId="7EF2F53E" wp14:editId="27F5D654">
+            <wp:extent cx="5943600" cy="6017260"/>
+            <wp:effectExtent l="0" t="0" r="0" b="2540"/>
+            <wp:docPr id="992813022" name="Picture 1" descr="A diagram of a diagram&#10;&#10;Description automatically generated with medium confidence"/>
             <wp:cNvGraphicFramePr>
               <a:graphicFrameLocks xmlns:a="http://schemas.openxmlformats.org/drawingml/2006/main" noChangeAspect="1"/>
             </wp:cNvGraphicFramePr>
@@ -2029,7 +2014,7 @@
               <a:graphicData uri="http://schemas.openxmlformats.org/drawingml/2006/picture">
                 <pic:pic xmlns:pic="http://schemas.openxmlformats.org/drawingml/2006/picture">
                   <pic:nvPicPr>
-                    <pic:cNvPr id="1378951314" name="Picture 1" descr="A diagram of a network&#10;&#10;Description automatically generated"/>
+                    <pic:cNvPr id="992813022" name="Picture 1" descr="A diagram of a diagram&#10;&#10;Description automatically generated with medium confidence"/>
                     <pic:cNvPicPr/>
                   </pic:nvPicPr>
                   <pic:blipFill>
@@ -2041,7 +2026,7 @@
                   <pic:spPr>
                     <a:xfrm>
                       <a:off x="0" y="0"/>
-                      <a:ext cx="5943600" cy="4752340"/>
+                      <a:ext cx="5943600" cy="6017260"/>
                     </a:xfrm>
                     <a:prstGeom prst="rect">
                       <a:avLst/>

</xml_diff>

<commit_message>
Create prototypes for index page designs
</commit_message>
<xml_diff>
--- a/Design Documents/Liberation - Union Organization System Design Sheet.docx
+++ b/Design Documents/Liberation - Union Organization System Design Sheet.docx
@@ -31,496 +31,6 @@
       <w:pPr>
         <w:pStyle w:val="TOCHeading"/>
       </w:pPr>
-    </w:p>
-    <w:p>
-      <w:pPr>
-        <w:pStyle w:val="TOCHeading"/>
-        <w:outlineLvl w:val="0"/>
-        <w:rPr>
-          <w:sz w:val="44"/>
-          <w:szCs w:val="44"/>
-        </w:rPr>
-      </w:pPr>
-      <w:bookmarkStart w:id="0" w:name="_Toc147675278"/>
-      <w:r>
-        <w:rPr>
-          <w:sz w:val="44"/>
-          <w:szCs w:val="44"/>
-        </w:rPr>
-        <w:t>Project Description</w:t>
-      </w:r>
-      <w:bookmarkEnd w:id="0"/>
-    </w:p>
-    <w:p>
-      <w:pPr>
-        <w:pStyle w:val="TOCHeading"/>
-        <w:spacing w:after="240"/>
-        <w:ind w:firstLine="720"/>
-        <w:rPr>
-          <w:rFonts w:asciiTheme="minorHAnsi" w:hAnsiTheme="minorHAnsi" w:cstheme="minorHAnsi"/>
-          <w:color w:val="auto"/>
-          <w:sz w:val="22"/>
-          <w:szCs w:val="22"/>
-        </w:rPr>
-      </w:pPr>
-      <w:r>
-        <w:rPr>
-          <w:rFonts w:asciiTheme="minorHAnsi" w:hAnsiTheme="minorHAnsi" w:cstheme="minorHAnsi"/>
-          <w:color w:val="auto"/>
-          <w:sz w:val="22"/>
-          <w:szCs w:val="22"/>
-        </w:rPr>
-        <w:t>Liberation</w:t>
-      </w:r>
-      <w:r>
-        <w:rPr>
-          <w:rFonts w:asciiTheme="minorHAnsi" w:hAnsiTheme="minorHAnsi" w:cstheme="minorHAnsi"/>
-          <w:color w:val="auto"/>
-          <w:sz w:val="22"/>
-          <w:szCs w:val="22"/>
-        </w:rPr>
-        <w:t xml:space="preserve"> is a</w:t>
-      </w:r>
-      <w:r>
-        <w:rPr>
-          <w:rFonts w:asciiTheme="minorHAnsi" w:hAnsiTheme="minorHAnsi" w:cstheme="minorHAnsi"/>
-          <w:color w:val="auto"/>
-          <w:sz w:val="22"/>
-          <w:szCs w:val="22"/>
-        </w:rPr>
-        <w:t>n</w:t>
-      </w:r>
-      <w:r>
-        <w:rPr>
-          <w:rFonts w:asciiTheme="minorHAnsi" w:hAnsiTheme="minorHAnsi" w:cstheme="minorHAnsi"/>
-          <w:color w:val="auto"/>
-          <w:sz w:val="22"/>
-          <w:szCs w:val="22"/>
-        </w:rPr>
-        <w:t xml:space="preserve"> organization system for union </w:t>
-      </w:r>
-      <w:r>
-        <w:rPr>
-          <w:rFonts w:asciiTheme="minorHAnsi" w:hAnsiTheme="minorHAnsi" w:cstheme="minorHAnsi"/>
-          <w:color w:val="auto"/>
-          <w:sz w:val="22"/>
-          <w:szCs w:val="22"/>
-        </w:rPr>
-        <w:t xml:space="preserve">organizers. It is designed to centralize and </w:t>
-      </w:r>
-      <w:r>
-        <w:rPr>
-          <w:rFonts w:asciiTheme="minorHAnsi" w:hAnsiTheme="minorHAnsi" w:cstheme="minorHAnsi"/>
-          <w:color w:val="auto"/>
-          <w:sz w:val="22"/>
-          <w:szCs w:val="22"/>
-        </w:rPr>
-        <w:t>streamline</w:t>
-      </w:r>
-      <w:r>
-        <w:rPr>
-          <w:rFonts w:asciiTheme="minorHAnsi" w:hAnsiTheme="minorHAnsi" w:cstheme="minorHAnsi"/>
-          <w:color w:val="auto"/>
-          <w:sz w:val="22"/>
-          <w:szCs w:val="22"/>
-        </w:rPr>
-        <w:t xml:space="preserve"> access to information</w:t>
-      </w:r>
-      <w:r>
-        <w:rPr>
-          <w:rFonts w:asciiTheme="minorHAnsi" w:hAnsiTheme="minorHAnsi" w:cstheme="minorHAnsi"/>
-          <w:color w:val="auto"/>
-          <w:sz w:val="22"/>
-          <w:szCs w:val="22"/>
-        </w:rPr>
-        <w:t xml:space="preserve">, training, and access to union representatives across a campaign. </w:t>
-      </w:r>
-      <w:r>
-        <w:rPr>
-          <w:rFonts w:asciiTheme="minorHAnsi" w:hAnsiTheme="minorHAnsi" w:cstheme="minorHAnsi"/>
-          <w:color w:val="auto"/>
-          <w:sz w:val="22"/>
-          <w:szCs w:val="22"/>
-        </w:rPr>
-        <w:t>Organizers and Staff will benefit from Liberation by being provided centralized and protected data</w:t>
-      </w:r>
-      <w:r>
-        <w:rPr>
-          <w:rFonts w:asciiTheme="minorHAnsi" w:hAnsiTheme="minorHAnsi" w:cstheme="minorHAnsi"/>
-          <w:color w:val="auto"/>
-          <w:sz w:val="22"/>
-          <w:szCs w:val="22"/>
-        </w:rPr>
-        <w:t xml:space="preserve"> and modernizing union cards</w:t>
-      </w:r>
-      <w:r>
-        <w:rPr>
-          <w:rFonts w:asciiTheme="minorHAnsi" w:hAnsiTheme="minorHAnsi" w:cstheme="minorHAnsi"/>
-          <w:color w:val="auto"/>
-          <w:sz w:val="22"/>
-          <w:szCs w:val="22"/>
-        </w:rPr>
-        <w:t>. Whether it is data in transit or at rest, organizing with liberation will provide a secure opportunity for organizing a campaign.</w:t>
-      </w:r>
-    </w:p>
-    <w:p>
-      <w:pPr>
-        <w:rPr>
-          <w:b/>
-          <w:bCs/>
-        </w:rPr>
-      </w:pPr>
-      <w:r>
-        <w:rPr>
-          <w:b/>
-          <w:bCs/>
-        </w:rPr>
-        <w:t>Security</w:t>
-      </w:r>
-    </w:p>
-    <w:p>
-      <w:pPr>
-        <w:ind w:firstLine="720"/>
-      </w:pPr>
-      <w:r>
-        <w:t xml:space="preserve">It is imperative to recognize that highly sensitive information is handled in union </w:t>
-      </w:r>
-      <w:r>
-        <w:t>organizations</w:t>
-      </w:r>
-      <w:r>
-        <w:t>. All data in our sensitive information systems will be encrypted in storage</w:t>
-      </w:r>
-      <w:r>
-        <w:t xml:space="preserve"> and transmitted over secured HTTPS connections.</w:t>
-      </w:r>
-      <w:r>
-        <w:t xml:space="preserve"> </w:t>
-      </w:r>
-      <w:r>
-        <w:t xml:space="preserve">The invite only system and the need-to-know information restrictions reduce access to the system and sensitive information from bad faith actors. </w:t>
-      </w:r>
-      <w:r>
-        <w:t xml:space="preserve">After a failed password entry users will be prompted to complete a captcha before another </w:t>
-      </w:r>
-      <w:r>
-        <w:t>attempt</w:t>
-      </w:r>
-      <w:r>
-        <w:t xml:space="preserve">. </w:t>
-      </w:r>
-      <w:r>
-        <w:t xml:space="preserve">All accounts will have a maximum number of attempts before being locked out. IP addresses will have similar </w:t>
-      </w:r>
-      <w:r>
-        <w:t>limits. A session will timeout after 15 minutes prompting a user to extend the time by another 15 minutes by logging in; a session will keep 2FA status if extended before expiring.</w:t>
-      </w:r>
-      <w:r>
-        <w:t xml:space="preserve"> Admin, Staff, and Organizers will require 2FA verification to start a session.</w:t>
-      </w:r>
-    </w:p>
-    <w:p>
-      <w:pPr>
-        <w:rPr>
-          <w:b/>
-          <w:bCs/>
-        </w:rPr>
-      </w:pPr>
-      <w:r>
-        <w:rPr>
-          <w:b/>
-          <w:bCs/>
-        </w:rPr>
-        <w:t>Admin</w:t>
-      </w:r>
-    </w:p>
-    <w:p>
-      <w:r>
-        <w:tab/>
-      </w:r>
-      <w:r>
-        <w:t>Admin accounts</w:t>
-      </w:r>
-      <w:r>
-        <w:t xml:space="preserve"> will be the most secure accounts. The role of an admin is to manage staff </w:t>
-      </w:r>
-      <w:r>
-        <w:t>as well as view information over all union organization over the organization. An admin can add staff, remove staff, view information from every union drive registered to their organization, as well as add other admin. Each action described above will require 2FA</w:t>
-      </w:r>
-      <w:r>
-        <w:t>. Account</w:t>
-      </w:r>
-      <w:r>
-        <w:t xml:space="preserve"> Password requirements</w:t>
-      </w:r>
-      <w:r>
-        <w:t xml:space="preserve"> are as follows</w:t>
-      </w:r>
-      <w:r>
-        <w:t xml:space="preserve"> </w:t>
-      </w:r>
-      <w:r>
-        <w:t>with</w:t>
-      </w:r>
-      <w:r>
-        <w:t xml:space="preserve"> 16 characters, numbers, capitalization, and special characters</w:t>
-      </w:r>
-      <w:r>
-        <w:t>, urging users to use sentences and not to write down the passwords</w:t>
-      </w:r>
-      <w:r>
-        <w:t xml:space="preserve">. After 3 failed attempts in a row </w:t>
-      </w:r>
-      <w:r>
-        <w:t>the account will be locked out and require Liberation Staff to reset the password</w:t>
-      </w:r>
-      <w:r>
-        <w:t>.</w:t>
-      </w:r>
-    </w:p>
-    <w:p>
-      <w:pPr>
-        <w:rPr>
-          <w:b/>
-          <w:bCs/>
-        </w:rPr>
-      </w:pPr>
-      <w:r>
-        <w:rPr>
-          <w:b/>
-          <w:bCs/>
-        </w:rPr>
-        <w:t>Staff</w:t>
-      </w:r>
-    </w:p>
-    <w:p>
-      <w:pPr>
-        <w:ind w:firstLine="720"/>
-      </w:pPr>
-      <w:r>
-        <w:rPr>
-          <w:rFonts w:cstheme="minorHAnsi"/>
-        </w:rPr>
-        <w:t>Liberation will allow staff to manage multiple workplaces</w:t>
-      </w:r>
-      <w:r>
-        <w:rPr>
-          <w:rFonts w:cstheme="minorHAnsi"/>
-        </w:rPr>
-        <w:t xml:space="preserve"> under the staff members’ jurisdiction</w:t>
-      </w:r>
-      <w:r>
-        <w:rPr>
-          <w:rFonts w:cstheme="minorHAnsi"/>
-        </w:rPr>
-        <w:t xml:space="preserve">. </w:t>
-      </w:r>
-      <w:r>
-        <w:t xml:space="preserve">On the home </w:t>
-      </w:r>
-      <w:r>
-        <w:t>page</w:t>
-      </w:r>
-      <w:r>
-        <w:t xml:space="preserve"> will be important information, </w:t>
-      </w:r>
-      <w:r>
-        <w:t>including</w:t>
-      </w:r>
-      <w:r>
-        <w:t xml:space="preserve"> upcoming election dates, the top five lowest and highest percentage of “Voting Yes” workplaces, and worker questions. Clicking on a </w:t>
-      </w:r>
-      <w:r>
-        <w:t>workplace or selecting the workplace in the dropdown</w:t>
-      </w:r>
-      <w:r>
-        <w:t xml:space="preserve"> on the home page will direct to the </w:t>
-      </w:r>
-      <w:r>
-        <w:t xml:space="preserve">Workplace Management </w:t>
-      </w:r>
-      <w:r>
-        <w:t>Screen</w:t>
-      </w:r>
-      <w:r>
-        <w:t xml:space="preserve"> (WMS)</w:t>
-      </w:r>
-      <w:r>
-        <w:t xml:space="preserve">. </w:t>
-      </w:r>
-    </w:p>
-    <w:p>
-      <w:pPr>
-        <w:ind w:firstLine="720"/>
-      </w:pPr>
-      <w:r>
-        <w:t xml:space="preserve">Organizers and Staff can create accounts for </w:t>
-      </w:r>
-      <w:r>
-        <w:t xml:space="preserve">workers. By limiting accounts to those created by trusted Organizers and Staff, we can limit access to the system from bad actors. The system will email the </w:t>
-      </w:r>
-      <w:r>
-        <w:lastRenderedPageBreak/>
-        <w:t xml:space="preserve">temporary password to both the </w:t>
-      </w:r>
-      <w:r>
-        <w:t>adder’s</w:t>
-      </w:r>
-      <w:r>
-        <w:t xml:space="preserve"> email and the </w:t>
-      </w:r>
-      <w:r>
-        <w:t>worker’s</w:t>
-      </w:r>
-      <w:r>
-        <w:t xml:space="preserve"> email. </w:t>
-      </w:r>
-      <w:r>
-        <w:t xml:space="preserve">Lost temporary passwords will require account deletion and re-creation. </w:t>
-      </w:r>
-      <w:r>
-        <w:t>Staff can add and remove Organizers from the system.</w:t>
-      </w:r>
-      <w:r>
-        <w:t xml:space="preserve"> Staff sets the organizers workplace as well as any worker accounts they add.</w:t>
-      </w:r>
-    </w:p>
-    <w:p>
-      <w:pPr>
-        <w:ind w:firstLine="720"/>
-      </w:pPr>
-      <w:r>
-        <w:t>Staff will be able to upload training videos as well as restrict videos to either cities or states to help train workers in labor laws and important information.</w:t>
-      </w:r>
-    </w:p>
-    <w:p>
-      <w:pPr>
-        <w:rPr>
-          <w:b/>
-          <w:bCs/>
-        </w:rPr>
-      </w:pPr>
-      <w:r>
-        <w:rPr>
-          <w:b/>
-          <w:bCs/>
-        </w:rPr>
-        <w:t>Organizers</w:t>
-      </w:r>
-    </w:p>
-    <w:p>
-      <w:pPr>
-        <w:ind w:firstLine="720"/>
-      </w:pPr>
-      <w:r>
-        <w:rPr>
-          <w:rFonts w:cstheme="minorHAnsi"/>
-        </w:rPr>
-        <w:t xml:space="preserve">Liberation will allow organizers to manage a workplace. </w:t>
-      </w:r>
-      <w:r>
-        <w:t xml:space="preserve">Organizers </w:t>
-      </w:r>
-      <w:r>
-        <w:t xml:space="preserve">can add and remove workers by authenticating a session with 2FA. </w:t>
-      </w:r>
-      <w:r>
-        <w:t xml:space="preserve">Organizers will be able to access the </w:t>
-      </w:r>
-      <w:r>
-        <w:t>WMS</w:t>
-      </w:r>
-      <w:r>
-        <w:t xml:space="preserve"> for the workplace they are assigned to. </w:t>
-      </w:r>
-    </w:p>
-    <w:p>
-      <w:pPr>
-        <w:ind w:firstLine="720"/>
-      </w:pPr>
-      <w:r>
-        <w:t>WMS will access the set workplace to access and manage worker data. This will include important information such as worker data, contact information, support levels, and notes.</w:t>
-      </w:r>
-    </w:p>
-    <w:p>
-      <w:pPr>
-        <w:rPr>
-          <w:b/>
-          <w:bCs/>
-        </w:rPr>
-      </w:pPr>
-      <w:r>
-        <w:rPr>
-          <w:b/>
-          <w:bCs/>
-        </w:rPr>
-        <w:t>Workers</w:t>
-      </w:r>
-    </w:p>
-    <w:p>
-      <w:pPr>
-        <w:pStyle w:val="TOCHeading"/>
-        <w:spacing w:after="240"/>
-        <w:ind w:firstLine="720"/>
-        <w:rPr>
-          <w:rFonts w:asciiTheme="minorHAnsi" w:hAnsiTheme="minorHAnsi" w:cstheme="minorHAnsi"/>
-          <w:color w:val="auto"/>
-          <w:sz w:val="22"/>
-          <w:szCs w:val="22"/>
-        </w:rPr>
-      </w:pPr>
-      <w:r>
-        <w:rPr>
-          <w:rFonts w:asciiTheme="minorHAnsi" w:hAnsiTheme="minorHAnsi" w:cstheme="minorHAnsi"/>
-          <w:color w:val="auto"/>
-          <w:sz w:val="22"/>
-          <w:szCs w:val="22"/>
-        </w:rPr>
-        <w:t>Liberation will be a central hub for workers to access important information. Workers will be able to access</w:t>
-      </w:r>
-      <w:r>
-        <w:rPr>
-          <w:rFonts w:asciiTheme="minorHAnsi" w:hAnsiTheme="minorHAnsi" w:cstheme="minorHAnsi"/>
-          <w:color w:val="auto"/>
-          <w:sz w:val="22"/>
-          <w:szCs w:val="22"/>
-        </w:rPr>
-        <w:t xml:space="preserve"> video</w:t>
-      </w:r>
-      <w:r>
-        <w:rPr>
-          <w:rFonts w:asciiTheme="minorHAnsi" w:hAnsiTheme="minorHAnsi" w:cstheme="minorHAnsi"/>
-          <w:color w:val="auto"/>
-          <w:sz w:val="22"/>
-          <w:szCs w:val="22"/>
-        </w:rPr>
-        <w:t xml:space="preserve"> training, ask organizers questions, and sign union cards. </w:t>
-      </w:r>
-      <w:r>
-        <w:rPr>
-          <w:rFonts w:asciiTheme="minorHAnsi" w:hAnsiTheme="minorHAnsi" w:cstheme="minorHAnsi"/>
-          <w:color w:val="auto"/>
-          <w:sz w:val="22"/>
-          <w:szCs w:val="22"/>
-        </w:rPr>
-        <w:t>workers can access the system and change the temporary password to a secure account.</w:t>
-      </w:r>
-    </w:p>
-    <w:p/>
-    <w:p>
-      <w:pPr>
-        <w:rPr>
-          <w:rFonts w:eastAsiaTheme="majorEastAsia" w:cstheme="minorHAnsi"/>
-          <w:kern w:val="0"/>
-          <w14:ligatures w14:val="none"/>
-        </w:rPr>
-      </w:pPr>
-      <w:r>
-        <w:rPr>
-          <w:rFonts w:cstheme="minorHAnsi"/>
-        </w:rPr>
-        <w:br w:type="page"/>
-      </w:r>
     </w:p>
     <w:sdt>
       <w:sdtPr>
@@ -574,7 +84,7 @@
           <w:r>
             <w:fldChar w:fldCharType="separate"/>
           </w:r>
-          <w:hyperlink w:anchor="_Toc147675278" w:history="1">
+          <w:hyperlink w:anchor="_Toc148431248" w:history="1">
             <w:r>
               <w:rPr>
                 <w:rStyle w:val="Hyperlink"/>
@@ -601,7 +111,7 @@
                 <w:noProof/>
                 <w:webHidden/>
               </w:rPr>
-              <w:instrText xml:space="preserve"> PAGEREF _Toc147675278 \h </w:instrText>
+              <w:instrText xml:space="preserve"> PAGEREF _Toc148431248 \h </w:instrText>
             </w:r>
             <w:r>
               <w:rPr>
@@ -621,7 +131,7 @@
                 <w:noProof/>
                 <w:webHidden/>
               </w:rPr>
-              <w:t>1</w:t>
+              <w:t>2</w:t>
             </w:r>
             <w:r>
               <w:rPr>
@@ -643,7 +153,76 @@
               <w:noProof/>
             </w:rPr>
           </w:pPr>
-          <w:hyperlink w:anchor="_Toc147675279" w:history="1">
+          <w:hyperlink w:anchor="_Toc148431249" w:history="1">
+            <w:r>
+              <w:rPr>
+                <w:rStyle w:val="Hyperlink"/>
+                <w:noProof/>
+              </w:rPr>
+              <w:t>Key Features</w:t>
+            </w:r>
+            <w:r>
+              <w:rPr>
+                <w:noProof/>
+                <w:webHidden/>
+              </w:rPr>
+              <w:tab/>
+            </w:r>
+            <w:r>
+              <w:rPr>
+                <w:noProof/>
+                <w:webHidden/>
+              </w:rPr>
+              <w:fldChar w:fldCharType="begin"/>
+            </w:r>
+            <w:r>
+              <w:rPr>
+                <w:noProof/>
+                <w:webHidden/>
+              </w:rPr>
+              <w:instrText xml:space="preserve"> PAGEREF _Toc148431249 \h </w:instrText>
+            </w:r>
+            <w:r>
+              <w:rPr>
+                <w:noProof/>
+                <w:webHidden/>
+              </w:rPr>
+            </w:r>
+            <w:r>
+              <w:rPr>
+                <w:noProof/>
+                <w:webHidden/>
+              </w:rPr>
+              <w:fldChar w:fldCharType="separate"/>
+            </w:r>
+            <w:r>
+              <w:rPr>
+                <w:noProof/>
+                <w:webHidden/>
+              </w:rPr>
+              <w:t>4</w:t>
+            </w:r>
+            <w:r>
+              <w:rPr>
+                <w:noProof/>
+                <w:webHidden/>
+              </w:rPr>
+              <w:fldChar w:fldCharType="end"/>
+            </w:r>
+          </w:hyperlink>
+        </w:p>
+        <w:p>
+          <w:pPr>
+            <w:pStyle w:val="TOC1"/>
+            <w:tabs>
+              <w:tab w:val="right" w:leader="dot" w:pos="9350"/>
+            </w:tabs>
+            <w:rPr>
+              <w:rFonts w:eastAsiaTheme="minorEastAsia"/>
+              <w:noProof/>
+            </w:rPr>
+          </w:pPr>
+          <w:hyperlink w:anchor="_Toc148431250" w:history="1">
             <w:r>
               <w:rPr>
                 <w:rStyle w:val="Hyperlink"/>
@@ -652,7 +231,7 @@
                 <w:bCs/>
                 <w:noProof/>
               </w:rPr>
-              <w:t>Chapter One: Sensitive Information Systems</w:t>
+              <w:t>Chapter One: Secure Sensitive Information Systems</w:t>
             </w:r>
             <w:r>
               <w:rPr>
@@ -673,7 +252,7 @@
                 <w:noProof/>
                 <w:webHidden/>
               </w:rPr>
-              <w:instrText xml:space="preserve"> PAGEREF _Toc147675279 \h </w:instrText>
+              <w:instrText xml:space="preserve"> PAGEREF _Toc148431250 \h </w:instrText>
             </w:r>
             <w:r>
               <w:rPr>
@@ -693,7 +272,7 @@
                 <w:noProof/>
                 <w:webHidden/>
               </w:rPr>
-              <w:t>3</w:t>
+              <w:t>5</w:t>
             </w:r>
             <w:r>
               <w:rPr>
@@ -715,7 +294,7 @@
               <w:noProof/>
             </w:rPr>
           </w:pPr>
-          <w:hyperlink w:anchor="_Toc147675280" w:history="1">
+          <w:hyperlink w:anchor="_Toc148431251" w:history="1">
             <w:r>
               <w:rPr>
                 <w:rStyle w:val="Hyperlink"/>
@@ -742,7 +321,7 @@
                 <w:noProof/>
                 <w:webHidden/>
               </w:rPr>
-              <w:instrText xml:space="preserve"> PAGEREF _Toc147675280 \h </w:instrText>
+              <w:instrText xml:space="preserve"> PAGEREF _Toc148431251 \h </w:instrText>
             </w:r>
             <w:r>
               <w:rPr>
@@ -762,7 +341,7 @@
                 <w:noProof/>
                 <w:webHidden/>
               </w:rPr>
-              <w:t>3</w:t>
+              <w:t>5</w:t>
             </w:r>
             <w:r>
               <w:rPr>
@@ -784,7 +363,7 @@
               <w:noProof/>
             </w:rPr>
           </w:pPr>
-          <w:hyperlink w:anchor="_Toc147675281" w:history="1">
+          <w:hyperlink w:anchor="_Toc148431252" w:history="1">
             <w:r>
               <w:rPr>
                 <w:rStyle w:val="Hyperlink"/>
@@ -811,7 +390,7 @@
                 <w:noProof/>
                 <w:webHidden/>
               </w:rPr>
-              <w:instrText xml:space="preserve"> PAGEREF _Toc147675281 \h </w:instrText>
+              <w:instrText xml:space="preserve"> PAGEREF _Toc148431252 \h </w:instrText>
             </w:r>
             <w:r>
               <w:rPr>
@@ -831,7 +410,7 @@
                 <w:noProof/>
                 <w:webHidden/>
               </w:rPr>
-              <w:t>4</w:t>
+              <w:t>6</w:t>
             </w:r>
             <w:r>
               <w:rPr>
@@ -853,7 +432,7 @@
               <w:noProof/>
             </w:rPr>
           </w:pPr>
-          <w:hyperlink w:anchor="_Toc147675282" w:history="1">
+          <w:hyperlink w:anchor="_Toc148431253" w:history="1">
             <w:r>
               <w:rPr>
                 <w:rStyle w:val="Hyperlink"/>
@@ -880,7 +459,7 @@
                 <w:noProof/>
                 <w:webHidden/>
               </w:rPr>
-              <w:instrText xml:space="preserve"> PAGEREF _Toc147675282 \h </w:instrText>
+              <w:instrText xml:space="preserve"> PAGEREF _Toc148431253 \h </w:instrText>
             </w:r>
             <w:r>
               <w:rPr>
@@ -900,7 +479,7 @@
                 <w:noProof/>
                 <w:webHidden/>
               </w:rPr>
-              <w:t>5</w:t>
+              <w:t>7</w:t>
             </w:r>
             <w:r>
               <w:rPr>
@@ -922,7 +501,7 @@
               <w:noProof/>
             </w:rPr>
           </w:pPr>
-          <w:hyperlink w:anchor="_Toc147675283" w:history="1">
+          <w:hyperlink w:anchor="_Toc148431254" w:history="1">
             <w:r>
               <w:rPr>
                 <w:rStyle w:val="Hyperlink"/>
@@ -949,7 +528,7 @@
                 <w:noProof/>
                 <w:webHidden/>
               </w:rPr>
-              <w:instrText xml:space="preserve"> PAGEREF _Toc147675283 \h </w:instrText>
+              <w:instrText xml:space="preserve"> PAGEREF _Toc148431254 \h </w:instrText>
             </w:r>
             <w:r>
               <w:rPr>
@@ -969,7 +548,7 @@
                 <w:noProof/>
                 <w:webHidden/>
               </w:rPr>
-              <w:t>6</w:t>
+              <w:t>8</w:t>
             </w:r>
             <w:r>
               <w:rPr>
@@ -991,7 +570,7 @@
               <w:noProof/>
             </w:rPr>
           </w:pPr>
-          <w:hyperlink w:anchor="_Toc147675284" w:history="1">
+          <w:hyperlink w:anchor="_Toc148431255" w:history="1">
             <w:r>
               <w:rPr>
                 <w:rStyle w:val="Hyperlink"/>
@@ -1018,7 +597,7 @@
                 <w:noProof/>
                 <w:webHidden/>
               </w:rPr>
-              <w:instrText xml:space="preserve"> PAGEREF _Toc147675284 \h </w:instrText>
+              <w:instrText xml:space="preserve"> PAGEREF _Toc148431255 \h </w:instrText>
             </w:r>
             <w:r>
               <w:rPr>
@@ -1038,7 +617,7 @@
                 <w:noProof/>
                 <w:webHidden/>
               </w:rPr>
-              <w:t>7</w:t>
+              <w:t>9</w:t>
             </w:r>
             <w:r>
               <w:rPr>
@@ -1060,7 +639,7 @@
               <w:noProof/>
             </w:rPr>
           </w:pPr>
-          <w:hyperlink w:anchor="_Toc147675285" w:history="1">
+          <w:hyperlink w:anchor="_Toc148431256" w:history="1">
             <w:r>
               <w:rPr>
                 <w:rStyle w:val="Hyperlink"/>
@@ -1087,7 +666,7 @@
                 <w:noProof/>
                 <w:webHidden/>
               </w:rPr>
-              <w:instrText xml:space="preserve"> PAGEREF _Toc147675285 \h </w:instrText>
+              <w:instrText xml:space="preserve"> PAGEREF _Toc148431256 \h </w:instrText>
             </w:r>
             <w:r>
               <w:rPr>
@@ -1107,7 +686,7 @@
                 <w:noProof/>
                 <w:webHidden/>
               </w:rPr>
-              <w:t>8</w:t>
+              <w:t>10</w:t>
             </w:r>
             <w:r>
               <w:rPr>
@@ -1129,7 +708,7 @@
               <w:noProof/>
             </w:rPr>
           </w:pPr>
-          <w:hyperlink w:anchor="_Toc147675286" w:history="1">
+          <w:hyperlink w:anchor="_Toc148431257" w:history="1">
             <w:r>
               <w:rPr>
                 <w:rStyle w:val="Hyperlink"/>
@@ -1156,7 +735,7 @@
                 <w:noProof/>
                 <w:webHidden/>
               </w:rPr>
-              <w:instrText xml:space="preserve"> PAGEREF _Toc147675286 \h </w:instrText>
+              <w:instrText xml:space="preserve"> PAGEREF _Toc148431257 \h </w:instrText>
             </w:r>
             <w:r>
               <w:rPr>
@@ -1176,7 +755,7 @@
                 <w:noProof/>
                 <w:webHidden/>
               </w:rPr>
-              <w:t>9</w:t>
+              <w:t>11</w:t>
             </w:r>
             <w:r>
               <w:rPr>
@@ -1198,7 +777,7 @@
               <w:noProof/>
             </w:rPr>
           </w:pPr>
-          <w:hyperlink w:anchor="_Toc147675287" w:history="1">
+          <w:hyperlink w:anchor="_Toc148431258" w:history="1">
             <w:r>
               <w:rPr>
                 <w:rStyle w:val="Hyperlink"/>
@@ -1225,7 +804,7 @@
                 <w:noProof/>
                 <w:webHidden/>
               </w:rPr>
-              <w:instrText xml:space="preserve"> PAGEREF _Toc147675287 \h </w:instrText>
+              <w:instrText xml:space="preserve"> PAGEREF _Toc148431258 \h </w:instrText>
             </w:r>
             <w:r>
               <w:rPr>
@@ -1245,7 +824,7 @@
                 <w:noProof/>
                 <w:webHidden/>
               </w:rPr>
-              <w:t>10</w:t>
+              <w:t>12</w:t>
             </w:r>
             <w:r>
               <w:rPr>
@@ -1267,7 +846,7 @@
               <w:noProof/>
             </w:rPr>
           </w:pPr>
-          <w:hyperlink w:anchor="_Toc147675288" w:history="1">
+          <w:hyperlink w:anchor="_Toc148431259" w:history="1">
             <w:r>
               <w:rPr>
                 <w:rStyle w:val="Hyperlink"/>
@@ -1294,7 +873,7 @@
                 <w:noProof/>
                 <w:webHidden/>
               </w:rPr>
-              <w:instrText xml:space="preserve"> PAGEREF _Toc147675288 \h </w:instrText>
+              <w:instrText xml:space="preserve"> PAGEREF _Toc148431259 \h </w:instrText>
             </w:r>
             <w:r>
               <w:rPr>
@@ -1314,7 +893,7 @@
                 <w:noProof/>
                 <w:webHidden/>
               </w:rPr>
-              <w:t>11</w:t>
+              <w:t>13</w:t>
             </w:r>
             <w:r>
               <w:rPr>
@@ -1336,7 +915,7 @@
               <w:noProof/>
             </w:rPr>
           </w:pPr>
-          <w:hyperlink w:anchor="_Toc147675289" w:history="1">
+          <w:hyperlink w:anchor="_Toc148431260" w:history="1">
             <w:r>
               <w:rPr>
                 <w:rStyle w:val="Hyperlink"/>
@@ -1363,7 +942,7 @@
                 <w:noProof/>
                 <w:webHidden/>
               </w:rPr>
-              <w:instrText xml:space="preserve"> PAGEREF _Toc147675289 \h </w:instrText>
+              <w:instrText xml:space="preserve"> PAGEREF _Toc148431260 \h </w:instrText>
             </w:r>
             <w:r>
               <w:rPr>
@@ -1383,7 +962,7 @@
                 <w:noProof/>
                 <w:webHidden/>
               </w:rPr>
-              <w:t>12</w:t>
+              <w:t>14</w:t>
             </w:r>
             <w:r>
               <w:rPr>
@@ -1405,7 +984,7 @@
               <w:noProof/>
             </w:rPr>
           </w:pPr>
-          <w:hyperlink w:anchor="_Toc147675290" w:history="1">
+          <w:hyperlink w:anchor="_Toc148431261" w:history="1">
             <w:r>
               <w:rPr>
                 <w:rStyle w:val="Hyperlink"/>
@@ -1432,7 +1011,7 @@
                 <w:noProof/>
                 <w:webHidden/>
               </w:rPr>
-              <w:instrText xml:space="preserve"> PAGEREF _Toc147675290 \h </w:instrText>
+              <w:instrText xml:space="preserve"> PAGEREF _Toc148431261 \h </w:instrText>
             </w:r>
             <w:r>
               <w:rPr>
@@ -1452,7 +1031,7 @@
                 <w:noProof/>
                 <w:webHidden/>
               </w:rPr>
-              <w:t>13</w:t>
+              <w:t>15</w:t>
             </w:r>
             <w:r>
               <w:rPr>
@@ -1474,7 +1053,7 @@
               <w:noProof/>
             </w:rPr>
           </w:pPr>
-          <w:hyperlink w:anchor="_Toc147675291" w:history="1">
+          <w:hyperlink w:anchor="_Toc148431262" w:history="1">
             <w:r>
               <w:rPr>
                 <w:rStyle w:val="Hyperlink"/>
@@ -1501,7 +1080,7 @@
                 <w:noProof/>
                 <w:webHidden/>
               </w:rPr>
-              <w:instrText xml:space="preserve"> PAGEREF _Toc147675291 \h </w:instrText>
+              <w:instrText xml:space="preserve"> PAGEREF _Toc148431262 \h </w:instrText>
             </w:r>
             <w:r>
               <w:rPr>
@@ -1521,7 +1100,7 @@
                 <w:noProof/>
                 <w:webHidden/>
               </w:rPr>
-              <w:t>14</w:t>
+              <w:t>16</w:t>
             </w:r>
             <w:r>
               <w:rPr>
@@ -1543,7 +1122,7 @@
               <w:noProof/>
             </w:rPr>
           </w:pPr>
-          <w:hyperlink w:anchor="_Toc147675292" w:history="1">
+          <w:hyperlink w:anchor="_Toc148431263" w:history="1">
             <w:r>
               <w:rPr>
                 <w:rStyle w:val="Hyperlink"/>
@@ -1570,7 +1149,7 @@
                 <w:noProof/>
                 <w:webHidden/>
               </w:rPr>
-              <w:instrText xml:space="preserve"> PAGEREF _Toc147675292 \h </w:instrText>
+              <w:instrText xml:space="preserve"> PAGEREF _Toc148431263 \h </w:instrText>
             </w:r>
             <w:r>
               <w:rPr>
@@ -1590,7 +1169,7 @@
                 <w:noProof/>
                 <w:webHidden/>
               </w:rPr>
-              <w:t>15</w:t>
+              <w:t>17</w:t>
             </w:r>
             <w:r>
               <w:rPr>
@@ -1612,7 +1191,7 @@
               <w:noProof/>
             </w:rPr>
           </w:pPr>
-          <w:hyperlink w:anchor="_Toc147675293" w:history="1">
+          <w:hyperlink w:anchor="_Toc148431264" w:history="1">
             <w:r>
               <w:rPr>
                 <w:rStyle w:val="Hyperlink"/>
@@ -1639,7 +1218,7 @@
                 <w:noProof/>
                 <w:webHidden/>
               </w:rPr>
-              <w:instrText xml:space="preserve"> PAGEREF _Toc147675293 \h </w:instrText>
+              <w:instrText xml:space="preserve"> PAGEREF _Toc148431264 \h </w:instrText>
             </w:r>
             <w:r>
               <w:rPr>
@@ -1659,7 +1238,7 @@
                 <w:noProof/>
                 <w:webHidden/>
               </w:rPr>
-              <w:t>16</w:t>
+              <w:t>18</w:t>
             </w:r>
             <w:r>
               <w:rPr>
@@ -1681,7 +1260,7 @@
               <w:noProof/>
             </w:rPr>
           </w:pPr>
-          <w:hyperlink w:anchor="_Toc147675294" w:history="1">
+          <w:hyperlink w:anchor="_Toc148431265" w:history="1">
             <w:r>
               <w:rPr>
                 <w:rStyle w:val="Hyperlink"/>
@@ -1708,7 +1287,7 @@
                 <w:noProof/>
                 <w:webHidden/>
               </w:rPr>
-              <w:instrText xml:space="preserve"> PAGEREF _Toc147675294 \h </w:instrText>
+              <w:instrText xml:space="preserve"> PAGEREF _Toc148431265 \h </w:instrText>
             </w:r>
             <w:r>
               <w:rPr>
@@ -1728,7 +1307,7 @@
                 <w:noProof/>
                 <w:webHidden/>
               </w:rPr>
-              <w:t>17</w:t>
+              <w:t>19</w:t>
             </w:r>
             <w:r>
               <w:rPr>
@@ -1757,20 +1336,428 @@
     <w:p>
       <w:pPr>
         <w:rPr>
-          <w:rFonts w:eastAsiaTheme="majorEastAsia" w:cstheme="minorHAnsi"/>
-          <w:b/>
-          <w:bCs/>
-          <w:sz w:val="44"/>
-          <w:szCs w:val="44"/>
-        </w:rPr>
-      </w:pPr>
-      <w:r>
-        <w:rPr>
           <w:rFonts w:cstheme="minorHAnsi"/>
           <w:b/>
           <w:bCs/>
           <w:sz w:val="44"/>
           <w:szCs w:val="44"/>
+        </w:rPr>
+      </w:pPr>
+      <w:r>
+        <w:rPr>
+          <w:rFonts w:cstheme="minorHAnsi"/>
+          <w:b/>
+          <w:bCs/>
+          <w:sz w:val="44"/>
+          <w:szCs w:val="44"/>
+        </w:rPr>
+        <w:br w:type="page"/>
+      </w:r>
+    </w:p>
+    <w:p>
+      <w:pPr>
+        <w:pStyle w:val="TOCHeading"/>
+        <w:outlineLvl w:val="0"/>
+        <w:rPr>
+          <w:sz w:val="44"/>
+          <w:szCs w:val="44"/>
+        </w:rPr>
+      </w:pPr>
+      <w:bookmarkStart w:id="0" w:name="_Toc148431248"/>
+      <w:r>
+        <w:rPr>
+          <w:sz w:val="44"/>
+          <w:szCs w:val="44"/>
+        </w:rPr>
+        <w:lastRenderedPageBreak/>
+        <w:t>Project Description</w:t>
+      </w:r>
+      <w:bookmarkEnd w:id="0"/>
+    </w:p>
+    <w:p>
+      <w:pPr>
+        <w:pStyle w:val="TOCHeading"/>
+        <w:spacing w:after="240"/>
+        <w:ind w:firstLine="720"/>
+        <w:rPr>
+          <w:rFonts w:asciiTheme="minorHAnsi" w:hAnsiTheme="minorHAnsi" w:cstheme="minorHAnsi"/>
+          <w:color w:val="auto"/>
+          <w:sz w:val="22"/>
+          <w:szCs w:val="22"/>
+        </w:rPr>
+      </w:pPr>
+      <w:r>
+        <w:rPr>
+          <w:rFonts w:asciiTheme="minorHAnsi" w:hAnsiTheme="minorHAnsi" w:cstheme="minorHAnsi"/>
+          <w:color w:val="auto"/>
+          <w:sz w:val="22"/>
+          <w:szCs w:val="22"/>
+        </w:rPr>
+        <w:t>Liberation is an organization system for union organizers. It is designed to centralize and streamline access to information, training, and access to union representatives across a campaign. Organizers and Staff will benefit from Liberation by being provided centralized and protected data and modernizing union cards. Whether it is data in transit or at rest, organizing with liberation will provide a secure opportunity for organizing a campaign.</w:t>
+      </w:r>
+    </w:p>
+    <w:p>
+      <w:pPr>
+        <w:rPr>
+          <w:b/>
+          <w:bCs/>
+        </w:rPr>
+      </w:pPr>
+      <w:r>
+        <w:rPr>
+          <w:b/>
+          <w:bCs/>
+        </w:rPr>
+        <w:t>Security</w:t>
+      </w:r>
+    </w:p>
+    <w:p>
+      <w:pPr>
+        <w:ind w:firstLine="720"/>
+      </w:pPr>
+      <w:r>
+        <w:t>It is imperative to recognize that highly sensitive information is handled in union organizations. All data in our sensitive information systems will be encrypted in storage and transmitted over secured HTTPS connections. The invite only system and the need-to-know information restrictions reduce access to the system and sensitive information from bad faith actors. After a failed password entry users will be prompted to complete a captcha before another attempt. All accounts will have a maximum number of attempts before being locked out. IP addresses will have similar limits. A session will timeout after 15 minutes prompting a user to extend the time by another 15 minutes by logging in; a session will keep 2FA status if extended before expiring. Admin, Staff, and Organizers will require 2FA verification to start a session. Screenshots are prohibited from the browser</w:t>
+      </w:r>
+    </w:p>
+    <w:p>
+      <w:pPr>
+        <w:rPr>
+          <w:b/>
+          <w:bCs/>
+        </w:rPr>
+      </w:pPr>
+      <w:r>
+        <w:rPr>
+          <w:b/>
+          <w:bCs/>
+        </w:rPr>
+        <w:t>Admin</w:t>
+      </w:r>
+    </w:p>
+    <w:p>
+      <w:r>
+        <w:tab/>
+        <w:t>The role of an admin is to manage staff as well as view information over all union organization over the organization. An admin can add staff, remove staff, view information from every union drive registered to their organization, as well as add other admin. Each action described above will require 2FA. Account Password requirements are as follows with 16 characters, numbers, capitalization, and special characters, urging users to use sentences and not to write down the passwords. After 3 failed attempts in a row the account will be locked out and require Liberation Staff to reset the password.</w:t>
+      </w:r>
+    </w:p>
+    <w:p>
+      <w:pPr>
+        <w:rPr>
+          <w:b/>
+          <w:bCs/>
+        </w:rPr>
+      </w:pPr>
+      <w:r>
+        <w:rPr>
+          <w:b/>
+          <w:bCs/>
+        </w:rPr>
+        <w:t>Staff</w:t>
+      </w:r>
+    </w:p>
+    <w:p>
+      <w:pPr>
+        <w:ind w:firstLine="720"/>
+      </w:pPr>
+      <w:r>
+        <w:rPr>
+          <w:rFonts w:cstheme="minorHAnsi"/>
+        </w:rPr>
+        <w:t xml:space="preserve">Liberation will allow staff to manage multiple workplaces under the staff members’ jurisdiction. </w:t>
+      </w:r>
+      <w:r>
+        <w:t xml:space="preserve">On the home page will be important information, including upcoming election dates, the top five lowest and highest percentage of “Voting Yes” workplaces, and worker questions. Clicking on a workplace or selecting the workplace in the dropdown on the home page will direct to the Workplace Management </w:t>
+      </w:r>
+      <w:r>
+        <w:t>Screen</w:t>
+      </w:r>
+      <w:r>
+        <w:t xml:space="preserve"> (WMS). </w:t>
+      </w:r>
+    </w:p>
+    <w:p>
+      <w:pPr>
+        <w:ind w:firstLine="720"/>
+      </w:pPr>
+      <w:r>
+        <w:t>Organizers and Staff can create accounts for workers. By limiting accounts to those created by trusted Organizers and Staff, we can limit access to the system from bad actors. The system will email the temporary password to both the adder’s email and the worker’s email. Lost temporary passwords will require account deletion and re-creation. Staff can add and remove Organizers from the system. Staff sets the organizers workplace as well as any worker accounts they add.</w:t>
+      </w:r>
+    </w:p>
+    <w:p>
+      <w:pPr>
+        <w:ind w:firstLine="720"/>
+      </w:pPr>
+      <w:r>
+        <w:t>Staff will be able to upload training videos as well as restrict videos to either cities or states to help train workers in labor laws and important information. Staff will be notified when support falls below 50% or there are no more organizers in the store.</w:t>
+      </w:r>
+    </w:p>
+    <w:p>
+      <w:pPr>
+        <w:rPr>
+          <w:b/>
+          <w:bCs/>
+        </w:rPr>
+      </w:pPr>
+      <w:r>
+        <w:rPr>
+          <w:b/>
+          <w:bCs/>
+        </w:rPr>
+        <w:lastRenderedPageBreak/>
+        <w:t>Organizers</w:t>
+      </w:r>
+    </w:p>
+    <w:p>
+      <w:pPr>
+        <w:ind w:firstLine="720"/>
+      </w:pPr>
+      <w:r>
+        <w:rPr>
+          <w:rFonts w:cstheme="minorHAnsi"/>
+        </w:rPr>
+        <w:t xml:space="preserve">Liberation will allow organizers to manage a workplace. </w:t>
+      </w:r>
+      <w:r>
+        <w:t xml:space="preserve">Organizers can add and remove workers by authenticating a session with 2FA. Organizers will be able to access the WMS for the workplace they are assigned to. </w:t>
+      </w:r>
+    </w:p>
+    <w:p>
+      <w:pPr>
+        <w:ind w:firstLine="720"/>
+      </w:pPr>
+      <w:r>
+        <w:t xml:space="preserve">WMS will access the set workplace to access and manage worker data. This will include important information such as worker data, contact information, support levels, and notes. </w:t>
+      </w:r>
+    </w:p>
+    <w:p>
+      <w:pPr>
+        <w:rPr>
+          <w:b/>
+          <w:bCs/>
+        </w:rPr>
+      </w:pPr>
+      <w:r>
+        <w:rPr>
+          <w:b/>
+          <w:bCs/>
+        </w:rPr>
+        <w:t>Workers</w:t>
+      </w:r>
+    </w:p>
+    <w:p>
+      <w:pPr>
+        <w:pStyle w:val="TOCHeading"/>
+        <w:spacing w:after="240"/>
+        <w:ind w:firstLine="720"/>
+        <w:rPr>
+          <w:rFonts w:asciiTheme="minorHAnsi" w:hAnsiTheme="minorHAnsi" w:cstheme="minorHAnsi"/>
+          <w:color w:val="auto"/>
+          <w:sz w:val="22"/>
+          <w:szCs w:val="22"/>
+        </w:rPr>
+      </w:pPr>
+      <w:r>
+        <w:rPr>
+          <w:rFonts w:asciiTheme="minorHAnsi" w:hAnsiTheme="minorHAnsi" w:cstheme="minorHAnsi"/>
+          <w:color w:val="auto"/>
+          <w:sz w:val="22"/>
+          <w:szCs w:val="22"/>
+        </w:rPr>
+        <w:t xml:space="preserve">Liberation will be a central hub for workers to access important information. Workers will be able to access video training, ask organizers questions, and sign union cards. </w:t>
+      </w:r>
+      <w:r>
+        <w:rPr>
+          <w:rFonts w:asciiTheme="minorHAnsi" w:hAnsiTheme="minorHAnsi" w:cstheme="minorHAnsi"/>
+          <w:color w:val="auto"/>
+          <w:sz w:val="22"/>
+          <w:szCs w:val="22"/>
+        </w:rPr>
+        <w:t>workers can access the system and change the temporary password to a secure account.</w:t>
+      </w:r>
+    </w:p>
+    <w:p/>
+    <w:p>
+      <w:pPr>
+        <w:rPr>
+          <w:rFonts w:cstheme="minorHAnsi"/>
+        </w:rPr>
+      </w:pPr>
+      <w:r>
+        <w:rPr>
+          <w:rFonts w:cstheme="minorHAnsi"/>
+        </w:rPr>
+        <w:br w:type="page"/>
+      </w:r>
+    </w:p>
+    <w:p>
+      <w:pPr>
+        <w:pStyle w:val="Heading1"/>
+        <w:rPr>
+          <w:sz w:val="44"/>
+          <w:szCs w:val="44"/>
+        </w:rPr>
+      </w:pPr>
+      <w:bookmarkStart w:id="1" w:name="_Toc148431249"/>
+      <w:r>
+        <w:rPr>
+          <w:sz w:val="44"/>
+          <w:szCs w:val="44"/>
+        </w:rPr>
+        <w:lastRenderedPageBreak/>
+        <w:t>Key Features</w:t>
+      </w:r>
+      <w:bookmarkEnd w:id="1"/>
+    </w:p>
+    <w:p>
+      <w:pPr>
+        <w:rPr>
+          <w:b/>
+          <w:bCs/>
+        </w:rPr>
+      </w:pPr>
+      <w:r>
+        <w:rPr>
+          <w:b/>
+          <w:bCs/>
+        </w:rPr>
+        <w:t>Security</w:t>
+      </w:r>
+    </w:p>
+    <w:p>
+      <w:r>
+        <w:rPr>
+          <w:b/>
+          <w:bCs/>
+        </w:rPr>
+        <w:tab/>
+      </w:r>
+      <w:r>
+        <w:t>Highly sensitive information is handled in union campaigns. Secured sensitive information (SSI) is handled through encryption and HTTPS connections. Invite-only worker access is limited to reduce SSI threats. Liberation utilizes the strongest password practices as well as 2FA to reduce unauthorized access.</w:t>
+      </w:r>
+    </w:p>
+    <w:p>
+      <w:pPr>
+        <w:rPr>
+          <w:b/>
+          <w:bCs/>
+        </w:rPr>
+      </w:pPr>
+      <w:r>
+        <w:rPr>
+          <w:b/>
+          <w:bCs/>
+        </w:rPr>
+        <w:t>Data Management</w:t>
+      </w:r>
+    </w:p>
+    <w:p>
+      <w:r>
+        <w:rPr>
+          <w:b/>
+          <w:bCs/>
+        </w:rPr>
+        <w:tab/>
+      </w:r>
+      <w:r>
+        <w:t>Data Management is one of the most important prospects of union organization, your attention is critical to campaigns across the country - put it where it is needed. Access organized data and receive critical warnings from organizers across the campaign.</w:t>
+      </w:r>
+    </w:p>
+    <w:p>
+      <w:pPr>
+        <w:rPr>
+          <w:b/>
+          <w:bCs/>
+        </w:rPr>
+      </w:pPr>
+      <w:r>
+        <w:rPr>
+          <w:b/>
+          <w:bCs/>
+        </w:rPr>
+        <w:t>Union Card Management</w:t>
+      </w:r>
+    </w:p>
+    <w:p>
+      <w:r>
+        <w:rPr>
+          <w:b/>
+          <w:bCs/>
+        </w:rPr>
+        <w:tab/>
+      </w:r>
+      <w:r>
+        <w:t xml:space="preserve">Signing union cards </w:t>
+      </w:r>
+      <w:r>
+        <w:t xml:space="preserve">exposes vulnerabilities to organizers. Organizers passing physical cards can be seen by management. Digital cards reduce this vulnerability by restricting access to sign a union card and receive training to workers who have been provided their </w:t>
+      </w:r>
+      <w:proofErr w:type="spellStart"/>
+      <w:r>
+        <w:t>workplaceID</w:t>
+      </w:r>
+      <w:proofErr w:type="spellEnd"/>
+    </w:p>
+    <w:p>
+      <w:pPr>
+        <w:rPr>
+          <w:b/>
+          <w:bCs/>
+        </w:rPr>
+      </w:pPr>
+      <w:r>
+        <w:rPr>
+          <w:b/>
+          <w:bCs/>
+        </w:rPr>
+        <w:t>Training Management</w:t>
+      </w:r>
+    </w:p>
+    <w:p>
+      <w:r>
+        <w:rPr>
+          <w:b/>
+          <w:bCs/>
+        </w:rPr>
+        <w:tab/>
+      </w:r>
+      <w:r>
+        <w:t>Manage member training by uploading videos or custom creating courses. Restrict training to relevant regions and the relevant phase of organization. Provide training in key concepts such as: Weingarten Rights, FMLA, bargaining, ULP processes, Cemex Bargaining Orders, failed votes, etc.</w:t>
+      </w:r>
+    </w:p>
+    <w:p>
+      <w:pPr>
+        <w:rPr>
+          <w:b/>
+          <w:bCs/>
+        </w:rPr>
+      </w:pPr>
+      <w:r>
+        <w:rPr>
+          <w:b/>
+          <w:bCs/>
+        </w:rPr>
+        <w:t>Make Announcements</w:t>
+      </w:r>
+    </w:p>
+    <w:p>
+      <w:r>
+        <w:rPr>
+          <w:b/>
+          <w:bCs/>
+        </w:rPr>
+        <w:tab/>
+      </w:r>
+      <w:r>
+        <w:t xml:space="preserve">Announce important information to all workers who utilize the app. </w:t>
+      </w:r>
+      <w:r>
+        <w:t xml:space="preserve">Announce union victories and distribute relevant news.  </w:t>
+      </w:r>
+    </w:p>
+    <w:p>
+      <w:r>
+        <w:rPr>
+          <w:rFonts w:cstheme="minorHAnsi"/>
         </w:rPr>
         <w:br w:type="page"/>
       </w:r>
@@ -1787,7 +1774,7 @@
           <w:szCs w:val="44"/>
         </w:rPr>
       </w:pPr>
-      <w:bookmarkStart w:id="1" w:name="_Toc147675279"/>
+      <w:bookmarkStart w:id="2" w:name="_Toc148431250"/>
       <w:r>
         <w:rPr>
           <w:rFonts w:asciiTheme="minorHAnsi" w:hAnsiTheme="minorHAnsi" w:cstheme="minorHAnsi"/>
@@ -1798,9 +1785,31 @@
           <w:szCs w:val="44"/>
         </w:rPr>
         <w:lastRenderedPageBreak/>
-        <w:t>Chapter One: Sensitive Information Systems</w:t>
-      </w:r>
-      <w:bookmarkEnd w:id="1"/>
+        <w:t xml:space="preserve">Chapter One: </w:t>
+      </w:r>
+      <w:r>
+        <w:rPr>
+          <w:rFonts w:asciiTheme="minorHAnsi" w:hAnsiTheme="minorHAnsi" w:cstheme="minorHAnsi"/>
+          <w:b/>
+          <w:bCs/>
+          <w:color w:val="auto"/>
+          <w:sz w:val="44"/>
+          <w:szCs w:val="44"/>
+        </w:rPr>
+        <w:t xml:space="preserve">Secure </w:t>
+      </w:r>
+      <w:r>
+        <w:rPr>
+          <w:rFonts w:asciiTheme="minorHAnsi" w:hAnsiTheme="minorHAnsi" w:cstheme="minorHAnsi"/>
+          <w:b/>
+          <w:bCs/>
+          <w:color w:val="auto"/>
+          <w:sz w:val="44"/>
+          <w:szCs w:val="44"/>
+        </w:rPr>
+        <w:t>Sensitive Information Systems</w:t>
+      </w:r>
+      <w:bookmarkEnd w:id="2"/>
     </w:p>
     <w:p>
       <w:pPr>
@@ -1810,7 +1819,7 @@
           <w:szCs w:val="44"/>
         </w:rPr>
       </w:pPr>
-      <w:bookmarkStart w:id="2" w:name="_Toc147675280"/>
+      <w:bookmarkStart w:id="3" w:name="_Toc148431251"/>
       <w:r>
         <w:rPr>
           <w:sz w:val="44"/>
@@ -1818,10 +1827,13 @@
         </w:rPr>
         <w:t>SQL Database Design – Secure Information</w:t>
       </w:r>
-      <w:bookmarkEnd w:id="2"/>
-    </w:p>
-    <w:p>
-      <w:r>
+      <w:bookmarkEnd w:id="3"/>
+    </w:p>
+    <w:p>
+      <w:r>
+        <w:rPr>
+          <w:noProof/>
+        </w:rPr>
         <w:drawing>
           <wp:inline distT="0" distB="0" distL="0" distR="0" wp14:anchorId="0D709092" wp14:editId="61F57D12">
             <wp:extent cx="5943600" cy="3343910"/>
@@ -1906,7 +1918,7 @@
           <w:szCs w:val="44"/>
         </w:rPr>
       </w:pPr>
-      <w:bookmarkStart w:id="3" w:name="_Toc147675281"/>
+      <w:bookmarkStart w:id="4" w:name="_Toc148431252"/>
       <w:r>
         <w:rPr>
           <w:sz w:val="44"/>
@@ -1915,7 +1927,7 @@
         <w:lastRenderedPageBreak/>
         <w:t>Domain Class Diagram</w:t>
       </w:r>
-      <w:bookmarkEnd w:id="3"/>
+      <w:bookmarkEnd w:id="4"/>
       <w:r>
         <w:rPr>
           <w:sz w:val="44"/>
@@ -1980,7 +1992,7 @@
           <w:szCs w:val="44"/>
         </w:rPr>
       </w:pPr>
-      <w:bookmarkStart w:id="4" w:name="_Toc147675282"/>
+      <w:bookmarkStart w:id="5" w:name="_Toc148431253"/>
       <w:r>
         <w:rPr>
           <w:sz w:val="44"/>
@@ -1989,7 +2001,7 @@
         <w:lastRenderedPageBreak/>
         <w:t>System Class Model</w:t>
       </w:r>
-      <w:bookmarkEnd w:id="4"/>
+      <w:bookmarkEnd w:id="5"/>
     </w:p>
     <w:p>
       <w:pPr>
@@ -2047,7 +2059,7 @@
           <w:szCs w:val="44"/>
         </w:rPr>
       </w:pPr>
-      <w:bookmarkStart w:id="5" w:name="_Toc147675283"/>
+      <w:bookmarkStart w:id="6" w:name="_Toc148431254"/>
       <w:r>
         <w:rPr>
           <w:sz w:val="44"/>
@@ -2063,7 +2075,7 @@
         </w:rPr>
         <w:t>Workplace Management</w:t>
       </w:r>
-      <w:bookmarkEnd w:id="5"/>
+      <w:bookmarkEnd w:id="6"/>
     </w:p>
     <w:p>
       <w:pPr>
@@ -2138,7 +2150,7 @@
           <w:szCs w:val="44"/>
         </w:rPr>
       </w:pPr>
-      <w:bookmarkStart w:id="6" w:name="_Toc147675284"/>
+      <w:bookmarkStart w:id="7" w:name="_Toc148431255"/>
       <w:r>
         <w:rPr>
           <w:sz w:val="44"/>
@@ -2147,7 +2159,7 @@
         <w:lastRenderedPageBreak/>
         <w:t>Creating a Workplace</w:t>
       </w:r>
-      <w:bookmarkEnd w:id="6"/>
+      <w:bookmarkEnd w:id="7"/>
     </w:p>
     <w:p>
       <w:pPr>
@@ -2172,7 +2184,7 @@
           <w:szCs w:val="44"/>
         </w:rPr>
       </w:pPr>
-      <w:bookmarkStart w:id="7" w:name="_Toc147675285"/>
+      <w:bookmarkStart w:id="8" w:name="_Toc148431256"/>
       <w:r>
         <w:rPr>
           <w:sz w:val="44"/>
@@ -2181,7 +2193,7 @@
         <w:lastRenderedPageBreak/>
         <w:t>Modifying a Workplace</w:t>
       </w:r>
-      <w:bookmarkEnd w:id="7"/>
+      <w:bookmarkEnd w:id="8"/>
     </w:p>
     <w:p>
       <w:r>
@@ -2196,7 +2208,7 @@
           <w:szCs w:val="44"/>
         </w:rPr>
       </w:pPr>
-      <w:bookmarkStart w:id="8" w:name="_Toc147675286"/>
+      <w:bookmarkStart w:id="9" w:name="_Toc148431257"/>
       <w:r>
         <w:rPr>
           <w:sz w:val="44"/>
@@ -2205,7 +2217,7 @@
         <w:lastRenderedPageBreak/>
         <w:t>Manage Workplace Data</w:t>
       </w:r>
-      <w:bookmarkEnd w:id="8"/>
+      <w:bookmarkEnd w:id="9"/>
     </w:p>
     <w:p>
       <w:r>
@@ -2220,7 +2232,7 @@
           <w:szCs w:val="44"/>
         </w:rPr>
       </w:pPr>
-      <w:bookmarkStart w:id="9" w:name="_Toc147675287"/>
+      <w:bookmarkStart w:id="10" w:name="_Toc148431258"/>
       <w:r>
         <w:rPr>
           <w:sz w:val="44"/>
@@ -2229,7 +2241,7 @@
         <w:lastRenderedPageBreak/>
         <w:t>Use Case Model: Managing Union Card Data</w:t>
       </w:r>
-      <w:bookmarkEnd w:id="9"/>
+      <w:bookmarkEnd w:id="10"/>
     </w:p>
     <w:p>
       <w:pPr>
@@ -2312,7 +2324,7 @@
           <w:szCs w:val="44"/>
         </w:rPr>
       </w:pPr>
-      <w:bookmarkStart w:id="10" w:name="_Toc147675288"/>
+      <w:bookmarkStart w:id="11" w:name="_Toc148431259"/>
       <w:r>
         <w:rPr>
           <w:sz w:val="44"/>
@@ -2321,7 +2333,7 @@
         <w:lastRenderedPageBreak/>
         <w:t>Signing a Union Card</w:t>
       </w:r>
-      <w:bookmarkEnd w:id="10"/>
+      <w:bookmarkEnd w:id="11"/>
     </w:p>
     <w:p>
       <w:pPr>
@@ -2346,7 +2358,7 @@
           <w:szCs w:val="44"/>
         </w:rPr>
       </w:pPr>
-      <w:bookmarkStart w:id="11" w:name="_Toc147675289"/>
+      <w:bookmarkStart w:id="12" w:name="_Toc148431260"/>
       <w:r>
         <w:rPr>
           <w:sz w:val="44"/>
@@ -2355,7 +2367,7 @@
         <w:lastRenderedPageBreak/>
         <w:t>Deleting a Union Card</w:t>
       </w:r>
-      <w:bookmarkEnd w:id="11"/>
+      <w:bookmarkEnd w:id="12"/>
     </w:p>
     <w:p>
       <w:pPr>
@@ -2380,7 +2392,7 @@
           <w:szCs w:val="44"/>
         </w:rPr>
       </w:pPr>
-      <w:bookmarkStart w:id="12" w:name="_Toc147675290"/>
+      <w:bookmarkStart w:id="13" w:name="_Toc148431261"/>
       <w:r>
         <w:rPr>
           <w:sz w:val="44"/>
@@ -2389,7 +2401,7 @@
         <w:lastRenderedPageBreak/>
         <w:t>Accessing a Union Card</w:t>
       </w:r>
-      <w:bookmarkEnd w:id="12"/>
+      <w:bookmarkEnd w:id="13"/>
     </w:p>
     <w:p>
       <w:pPr>
@@ -2413,7 +2425,7 @@
           <w:noProof/>
         </w:rPr>
       </w:pPr>
-      <w:bookmarkStart w:id="13" w:name="_Toc147675291"/>
+      <w:bookmarkStart w:id="14" w:name="_Toc148431262"/>
       <w:r>
         <w:rPr>
           <w:sz w:val="44"/>
@@ -2422,7 +2434,7 @@
         <w:lastRenderedPageBreak/>
         <w:t>Use Case Model: User Management</w:t>
       </w:r>
-      <w:bookmarkEnd w:id="13"/>
+      <w:bookmarkEnd w:id="14"/>
       <w:r>
         <w:rPr>
           <w:noProof/>
@@ -2506,7 +2518,7 @@
           <w:szCs w:val="44"/>
         </w:rPr>
       </w:pPr>
-      <w:bookmarkStart w:id="14" w:name="_Toc147675292"/>
+      <w:bookmarkStart w:id="15" w:name="_Toc148431263"/>
       <w:r>
         <w:rPr>
           <w:sz w:val="44"/>
@@ -2529,7 +2541,7 @@
         </w:rPr>
         <w:t xml:space="preserve"> New Organizer</w:t>
       </w:r>
-      <w:bookmarkEnd w:id="14"/>
+      <w:bookmarkEnd w:id="15"/>
     </w:p>
     <w:p/>
     <w:p>
@@ -2603,7 +2615,7 @@
           <w:szCs w:val="44"/>
         </w:rPr>
       </w:pPr>
-      <w:bookmarkStart w:id="15" w:name="_Toc147675293"/>
+      <w:bookmarkStart w:id="16" w:name="_Toc148431264"/>
       <w:r>
         <w:rPr>
           <w:sz w:val="44"/>
@@ -2612,7 +2624,7 @@
         <w:lastRenderedPageBreak/>
         <w:t>Removing a User</w:t>
       </w:r>
-      <w:bookmarkEnd w:id="15"/>
+      <w:bookmarkEnd w:id="16"/>
     </w:p>
     <w:p/>
     <w:p>
@@ -2668,7 +2680,7 @@
           <w:szCs w:val="44"/>
         </w:rPr>
       </w:pPr>
-      <w:bookmarkStart w:id="16" w:name="_Toc147675294"/>
+      <w:bookmarkStart w:id="17" w:name="_Toc148431265"/>
       <w:r>
         <w:rPr>
           <w:sz w:val="44"/>
@@ -2677,7 +2689,7 @@
         <w:lastRenderedPageBreak/>
         <w:t>Creating an Account</w:t>
       </w:r>
-      <w:bookmarkEnd w:id="16"/>
+      <w:bookmarkEnd w:id="17"/>
     </w:p>
     <w:p/>
     <w:p>

</xml_diff>

<commit_message>
Modify Design Documents to better exemplify WMS
</commit_message>
<xml_diff>
--- a/Design Documents/Liberation - Union Organization System Design Sheet.docx
+++ b/Design Documents/Liberation - Union Organization System Design Sheet.docx
@@ -1712,13 +1712,7 @@
         <w:ind w:firstLine="720"/>
       </w:pPr>
       <w:r>
-        <w:t xml:space="preserve">Liberation provides a comprehensive platform for managing member training. Training can be restricted to specific regions and phases of organization, ensuring relevance and effectiveness. Key concepts such as Weingarten Rights, FMLA, bargaining, ULP processes, Cemex Bargaining Orders, and failed votes </w:t>
-      </w:r>
-      <w:r>
-        <w:t>can be</w:t>
-      </w:r>
-      <w:r>
-        <w:t xml:space="preserve"> covered, providing a thorough understanding of important topics.</w:t>
+        <w:t>Liberation provides a comprehensive platform for managing member training. Training can be restricted to specific regions and phases of organization, ensuring relevance and effectiveness. Key concepts such as Weingarten Rights, FMLA, bargaining, ULP processes, Cemex Bargaining Orders, and failed votes can be covered, providing a thorough understanding of important topics.</w:t>
       </w:r>
     </w:p>
     <w:p>
@@ -2217,28 +2211,7 @@
         <w:t>important information, including upcoming election dates, the top five lowest and highest percentage of “Voting Yes” workplaces, worker questions</w:t>
       </w:r>
       <w:r>
-        <w:t xml:space="preserve">, and important </w:t>
-      </w:r>
-      <w:r>
-        <w:t>notifi</w:t>
-      </w:r>
-      <w:r>
-        <w:t>cations</w:t>
-      </w:r>
-      <w:r>
-        <w:t xml:space="preserve"> </w:t>
-      </w:r>
-      <w:r>
-        <w:t xml:space="preserve">such as </w:t>
-      </w:r>
-      <w:r>
-        <w:t xml:space="preserve">when support falls below 50% or </w:t>
-      </w:r>
-      <w:r>
-        <w:t xml:space="preserve">when there are </w:t>
-      </w:r>
-      <w:r>
-        <w:t>no more organizers in the store</w:t>
+        <w:t>, and important notifications such as when support falls below 50% or when there are no more organizers in the store</w:t>
       </w:r>
       <w:r>
         <w:t xml:space="preserve">. </w:t>
@@ -2401,97 +2374,7 @@
           <w:sz w:val="22"/>
           <w:szCs w:val="22"/>
         </w:rPr>
-        <w:t xml:space="preserve"> the WP for</w:t>
-      </w:r>
-      <w:r>
-        <w:rPr>
-          <w:rFonts w:asciiTheme="minorHAnsi" w:hAnsiTheme="minorHAnsi" w:cstheme="minorHAnsi"/>
-          <w:color w:val="auto"/>
-          <w:sz w:val="22"/>
-          <w:szCs w:val="22"/>
-        </w:rPr>
-        <w:t xml:space="preserve"> training</w:t>
-      </w:r>
-      <w:r>
-        <w:rPr>
-          <w:rFonts w:asciiTheme="minorHAnsi" w:hAnsiTheme="minorHAnsi" w:cstheme="minorHAnsi"/>
-          <w:color w:val="auto"/>
-          <w:sz w:val="22"/>
-          <w:szCs w:val="22"/>
-        </w:rPr>
-        <w:t xml:space="preserve"> </w:t>
-      </w:r>
-      <w:r>
-        <w:rPr>
-          <w:rFonts w:asciiTheme="minorHAnsi" w:hAnsiTheme="minorHAnsi" w:cstheme="minorHAnsi"/>
-          <w:color w:val="auto"/>
-          <w:sz w:val="22"/>
-          <w:szCs w:val="22"/>
-        </w:rPr>
-        <w:t>video</w:t>
-      </w:r>
-      <w:r>
-        <w:rPr>
-          <w:rFonts w:asciiTheme="minorHAnsi" w:hAnsiTheme="minorHAnsi" w:cstheme="minorHAnsi"/>
-          <w:color w:val="auto"/>
-          <w:sz w:val="22"/>
-          <w:szCs w:val="22"/>
-        </w:rPr>
-        <w:t>s</w:t>
-      </w:r>
-      <w:r>
-        <w:rPr>
-          <w:rFonts w:asciiTheme="minorHAnsi" w:hAnsiTheme="minorHAnsi" w:cstheme="minorHAnsi"/>
-          <w:color w:val="auto"/>
-          <w:sz w:val="22"/>
-          <w:szCs w:val="22"/>
-        </w:rPr>
-        <w:t xml:space="preserve">, </w:t>
-      </w:r>
-      <w:r>
-        <w:rPr>
-          <w:rFonts w:asciiTheme="minorHAnsi" w:hAnsiTheme="minorHAnsi" w:cstheme="minorHAnsi"/>
-          <w:color w:val="auto"/>
-          <w:sz w:val="22"/>
-          <w:szCs w:val="22"/>
-        </w:rPr>
-        <w:t xml:space="preserve">to </w:t>
-      </w:r>
-      <w:r>
-        <w:rPr>
-          <w:rFonts w:asciiTheme="minorHAnsi" w:hAnsiTheme="minorHAnsi" w:cstheme="minorHAnsi"/>
-          <w:color w:val="auto"/>
-          <w:sz w:val="22"/>
-          <w:szCs w:val="22"/>
-        </w:rPr>
-        <w:t xml:space="preserve">ask organizers questions, and </w:t>
-      </w:r>
-      <w:r>
-        <w:rPr>
-          <w:rFonts w:asciiTheme="minorHAnsi" w:hAnsiTheme="minorHAnsi" w:cstheme="minorHAnsi"/>
-          <w:color w:val="auto"/>
-          <w:sz w:val="22"/>
-          <w:szCs w:val="22"/>
-        </w:rPr>
-        <w:t xml:space="preserve">to </w:t>
-      </w:r>
-      <w:r>
-        <w:rPr>
-          <w:rFonts w:asciiTheme="minorHAnsi" w:hAnsiTheme="minorHAnsi" w:cstheme="minorHAnsi"/>
-          <w:color w:val="auto"/>
-          <w:sz w:val="22"/>
-          <w:szCs w:val="22"/>
-        </w:rPr>
-        <w:t>sign union cards.</w:t>
-      </w:r>
-      <w:r>
-        <w:rPr>
-          <w:rFonts w:asciiTheme="minorHAnsi" w:hAnsiTheme="minorHAnsi" w:cstheme="minorHAnsi"/>
-          <w:color w:val="auto"/>
-          <w:sz w:val="22"/>
-          <w:szCs w:val="22"/>
-        </w:rPr>
-        <w:t xml:space="preserve"> No </w:t>
+        <w:t xml:space="preserve"> the WP for training videos, to ask organizers questions, and to sign union cards. No </w:t>
       </w:r>
       <w:r>
         <w:rPr>
@@ -2592,19 +2475,63 @@
         <w:t xml:space="preserve"> to </w:t>
       </w:r>
       <w:r>
-        <w:t>SSI</w:t>
+        <w:t xml:space="preserve">SSI </w:t>
+      </w:r>
+      <w:r>
+        <w:t xml:space="preserve">from bad faith actors. </w:t>
+      </w:r>
+      <w:r>
+        <w:t xml:space="preserve">To create an account, a user of the WMS will enter basic contact information and the WMS </w:t>
+      </w:r>
+      <w:r>
+        <w:t>will email the temporary password to both the adder’s email and the worker’s email. By limiting accounts to those created by trusted Organizers and Staff, access to the system is limited to bad actors.</w:t>
+      </w:r>
+    </w:p>
+    <w:p>
+      <w:pPr>
+        <w:ind w:firstLine="720"/>
+      </w:pPr>
+      <w:r>
+        <w:t xml:space="preserve">The </w:t>
+      </w:r>
+      <w:r>
+        <w:t xml:space="preserve">WMS is secured by the session preventing prolonged unauthorized access to Secured Sensitive Information. </w:t>
+      </w:r>
+      <w:r>
+        <w:t>The WMS will require 2FA verification to start a session. S</w:t>
+      </w:r>
+      <w:r>
+        <w:t>ession</w:t>
+      </w:r>
+      <w:r>
+        <w:t>s</w:t>
       </w:r>
       <w:r>
         <w:t xml:space="preserve"> </w:t>
       </w:r>
       <w:r>
-        <w:t xml:space="preserve">from bad faith actors. </w:t>
-      </w:r>
-      <w:r>
-        <w:t xml:space="preserve">To create an account, a user of the WMS will enter basic contact information and the WMS </w:t>
-      </w:r>
-      <w:r>
-        <w:t>will email the temporary password to both the adder’s email and the worker’s email. By limiting accounts to those created by trusted Organizers and Staff, access to the system is limited to bad actors.</w:t>
+        <w:t>timeout</w:t>
+      </w:r>
+      <w:r>
+        <w:t xml:space="preserve"> after 15 minutes prompting a user to extend the time by another 15 minutes by logging in</w:t>
+      </w:r>
+      <w:r>
+        <w:t xml:space="preserve">, </w:t>
+      </w:r>
+      <w:r>
+        <w:t>keep</w:t>
+      </w:r>
+      <w:r>
+        <w:t>ing</w:t>
+      </w:r>
+      <w:r>
+        <w:t xml:space="preserve"> 2FA status if extended </w:t>
+      </w:r>
+      <w:r>
+        <w:t>within 2 minutes</w:t>
+      </w:r>
+      <w:r>
+        <w:t xml:space="preserve">. </w:t>
       </w:r>
     </w:p>
     <w:p>
@@ -2612,52 +2539,22 @@
         <w:ind w:firstLine="720"/>
       </w:pPr>
       <w:r>
-        <w:t xml:space="preserve">The </w:t>
-      </w:r>
-      <w:r>
-        <w:t>WMS is secured by the session preventing prolonged unauthorized access to Secured Sensitive Information.</w:t>
+        <w:t xml:space="preserve">Account Password requirements are as follows with 16 characters, numbers, capitalization, and special characters, urging users to use sentences and not to write down the passwords. </w:t>
+      </w:r>
+      <w:r>
+        <w:t>After a failed password entry, WMS users will be prompted to complete a captcha before another attempt. Accounts and IP addresses will have a maximum number of attempts before being locked out.</w:t>
+      </w:r>
+      <w:r>
+        <w:t xml:space="preserve"> After</w:t>
       </w:r>
       <w:r>
         <w:t xml:space="preserve"> </w:t>
       </w:r>
       <w:r>
-        <w:t>The WMS will require 2FA verification to start a session</w:t>
-      </w:r>
-      <w:r>
-        <w:t>. S</w:t>
-      </w:r>
-      <w:r>
-        <w:t>ession</w:t>
-      </w:r>
-      <w:r>
-        <w:t>s</w:t>
-      </w:r>
-      <w:r>
-        <w:t xml:space="preserve"> </w:t>
-      </w:r>
-      <w:r>
-        <w:t>timeout</w:t>
-      </w:r>
-      <w:r>
-        <w:t xml:space="preserve"> after 15 minutes prompting a user to extend the time by another 15 minutes by logging in</w:t>
-      </w:r>
-      <w:r>
-        <w:t xml:space="preserve">, </w:t>
-      </w:r>
-      <w:r>
-        <w:t>keep</w:t>
-      </w:r>
-      <w:r>
-        <w:t>ing</w:t>
-      </w:r>
-      <w:r>
-        <w:t xml:space="preserve"> 2FA status if extended </w:t>
-      </w:r>
-      <w:r>
-        <w:t>within 2 minutes</w:t>
-      </w:r>
-      <w:r>
-        <w:t xml:space="preserve">. </w:t>
+        <w:t>5</w:t>
+      </w:r>
+      <w:r>
+        <w:t xml:space="preserve"> failed attempts in a row the account will be locked out and require Liberation Staff to reset the password.</w:t>
       </w:r>
     </w:p>
     <w:p>
@@ -2665,32 +2562,6 @@
         <w:ind w:firstLine="720"/>
       </w:pPr>
       <w:r>
-        <w:t xml:space="preserve">Account Password requirements are as follows with 16 characters, numbers, capitalization, and special characters, urging users to use sentences and not to write down the passwords. </w:t>
-      </w:r>
-      <w:r>
-        <w:t xml:space="preserve">After a failed password entry, WMS users will be prompted to complete a captcha before another attempt. Accounts and IP addresses will have a maximum number of attempts before being locked </w:t>
-      </w:r>
-      <w:r>
-        <w:t>out.</w:t>
-      </w:r>
-      <w:r>
-        <w:t xml:space="preserve"> After</w:t>
-      </w:r>
-      <w:r>
-        <w:t xml:space="preserve"> </w:t>
-      </w:r>
-      <w:r>
-        <w:t>5</w:t>
-      </w:r>
-      <w:r>
-        <w:t xml:space="preserve"> failed attempts in a row the account will be locked out and require Liberation Staff to reset the password.</w:t>
-      </w:r>
-    </w:p>
-    <w:p>
-      <w:pPr>
-        <w:ind w:firstLine="720"/>
-      </w:pPr>
-      <w:r>
         <w:t>SCI</w:t>
       </w:r>
       <w:r>
@@ -2731,6 +2602,11 @@
       </w:r>
       <w:r>
         <w:t xml:space="preserve">, and workplace notifications. </w:t>
+      </w:r>
+    </w:p>
+    <w:p>
+      <w:r>
+        <w:br w:type="page"/>
       </w:r>
     </w:p>
     <w:p>
@@ -2808,15 +2684,30 @@
       <w:bookmarkEnd w:id="5"/>
     </w:p>
     <w:p>
+      <w:pPr>
+        <w:rPr>
+          <w:b/>
+          <w:bCs/>
+        </w:rPr>
+      </w:pPr>
+      <w:r>
+        <w:rPr>
+          <w:b/>
+          <w:bCs/>
+        </w:rPr>
+        <w:t>Workplace Management System (WMS)</w:t>
+      </w:r>
+    </w:p>
+    <w:p>
       <w:r>
         <w:rPr>
           <w:noProof/>
         </w:rPr>
         <w:drawing>
-          <wp:inline distT="0" distB="0" distL="0" distR="0" wp14:anchorId="0D709092" wp14:editId="61F57D12">
-            <wp:extent cx="5943600" cy="3343910"/>
-            <wp:effectExtent l="0" t="0" r="0" b="8890"/>
-            <wp:docPr id="2038682955" name="Picture 1" descr="A screenshot of a computer&#10;&#10;Description automatically generated"/>
+          <wp:inline distT="0" distB="0" distL="0" distR="0" wp14:anchorId="23A6CC6C" wp14:editId="6102C5DE">
+            <wp:extent cx="5943600" cy="3310255"/>
+            <wp:effectExtent l="0" t="0" r="0" b="4445"/>
+            <wp:docPr id="447590526" name="Picture 1" descr="A screenshot of a computer&#10;&#10;Description automatically generated"/>
             <wp:cNvGraphicFramePr>
               <a:graphicFrameLocks xmlns:a="http://schemas.openxmlformats.org/drawingml/2006/main" noChangeAspect="1"/>
             </wp:cNvGraphicFramePr>
@@ -2824,23 +2715,36 @@
               <a:graphicData uri="http://schemas.openxmlformats.org/drawingml/2006/picture">
                 <pic:pic xmlns:pic="http://schemas.openxmlformats.org/drawingml/2006/picture">
                   <pic:nvPicPr>
-                    <pic:cNvPr id="2038682955" name="Picture 1" descr="A screenshot of a computer&#10;&#10;Description automatically generated"/>
-                    <pic:cNvPicPr/>
+                    <pic:cNvPr id="447590526" name="Picture 1" descr="A screenshot of a computer&#10;&#10;Description automatically generated"/>
+                    <pic:cNvPicPr>
+                      <a:picLocks noChangeAspect="1" noChangeArrowheads="1"/>
+                    </pic:cNvPicPr>
                   </pic:nvPicPr>
                   <pic:blipFill>
-                    <a:blip r:embed="rId8"/>
+                    <a:blip r:embed="rId8" cstate="print">
+                      <a:extLst>
+                        <a:ext uri="{28A0092B-C50C-407E-A947-70E740481C1C}">
+                          <a14:useLocalDpi xmlns:a14="http://schemas.microsoft.com/office/drawing/2010/main" val="0"/>
+                        </a:ext>
+                      </a:extLst>
+                    </a:blip>
+                    <a:srcRect/>
                     <a:stretch>
                       <a:fillRect/>
                     </a:stretch>
                   </pic:blipFill>
-                  <pic:spPr>
+                  <pic:spPr bwMode="auto">
                     <a:xfrm>
                       <a:off x="0" y="0"/>
-                      <a:ext cx="5943600" cy="3343910"/>
+                      <a:ext cx="5943600" cy="3310255"/>
                     </a:xfrm>
                     <a:prstGeom prst="rect">
                       <a:avLst/>
                     </a:prstGeom>
+                    <a:noFill/>
+                    <a:ln>
+                      <a:noFill/>
+                    </a:ln>
                   </pic:spPr>
                 </pic:pic>
               </a:graphicData>

</xml_diff>

<commit_message>
Improve flow of domain class diagram
</commit_message>
<xml_diff>
--- a/Design Documents/Liberation - Union Organization System Design Sheet.docx
+++ b/Design Documents/Liberation - Union Organization System Design Sheet.docx
@@ -29,8 +29,152 @@
     </w:p>
     <w:p>
       <w:pPr>
+        <w:keepNext/>
+        <w:keepLines/>
+        <w:spacing w:before="240" w:after="0"/>
+        <w:outlineLvl w:val="0"/>
+        <w:rPr>
+          <w:rFonts w:asciiTheme="majorHAnsi" w:eastAsiaTheme="majorEastAsia" w:hAnsiTheme="majorHAnsi" w:cstheme="majorBidi"/>
+          <w:b/>
+          <w:bCs/>
+          <w:color w:val="2F5496" w:themeColor="accent1" w:themeShade="BF"/>
+          <w:sz w:val="44"/>
+          <w:szCs w:val="44"/>
+        </w:rPr>
+      </w:pPr>
+      <w:bookmarkStart w:id="0" w:name="_Toc172327742"/>
+      <w:r>
+        <w:rPr>
+          <w:rFonts w:asciiTheme="majorHAnsi" w:eastAsiaTheme="majorEastAsia" w:hAnsiTheme="majorHAnsi" w:cstheme="majorBidi"/>
+          <w:b/>
+          <w:bCs/>
+          <w:color w:val="2F5496" w:themeColor="accent1" w:themeShade="BF"/>
+          <w:sz w:val="44"/>
+          <w:szCs w:val="44"/>
+        </w:rPr>
+        <w:t>Project Summary</w:t>
+      </w:r>
+      <w:bookmarkEnd w:id="0"/>
+    </w:p>
+    <w:p>
+      <w:pPr>
         <w:pStyle w:val="TOCHeading"/>
-      </w:pPr>
+        <w:spacing w:after="240"/>
+        <w:ind w:firstLine="720"/>
+        <w:rPr>
+          <w:rFonts w:asciiTheme="minorHAnsi" w:hAnsiTheme="minorHAnsi" w:cstheme="minorHAnsi"/>
+          <w:color w:val="auto"/>
+          <w:sz w:val="22"/>
+          <w:szCs w:val="22"/>
+        </w:rPr>
+      </w:pPr>
+      <w:r>
+        <w:rPr>
+          <w:rFonts w:asciiTheme="minorHAnsi" w:hAnsiTheme="minorHAnsi" w:cstheme="minorHAnsi"/>
+          <w:color w:val="auto"/>
+          <w:sz w:val="22"/>
+          <w:szCs w:val="22"/>
+        </w:rPr>
+        <w:t>Liberation is a comprehensive organization system tailored for union organizers, designed to revolutionize the way campaigns are managed. It centralizes data, streamlines access to information, and modernizes union cards, providing a secure and efficient platform for campaign organization. With Liberation, organizers, staff, and workers can collaborate seamlessly, enhancing campaign effectiveness</w:t>
+      </w:r>
+      <w:r>
+        <w:rPr>
+          <w:rFonts w:asciiTheme="minorHAnsi" w:hAnsiTheme="minorHAnsi" w:cstheme="minorHAnsi"/>
+          <w:color w:val="auto"/>
+          <w:sz w:val="22"/>
+          <w:szCs w:val="22"/>
+        </w:rPr>
+        <w:t xml:space="preserve"> and information dissemination. </w:t>
+      </w:r>
+    </w:p>
+    <w:p>
+      <w:pPr>
+        <w:pStyle w:val="TOCHeading"/>
+        <w:spacing w:after="240"/>
+        <w:ind w:firstLine="720"/>
+        <w:rPr>
+          <w:rFonts w:asciiTheme="minorHAnsi" w:hAnsiTheme="minorHAnsi" w:cstheme="minorHAnsi"/>
+          <w:color w:val="auto"/>
+          <w:sz w:val="22"/>
+          <w:szCs w:val="22"/>
+        </w:rPr>
+      </w:pPr>
+      <w:r>
+        <w:rPr>
+          <w:rFonts w:asciiTheme="minorHAnsi" w:hAnsiTheme="minorHAnsi" w:cstheme="minorHAnsi"/>
+          <w:color w:val="auto"/>
+          <w:sz w:val="22"/>
+          <w:szCs w:val="22"/>
+        </w:rPr>
+        <w:t>From robust security measures that protect sensitive information to the ability for staff to manage multiple workplaces, Liberation offers a suite of features that cater to the unique needs of union organizations. Admins can oversee all union activities, staff can upload training videos and monitor support levels, and organizers can manage workplaces with ease.</w:t>
+      </w:r>
+    </w:p>
+    <w:p>
+      <w:pPr>
+        <w:pStyle w:val="TOCHeading"/>
+        <w:spacing w:after="240"/>
+        <w:ind w:firstLine="720"/>
+        <w:rPr>
+          <w:rFonts w:asciiTheme="minorHAnsi" w:hAnsiTheme="minorHAnsi" w:cstheme="minorHAnsi"/>
+          <w:color w:val="auto"/>
+          <w:sz w:val="22"/>
+          <w:szCs w:val="22"/>
+        </w:rPr>
+      </w:pPr>
+      <w:r>
+        <w:rPr>
+          <w:rFonts w:asciiTheme="minorHAnsi" w:hAnsiTheme="minorHAnsi" w:cstheme="minorHAnsi"/>
+          <w:color w:val="auto"/>
+          <w:sz w:val="22"/>
+          <w:szCs w:val="22"/>
+        </w:rPr>
+        <w:t>Liberation serves as a central hub for workers, providing them with access to training, a platform to ask questions, and a secure method to sign union cards. By transforming the way union campaigns are organized, Liberation not only benefits the users but also empowers organizations, fostering a more effective and secure environment for union organizing.</w:t>
+      </w:r>
+      <w:r>
+        <w:rPr>
+          <w:rFonts w:asciiTheme="minorHAnsi" w:hAnsiTheme="minorHAnsi" w:cstheme="minorHAnsi"/>
+          <w:color w:val="auto"/>
+          <w:sz w:val="22"/>
+          <w:szCs w:val="22"/>
+        </w:rPr>
+        <w:t xml:space="preserve"> </w:t>
+      </w:r>
+    </w:p>
+    <w:p>
+      <w:pPr>
+        <w:rPr>
+          <w:rFonts w:cstheme="minorHAnsi"/>
+        </w:rPr>
+      </w:pPr>
+      <w:r>
+        <w:rPr>
+          <w:rFonts w:cstheme="minorHAnsi"/>
+        </w:rPr>
+        <w:br w:type="page"/>
+      </w:r>
+    </w:p>
+    <w:p>
+      <w:pPr>
+        <w:pStyle w:val="Heading2"/>
+        <w:rPr>
+          <w:rFonts w:cstheme="minorHAnsi"/>
+          <w:kern w:val="0"/>
+          <w:sz w:val="44"/>
+          <w:szCs w:val="44"/>
+          <w14:ligatures w14:val="none"/>
+        </w:rPr>
+      </w:pPr>
+      <w:bookmarkStart w:id="1" w:name="_Toc172327743"/>
+      <w:r>
+        <w:rPr>
+          <w:rFonts w:cstheme="minorHAnsi"/>
+          <w:sz w:val="44"/>
+          <w:szCs w:val="44"/>
+        </w:rPr>
+        <w:lastRenderedPageBreak/>
+        <w:t>Table of Content</w:t>
+      </w:r>
+      <w:bookmarkEnd w:id="1"/>
     </w:p>
     <w:sdt>
       <w:sdtPr>
@@ -67,295 +211,74 @@
         <w:p>
           <w:pPr>
             <w:pStyle w:val="TOC1"/>
-            <w:tabs>
-              <w:tab w:val="right" w:leader="dot" w:pos="9350"/>
-            </w:tabs>
             <w:rPr>
-              <w:rFonts w:eastAsiaTheme="minorEastAsia"/>
-              <w:noProof/>
+              <w:rFonts w:eastAsiaTheme="minorEastAsia" w:cstheme="minorBidi"/>
+              <w:b w:val="0"/>
+              <w:bCs w:val="0"/>
               <w:sz w:val="24"/>
               <w:szCs w:val="24"/>
             </w:rPr>
           </w:pPr>
           <w:r>
+            <w:rPr>
+              <w:noProof w:val="0"/>
+            </w:rPr>
             <w:fldChar w:fldCharType="begin"/>
           </w:r>
           <w:r>
             <w:instrText xml:space="preserve"> TOC \o "1-3" \h \z \u </w:instrText>
           </w:r>
           <w:r>
+            <w:rPr>
+              <w:noProof w:val="0"/>
+            </w:rPr>
             <w:fldChar w:fldCharType="separate"/>
           </w:r>
-          <w:hyperlink w:anchor="_Toc167932799" w:history="1">
+          <w:hyperlink w:anchor="_Toc172327742" w:history="1">
             <w:r>
               <w:rPr>
                 <w:rStyle w:val="Hyperlink"/>
                 <w:rFonts w:asciiTheme="majorHAnsi" w:eastAsiaTheme="majorEastAsia" w:hAnsiTheme="majorHAnsi" w:cstheme="majorBidi"/>
-                <w:noProof/>
               </w:rPr>
               <w:t>Project Summary</w:t>
             </w:r>
             <w:r>
               <w:rPr>
-                <w:noProof/>
                 <w:webHidden/>
               </w:rPr>
               <w:tab/>
             </w:r>
             <w:r>
               <w:rPr>
-                <w:noProof/>
                 <w:webHidden/>
               </w:rPr>
               <w:fldChar w:fldCharType="begin"/>
             </w:r>
             <w:r>
               <w:rPr>
-                <w:noProof/>
-                <w:webHidden/>
-              </w:rPr>
-              <w:instrText xml:space="preserve"> PAGEREF _Toc167932799 \h </w:instrText>
-            </w:r>
-            <w:r>
-              <w:rPr>
-                <w:noProof/>
-                <w:webHidden/>
-              </w:rPr>
-            </w:r>
-            <w:r>
-              <w:rPr>
-                <w:noProof/>
+                <w:webHidden/>
+              </w:rPr>
+              <w:instrText xml:space="preserve"> PAGEREF _Toc172327742 \h </w:instrText>
+            </w:r>
+            <w:r>
+              <w:rPr>
+                <w:webHidden/>
+              </w:rPr>
+            </w:r>
+            <w:r>
+              <w:rPr>
                 <w:webHidden/>
               </w:rPr>
               <w:fldChar w:fldCharType="separate"/>
             </w:r>
             <w:r>
               <w:rPr>
-                <w:noProof/>
-                <w:webHidden/>
-              </w:rPr>
-              <w:t>2</w:t>
-            </w:r>
-            <w:r>
-              <w:rPr>
-                <w:noProof/>
-                <w:webHidden/>
-              </w:rPr>
-              <w:fldChar w:fldCharType="end"/>
-            </w:r>
-          </w:hyperlink>
-        </w:p>
-        <w:p>
-          <w:pPr>
-            <w:pStyle w:val="TOC2"/>
-            <w:tabs>
-              <w:tab w:val="right" w:leader="dot" w:pos="9350"/>
-            </w:tabs>
-            <w:ind w:left="0"/>
-            <w:rPr>
-              <w:rFonts w:eastAsiaTheme="minorEastAsia"/>
-              <w:noProof/>
-              <w:sz w:val="24"/>
-              <w:szCs w:val="24"/>
-            </w:rPr>
-          </w:pPr>
-          <w:hyperlink w:anchor="_Toc167932800" w:history="1">
-            <w:r>
-              <w:rPr>
-                <w:rStyle w:val="Hyperlink"/>
-                <w:noProof/>
-              </w:rPr>
-              <w:t>Key Features</w:t>
-            </w:r>
-            <w:r>
-              <w:rPr>
-                <w:noProof/>
-                <w:webHidden/>
-              </w:rPr>
-              <w:tab/>
-            </w:r>
-            <w:r>
-              <w:rPr>
-                <w:noProof/>
-                <w:webHidden/>
-              </w:rPr>
-              <w:fldChar w:fldCharType="begin"/>
-            </w:r>
-            <w:r>
-              <w:rPr>
-                <w:noProof/>
-                <w:webHidden/>
-              </w:rPr>
-              <w:instrText xml:space="preserve"> PAGEREF _Toc167932800 \h </w:instrText>
-            </w:r>
-            <w:r>
-              <w:rPr>
-                <w:noProof/>
-                <w:webHidden/>
-              </w:rPr>
-            </w:r>
-            <w:r>
-              <w:rPr>
-                <w:noProof/>
-                <w:webHidden/>
-              </w:rPr>
-              <w:fldChar w:fldCharType="separate"/>
-            </w:r>
-            <w:r>
-              <w:rPr>
-                <w:noProof/>
-                <w:webHidden/>
-              </w:rPr>
-              <w:t>3</w:t>
-            </w:r>
-            <w:r>
-              <w:rPr>
-                <w:noProof/>
-                <w:webHidden/>
-              </w:rPr>
-              <w:fldChar w:fldCharType="end"/>
-            </w:r>
-          </w:hyperlink>
-        </w:p>
-        <w:p>
-          <w:pPr>
-            <w:pStyle w:val="TOC1"/>
-            <w:tabs>
-              <w:tab w:val="right" w:leader="dot" w:pos="9350"/>
-            </w:tabs>
-            <w:rPr>
-              <w:rFonts w:eastAsiaTheme="minorEastAsia"/>
-              <w:noProof/>
-              <w:sz w:val="24"/>
-              <w:szCs w:val="24"/>
-            </w:rPr>
-          </w:pPr>
-          <w:hyperlink w:anchor="_Toc167932801" w:history="1">
-            <w:r>
-              <w:rPr>
-                <w:rStyle w:val="Hyperlink"/>
-                <w:noProof/>
-              </w:rPr>
-              <w:t>Project Description</w:t>
-            </w:r>
-            <w:r>
-              <w:rPr>
-                <w:noProof/>
-                <w:webHidden/>
-              </w:rPr>
-              <w:tab/>
-            </w:r>
-            <w:r>
-              <w:rPr>
-                <w:noProof/>
-                <w:webHidden/>
-              </w:rPr>
-              <w:fldChar w:fldCharType="begin"/>
-            </w:r>
-            <w:r>
-              <w:rPr>
-                <w:noProof/>
-                <w:webHidden/>
-              </w:rPr>
-              <w:instrText xml:space="preserve"> PAGEREF _Toc167932801 \h </w:instrText>
-            </w:r>
-            <w:r>
-              <w:rPr>
-                <w:noProof/>
-                <w:webHidden/>
-              </w:rPr>
-            </w:r>
-            <w:r>
-              <w:rPr>
-                <w:noProof/>
-                <w:webHidden/>
-              </w:rPr>
-              <w:fldChar w:fldCharType="separate"/>
-            </w:r>
-            <w:r>
-              <w:rPr>
-                <w:noProof/>
-                <w:webHidden/>
-              </w:rPr>
-              <w:t>4</w:t>
-            </w:r>
-            <w:r>
-              <w:rPr>
-                <w:noProof/>
-                <w:webHidden/>
-              </w:rPr>
-              <w:fldChar w:fldCharType="end"/>
-            </w:r>
-          </w:hyperlink>
-        </w:p>
-        <w:p>
-          <w:pPr>
-            <w:pStyle w:val="TOC1"/>
-            <w:tabs>
-              <w:tab w:val="right" w:leader="dot" w:pos="9350"/>
-            </w:tabs>
-            <w:rPr>
-              <w:rFonts w:eastAsiaTheme="minorEastAsia"/>
-              <w:noProof/>
-              <w:sz w:val="24"/>
-              <w:szCs w:val="24"/>
-            </w:rPr>
-          </w:pPr>
-          <w:hyperlink w:anchor="_Toc167932802" w:history="1">
-            <w:r>
-              <w:rPr>
-                <w:rStyle w:val="Hyperlink"/>
-                <w:rFonts w:cstheme="minorHAnsi"/>
-                <w:b/>
-                <w:bCs/>
-                <w:noProof/>
-              </w:rPr>
-              <w:t>Chapter One: Secure Sensitive Information Systems</w:t>
-            </w:r>
-            <w:r>
-              <w:rPr>
-                <w:noProof/>
-                <w:webHidden/>
-              </w:rPr>
-              <w:tab/>
-            </w:r>
-            <w:r>
-              <w:rPr>
-                <w:noProof/>
-                <w:webHidden/>
-              </w:rPr>
-              <w:fldChar w:fldCharType="begin"/>
-            </w:r>
-            <w:r>
-              <w:rPr>
-                <w:noProof/>
-                <w:webHidden/>
-              </w:rPr>
-              <w:instrText xml:space="preserve"> PAGEREF _Toc167932802 \h </w:instrText>
-            </w:r>
-            <w:r>
-              <w:rPr>
-                <w:noProof/>
-                <w:webHidden/>
-              </w:rPr>
-            </w:r>
-            <w:r>
-              <w:rPr>
-                <w:noProof/>
-                <w:webHidden/>
-              </w:rPr>
-              <w:fldChar w:fldCharType="separate"/>
-            </w:r>
-            <w:r>
-              <w:rPr>
-                <w:noProof/>
-                <w:webHidden/>
-              </w:rPr>
-              <w:t>6</w:t>
-            </w:r>
-            <w:r>
-              <w:rPr>
-                <w:noProof/>
+                <w:webHidden/>
+              </w:rPr>
+              <w:t>1</w:t>
+            </w:r>
+            <w:r>
+              <w:rPr>
                 <w:webHidden/>
               </w:rPr>
               <w:fldChar w:fldCharType="end"/>
@@ -375,13 +298,14 @@
               <w:szCs w:val="24"/>
             </w:rPr>
           </w:pPr>
-          <w:hyperlink w:anchor="_Toc167932803" w:history="1">
+          <w:hyperlink w:anchor="_Toc172327743" w:history="1">
             <w:r>
               <w:rPr>
                 <w:rStyle w:val="Hyperlink"/>
-                <w:noProof/>
-              </w:rPr>
-              <w:t>SQL Database Design – SSI &amp; SCI</w:t>
+                <w:rFonts w:cstheme="minorHAnsi"/>
+                <w:noProof/>
+              </w:rPr>
+              <w:t>Table of Content</w:t>
             </w:r>
             <w:r>
               <w:rPr>
@@ -402,7 +326,7 @@
                 <w:noProof/>
                 <w:webHidden/>
               </w:rPr>
-              <w:instrText xml:space="preserve"> PAGEREF _Toc167932803 \h </w:instrText>
+              <w:instrText xml:space="preserve"> PAGEREF _Toc172327743 \h </w:instrText>
             </w:r>
             <w:r>
               <w:rPr>
@@ -422,7 +346,7 @@
                 <w:noProof/>
                 <w:webHidden/>
               </w:rPr>
-              <w:t>6</w:t>
+              <w:t>2</w:t>
             </w:r>
             <w:r>
               <w:rPr>
@@ -446,13 +370,13 @@
               <w:szCs w:val="24"/>
             </w:rPr>
           </w:pPr>
-          <w:hyperlink w:anchor="_Toc167932804" w:history="1">
+          <w:hyperlink w:anchor="_Toc172327744" w:history="1">
             <w:r>
               <w:rPr>
                 <w:rStyle w:val="Hyperlink"/>
                 <w:noProof/>
               </w:rPr>
-              <w:t>Domain Class Diagram</w:t>
+              <w:t>Key Features</w:t>
             </w:r>
             <w:r>
               <w:rPr>
@@ -473,7 +397,7 @@
                 <w:noProof/>
                 <w:webHidden/>
               </w:rPr>
-              <w:instrText xml:space="preserve"> PAGEREF _Toc167932804 \h </w:instrText>
+              <w:instrText xml:space="preserve"> PAGEREF _Toc172327744 \h </w:instrText>
             </w:r>
             <w:r>
               <w:rPr>
@@ -493,7 +417,7 @@
                 <w:noProof/>
                 <w:webHidden/>
               </w:rPr>
-              <w:t>7</w:t>
+              <w:t>3</w:t>
             </w:r>
             <w:r>
               <w:rPr>
@@ -517,13 +441,13 @@
               <w:szCs w:val="24"/>
             </w:rPr>
           </w:pPr>
-          <w:hyperlink w:anchor="_Toc167932805" w:history="1">
+          <w:hyperlink w:anchor="_Toc172327745" w:history="1">
             <w:r>
               <w:rPr>
                 <w:rStyle w:val="Hyperlink"/>
                 <w:noProof/>
               </w:rPr>
-              <w:t>System Class Model</w:t>
+              <w:t>Project Description</w:t>
             </w:r>
             <w:r>
               <w:rPr>
@@ -544,7 +468,7 @@
                 <w:noProof/>
                 <w:webHidden/>
               </w:rPr>
-              <w:instrText xml:space="preserve"> PAGEREF _Toc167932805 \h </w:instrText>
+              <w:instrText xml:space="preserve"> PAGEREF _Toc172327745 \h </w:instrText>
             </w:r>
             <w:r>
               <w:rPr>
@@ -564,11 +488,72 @@
                 <w:noProof/>
                 <w:webHidden/>
               </w:rPr>
-              <w:t>8</w:t>
-            </w:r>
-            <w:r>
-              <w:rPr>
-                <w:noProof/>
+              <w:t>4</w:t>
+            </w:r>
+            <w:r>
+              <w:rPr>
+                <w:noProof/>
+                <w:webHidden/>
+              </w:rPr>
+              <w:fldChar w:fldCharType="end"/>
+            </w:r>
+          </w:hyperlink>
+        </w:p>
+        <w:p>
+          <w:pPr>
+            <w:pStyle w:val="TOC1"/>
+            <w:rPr>
+              <w:rFonts w:eastAsiaTheme="minorEastAsia" w:cstheme="minorBidi"/>
+              <w:b w:val="0"/>
+              <w:bCs w:val="0"/>
+              <w:sz w:val="24"/>
+              <w:szCs w:val="24"/>
+            </w:rPr>
+          </w:pPr>
+          <w:hyperlink w:anchor="_Toc172327746" w:history="1">
+            <w:r>
+              <w:rPr>
+                <w:rStyle w:val="Hyperlink"/>
+              </w:rPr>
+              <w:t>Chapter One: Secure Sensitive Information Systems</w:t>
+            </w:r>
+            <w:r>
+              <w:rPr>
+                <w:webHidden/>
+              </w:rPr>
+              <w:tab/>
+            </w:r>
+            <w:r>
+              <w:rPr>
+                <w:webHidden/>
+              </w:rPr>
+              <w:fldChar w:fldCharType="begin"/>
+            </w:r>
+            <w:r>
+              <w:rPr>
+                <w:webHidden/>
+              </w:rPr>
+              <w:instrText xml:space="preserve"> PAGEREF _Toc172327746 \h </w:instrText>
+            </w:r>
+            <w:r>
+              <w:rPr>
+                <w:webHidden/>
+              </w:rPr>
+            </w:r>
+            <w:r>
+              <w:rPr>
+                <w:webHidden/>
+              </w:rPr>
+              <w:fldChar w:fldCharType="separate"/>
+            </w:r>
+            <w:r>
+              <w:rPr>
+                <w:webHidden/>
+              </w:rPr>
+              <w:t>6</w:t>
+            </w:r>
+            <w:r>
+              <w:rPr>
                 <w:webHidden/>
               </w:rPr>
               <w:fldChar w:fldCharType="end"/>
@@ -588,13 +573,13 @@
               <w:szCs w:val="24"/>
             </w:rPr>
           </w:pPr>
-          <w:hyperlink w:anchor="_Toc167932806" w:history="1">
+          <w:hyperlink w:anchor="_Toc172327747" w:history="1">
             <w:r>
               <w:rPr>
                 <w:rStyle w:val="Hyperlink"/>
                 <w:noProof/>
               </w:rPr>
-              <w:t>Use Case Model: Workplace Management</w:t>
+              <w:t>Domain Class Diagram</w:t>
             </w:r>
             <w:r>
               <w:rPr>
@@ -615,7 +600,7 @@
                 <w:noProof/>
                 <w:webHidden/>
               </w:rPr>
-              <w:instrText xml:space="preserve"> PAGEREF _Toc167932806 \h </w:instrText>
+              <w:instrText xml:space="preserve"> PAGEREF _Toc172327747 \h </w:instrText>
             </w:r>
             <w:r>
               <w:rPr>
@@ -635,220 +620,7 @@
                 <w:noProof/>
                 <w:webHidden/>
               </w:rPr>
-              <w:t>9</w:t>
-            </w:r>
-            <w:r>
-              <w:rPr>
-                <w:noProof/>
-                <w:webHidden/>
-              </w:rPr>
-              <w:fldChar w:fldCharType="end"/>
-            </w:r>
-          </w:hyperlink>
-        </w:p>
-        <w:p>
-          <w:pPr>
-            <w:pStyle w:val="TOC3"/>
-            <w:tabs>
-              <w:tab w:val="right" w:leader="dot" w:pos="9350"/>
-            </w:tabs>
-            <w:rPr>
-              <w:rFonts w:eastAsiaTheme="minorEastAsia"/>
-              <w:noProof/>
-              <w:sz w:val="24"/>
-              <w:szCs w:val="24"/>
-            </w:rPr>
-          </w:pPr>
-          <w:hyperlink w:anchor="_Toc167932807" w:history="1">
-            <w:r>
-              <w:rPr>
-                <w:rStyle w:val="Hyperlink"/>
-                <w:noProof/>
-              </w:rPr>
-              <w:t>Creating a Workplace</w:t>
-            </w:r>
-            <w:r>
-              <w:rPr>
-                <w:noProof/>
-                <w:webHidden/>
-              </w:rPr>
-              <w:tab/>
-            </w:r>
-            <w:r>
-              <w:rPr>
-                <w:noProof/>
-                <w:webHidden/>
-              </w:rPr>
-              <w:fldChar w:fldCharType="begin"/>
-            </w:r>
-            <w:r>
-              <w:rPr>
-                <w:noProof/>
-                <w:webHidden/>
-              </w:rPr>
-              <w:instrText xml:space="preserve"> PAGEREF _Toc167932807 \h </w:instrText>
-            </w:r>
-            <w:r>
-              <w:rPr>
-                <w:noProof/>
-                <w:webHidden/>
-              </w:rPr>
-            </w:r>
-            <w:r>
-              <w:rPr>
-                <w:noProof/>
-                <w:webHidden/>
-              </w:rPr>
-              <w:fldChar w:fldCharType="separate"/>
-            </w:r>
-            <w:r>
-              <w:rPr>
-                <w:noProof/>
-                <w:webHidden/>
-              </w:rPr>
-              <w:t>10</w:t>
-            </w:r>
-            <w:r>
-              <w:rPr>
-                <w:noProof/>
-                <w:webHidden/>
-              </w:rPr>
-              <w:fldChar w:fldCharType="end"/>
-            </w:r>
-          </w:hyperlink>
-        </w:p>
-        <w:p>
-          <w:pPr>
-            <w:pStyle w:val="TOC3"/>
-            <w:tabs>
-              <w:tab w:val="right" w:leader="dot" w:pos="9350"/>
-            </w:tabs>
-            <w:rPr>
-              <w:rFonts w:eastAsiaTheme="minorEastAsia"/>
-              <w:noProof/>
-              <w:sz w:val="24"/>
-              <w:szCs w:val="24"/>
-            </w:rPr>
-          </w:pPr>
-          <w:hyperlink w:anchor="_Toc167932808" w:history="1">
-            <w:r>
-              <w:rPr>
-                <w:rStyle w:val="Hyperlink"/>
-                <w:noProof/>
-              </w:rPr>
-              <w:t>Modifying a Workplace</w:t>
-            </w:r>
-            <w:r>
-              <w:rPr>
-                <w:noProof/>
-                <w:webHidden/>
-              </w:rPr>
-              <w:tab/>
-            </w:r>
-            <w:r>
-              <w:rPr>
-                <w:noProof/>
-                <w:webHidden/>
-              </w:rPr>
-              <w:fldChar w:fldCharType="begin"/>
-            </w:r>
-            <w:r>
-              <w:rPr>
-                <w:noProof/>
-                <w:webHidden/>
-              </w:rPr>
-              <w:instrText xml:space="preserve"> PAGEREF _Toc167932808 \h </w:instrText>
-            </w:r>
-            <w:r>
-              <w:rPr>
-                <w:noProof/>
-                <w:webHidden/>
-              </w:rPr>
-            </w:r>
-            <w:r>
-              <w:rPr>
-                <w:noProof/>
-                <w:webHidden/>
-              </w:rPr>
-              <w:fldChar w:fldCharType="separate"/>
-            </w:r>
-            <w:r>
-              <w:rPr>
-                <w:noProof/>
-                <w:webHidden/>
-              </w:rPr>
-              <w:t>11</w:t>
-            </w:r>
-            <w:r>
-              <w:rPr>
-                <w:noProof/>
-                <w:webHidden/>
-              </w:rPr>
-              <w:fldChar w:fldCharType="end"/>
-            </w:r>
-          </w:hyperlink>
-        </w:p>
-        <w:p>
-          <w:pPr>
-            <w:pStyle w:val="TOC3"/>
-            <w:tabs>
-              <w:tab w:val="right" w:leader="dot" w:pos="9350"/>
-            </w:tabs>
-            <w:rPr>
-              <w:rFonts w:eastAsiaTheme="minorEastAsia"/>
-              <w:noProof/>
-              <w:sz w:val="24"/>
-              <w:szCs w:val="24"/>
-            </w:rPr>
-          </w:pPr>
-          <w:hyperlink w:anchor="_Toc167932809" w:history="1">
-            <w:r>
-              <w:rPr>
-                <w:rStyle w:val="Hyperlink"/>
-                <w:noProof/>
-              </w:rPr>
-              <w:t>Manage Workplace Data</w:t>
-            </w:r>
-            <w:r>
-              <w:rPr>
-                <w:noProof/>
-                <w:webHidden/>
-              </w:rPr>
-              <w:tab/>
-            </w:r>
-            <w:r>
-              <w:rPr>
-                <w:noProof/>
-                <w:webHidden/>
-              </w:rPr>
-              <w:fldChar w:fldCharType="begin"/>
-            </w:r>
-            <w:r>
-              <w:rPr>
-                <w:noProof/>
-                <w:webHidden/>
-              </w:rPr>
-              <w:instrText xml:space="preserve"> PAGEREF _Toc167932809 \h </w:instrText>
-            </w:r>
-            <w:r>
-              <w:rPr>
-                <w:noProof/>
-                <w:webHidden/>
-              </w:rPr>
-            </w:r>
-            <w:r>
-              <w:rPr>
-                <w:noProof/>
-                <w:webHidden/>
-              </w:rPr>
-              <w:fldChar w:fldCharType="separate"/>
-            </w:r>
-            <w:r>
-              <w:rPr>
-                <w:noProof/>
-                <w:webHidden/>
-              </w:rPr>
-              <w:t>12</w:t>
+              <w:t>6</w:t>
             </w:r>
             <w:r>
               <w:rPr>
@@ -872,13 +644,13 @@
               <w:szCs w:val="24"/>
             </w:rPr>
           </w:pPr>
-          <w:hyperlink w:anchor="_Toc167932810" w:history="1">
+          <w:hyperlink w:anchor="_Toc172327748" w:history="1">
             <w:r>
               <w:rPr>
                 <w:rStyle w:val="Hyperlink"/>
                 <w:noProof/>
               </w:rPr>
-              <w:t>Use Case Model: Managing Union Card Data</w:t>
+              <w:t>SQL Database Design – SSI &amp; SCI</w:t>
             </w:r>
             <w:r>
               <w:rPr>
@@ -899,7 +671,7 @@
                 <w:noProof/>
                 <w:webHidden/>
               </w:rPr>
-              <w:instrText xml:space="preserve"> PAGEREF _Toc167932810 \h </w:instrText>
+              <w:instrText xml:space="preserve"> PAGEREF _Toc172327748 \h </w:instrText>
             </w:r>
             <w:r>
               <w:rPr>
@@ -919,7 +691,7 @@
                 <w:noProof/>
                 <w:webHidden/>
               </w:rPr>
-              <w:t>13</w:t>
+              <w:t>7</w:t>
             </w:r>
             <w:r>
               <w:rPr>
@@ -933,68 +705,56 @@
         <w:p>
           <w:pPr>
             <w:pStyle w:val="TOC3"/>
-            <w:tabs>
-              <w:tab w:val="right" w:leader="dot" w:pos="9350"/>
-            </w:tabs>
             <w:rPr>
               <w:rFonts w:eastAsiaTheme="minorEastAsia"/>
-              <w:noProof/>
               <w:sz w:val="24"/>
               <w:szCs w:val="24"/>
             </w:rPr>
           </w:pPr>
-          <w:hyperlink w:anchor="_Toc167932811" w:history="1">
+          <w:hyperlink w:anchor="_Toc172327749" w:history="1">
             <w:r>
               <w:rPr>
                 <w:rStyle w:val="Hyperlink"/>
-                <w:noProof/>
-              </w:rPr>
-              <w:t>Signing a Union Card</w:t>
-            </w:r>
-            <w:r>
-              <w:rPr>
-                <w:noProof/>
+              </w:rPr>
+              <w:t>Workplace Management System (WMS)</w:t>
+            </w:r>
+            <w:r>
+              <w:rPr>
                 <w:webHidden/>
               </w:rPr>
               <w:tab/>
             </w:r>
             <w:r>
               <w:rPr>
-                <w:noProof/>
                 <w:webHidden/>
               </w:rPr>
               <w:fldChar w:fldCharType="begin"/>
             </w:r>
             <w:r>
               <w:rPr>
-                <w:noProof/>
-                <w:webHidden/>
-              </w:rPr>
-              <w:instrText xml:space="preserve"> PAGEREF _Toc167932811 \h </w:instrText>
-            </w:r>
-            <w:r>
-              <w:rPr>
-                <w:noProof/>
-                <w:webHidden/>
-              </w:rPr>
-            </w:r>
-            <w:r>
-              <w:rPr>
-                <w:noProof/>
+                <w:webHidden/>
+              </w:rPr>
+              <w:instrText xml:space="preserve"> PAGEREF _Toc172327749 \h </w:instrText>
+            </w:r>
+            <w:r>
+              <w:rPr>
+                <w:webHidden/>
+              </w:rPr>
+            </w:r>
+            <w:r>
+              <w:rPr>
                 <w:webHidden/>
               </w:rPr>
               <w:fldChar w:fldCharType="separate"/>
             </w:r>
             <w:r>
               <w:rPr>
-                <w:noProof/>
-                <w:webHidden/>
-              </w:rPr>
-              <w:t>14</w:t>
-            </w:r>
-            <w:r>
-              <w:rPr>
-                <w:noProof/>
+                <w:webHidden/>
+              </w:rPr>
+              <w:t>7</w:t>
+            </w:r>
+            <w:r>
+              <w:rPr>
                 <w:webHidden/>
               </w:rPr>
               <w:fldChar w:fldCharType="end"/>
@@ -1004,68 +764,56 @@
         <w:p>
           <w:pPr>
             <w:pStyle w:val="TOC3"/>
-            <w:tabs>
-              <w:tab w:val="right" w:leader="dot" w:pos="9350"/>
-            </w:tabs>
             <w:rPr>
               <w:rFonts w:eastAsiaTheme="minorEastAsia"/>
-              <w:noProof/>
               <w:sz w:val="24"/>
               <w:szCs w:val="24"/>
             </w:rPr>
           </w:pPr>
-          <w:hyperlink w:anchor="_Toc167932812" w:history="1">
+          <w:hyperlink w:anchor="_Toc172327750" w:history="1">
             <w:r>
               <w:rPr>
                 <w:rStyle w:val="Hyperlink"/>
-                <w:noProof/>
-              </w:rPr>
-              <w:t>Deleting a Union Card</w:t>
-            </w:r>
-            <w:r>
-              <w:rPr>
-                <w:noProof/>
+              </w:rPr>
+              <w:t>Organizer User Management System (OMS)</w:t>
+            </w:r>
+            <w:r>
+              <w:rPr>
                 <w:webHidden/>
               </w:rPr>
               <w:tab/>
             </w:r>
             <w:r>
               <w:rPr>
-                <w:noProof/>
                 <w:webHidden/>
               </w:rPr>
               <w:fldChar w:fldCharType="begin"/>
             </w:r>
             <w:r>
               <w:rPr>
-                <w:noProof/>
-                <w:webHidden/>
-              </w:rPr>
-              <w:instrText xml:space="preserve"> PAGEREF _Toc167932812 \h </w:instrText>
-            </w:r>
-            <w:r>
-              <w:rPr>
-                <w:noProof/>
-                <w:webHidden/>
-              </w:rPr>
-            </w:r>
-            <w:r>
-              <w:rPr>
-                <w:noProof/>
+                <w:webHidden/>
+              </w:rPr>
+              <w:instrText xml:space="preserve"> PAGEREF _Toc172327750 \h </w:instrText>
+            </w:r>
+            <w:r>
+              <w:rPr>
+                <w:webHidden/>
+              </w:rPr>
+            </w:r>
+            <w:r>
+              <w:rPr>
                 <w:webHidden/>
               </w:rPr>
               <w:fldChar w:fldCharType="separate"/>
             </w:r>
             <w:r>
               <w:rPr>
-                <w:noProof/>
-                <w:webHidden/>
-              </w:rPr>
-              <w:t>15</w:t>
-            </w:r>
-            <w:r>
-              <w:rPr>
-                <w:noProof/>
+                <w:webHidden/>
+              </w:rPr>
+              <w:t>8</w:t>
+            </w:r>
+            <w:r>
+              <w:rPr>
                 <w:webHidden/>
               </w:rPr>
               <w:fldChar w:fldCharType="end"/>
@@ -1075,68 +823,115 @@
         <w:p>
           <w:pPr>
             <w:pStyle w:val="TOC3"/>
-            <w:tabs>
-              <w:tab w:val="right" w:leader="dot" w:pos="9350"/>
-            </w:tabs>
             <w:rPr>
               <w:rFonts w:eastAsiaTheme="minorEastAsia"/>
-              <w:noProof/>
               <w:sz w:val="24"/>
               <w:szCs w:val="24"/>
             </w:rPr>
           </w:pPr>
-          <w:hyperlink w:anchor="_Toc167932813" w:history="1">
+          <w:hyperlink w:anchor="_Toc172327751" w:history="1">
             <w:r>
               <w:rPr>
                 <w:rStyle w:val="Hyperlink"/>
-                <w:noProof/>
-              </w:rPr>
-              <w:t>Accessing a Union Card</w:t>
-            </w:r>
-            <w:r>
-              <w:rPr>
-                <w:noProof/>
+              </w:rPr>
+              <w:t>Administrator User Management System (AMS)</w:t>
+            </w:r>
+            <w:r>
+              <w:rPr>
                 <w:webHidden/>
               </w:rPr>
               <w:tab/>
             </w:r>
             <w:r>
               <w:rPr>
-                <w:noProof/>
                 <w:webHidden/>
               </w:rPr>
               <w:fldChar w:fldCharType="begin"/>
             </w:r>
             <w:r>
               <w:rPr>
-                <w:noProof/>
-                <w:webHidden/>
-              </w:rPr>
-              <w:instrText xml:space="preserve"> PAGEREF _Toc167932813 \h </w:instrText>
-            </w:r>
-            <w:r>
-              <w:rPr>
-                <w:noProof/>
-                <w:webHidden/>
-              </w:rPr>
-            </w:r>
-            <w:r>
-              <w:rPr>
-                <w:noProof/>
+                <w:webHidden/>
+              </w:rPr>
+              <w:instrText xml:space="preserve"> PAGEREF _Toc172327751 \h </w:instrText>
+            </w:r>
+            <w:r>
+              <w:rPr>
+                <w:webHidden/>
+              </w:rPr>
+            </w:r>
+            <w:r>
+              <w:rPr>
                 <w:webHidden/>
               </w:rPr>
               <w:fldChar w:fldCharType="separate"/>
             </w:r>
             <w:r>
               <w:rPr>
-                <w:noProof/>
-                <w:webHidden/>
-              </w:rPr>
-              <w:t>16</w:t>
-            </w:r>
-            <w:r>
-              <w:rPr>
-                <w:noProof/>
+                <w:webHidden/>
+              </w:rPr>
+              <w:t>9</w:t>
+            </w:r>
+            <w:r>
+              <w:rPr>
+                <w:webHidden/>
+              </w:rPr>
+              <w:fldChar w:fldCharType="end"/>
+            </w:r>
+          </w:hyperlink>
+        </w:p>
+        <w:p>
+          <w:pPr>
+            <w:pStyle w:val="TOC3"/>
+            <w:rPr>
+              <w:rFonts w:eastAsiaTheme="minorEastAsia"/>
+              <w:sz w:val="24"/>
+              <w:szCs w:val="24"/>
+            </w:rPr>
+          </w:pPr>
+          <w:hyperlink w:anchor="_Toc172327752" w:history="1">
+            <w:r>
+              <w:rPr>
+                <w:rStyle w:val="Hyperlink"/>
+              </w:rPr>
+              <w:t>Staff User Management System (SMS)</w:t>
+            </w:r>
+            <w:r>
+              <w:rPr>
+                <w:webHidden/>
+              </w:rPr>
+              <w:tab/>
+            </w:r>
+            <w:r>
+              <w:rPr>
+                <w:webHidden/>
+              </w:rPr>
+              <w:fldChar w:fldCharType="begin"/>
+            </w:r>
+            <w:r>
+              <w:rPr>
+                <w:webHidden/>
+              </w:rPr>
+              <w:instrText xml:space="preserve"> PAGEREF _Toc172327752 \h </w:instrText>
+            </w:r>
+            <w:r>
+              <w:rPr>
+                <w:webHidden/>
+              </w:rPr>
+            </w:r>
+            <w:r>
+              <w:rPr>
+                <w:webHidden/>
+              </w:rPr>
+              <w:fldChar w:fldCharType="separate"/>
+            </w:r>
+            <w:r>
+              <w:rPr>
+                <w:webHidden/>
+              </w:rPr>
+              <w:t>10</w:t>
+            </w:r>
+            <w:r>
+              <w:rPr>
                 <w:webHidden/>
               </w:rPr>
               <w:fldChar w:fldCharType="end"/>
@@ -1156,13 +951,13 @@
               <w:szCs w:val="24"/>
             </w:rPr>
           </w:pPr>
-          <w:hyperlink w:anchor="_Toc167932814" w:history="1">
+          <w:hyperlink w:anchor="_Toc172327753" w:history="1">
             <w:r>
               <w:rPr>
                 <w:rStyle w:val="Hyperlink"/>
                 <w:noProof/>
               </w:rPr>
-              <w:t>Use Case Model: User Management</w:t>
+              <w:t>System Class Model</w:t>
             </w:r>
             <w:r>
               <w:rPr>
@@ -1183,7 +978,7 @@
                 <w:noProof/>
                 <w:webHidden/>
               </w:rPr>
-              <w:instrText xml:space="preserve"> PAGEREF _Toc167932814 \h </w:instrText>
+              <w:instrText xml:space="preserve"> PAGEREF _Toc172327753 \h </w:instrText>
             </w:r>
             <w:r>
               <w:rPr>
@@ -1203,7 +998,7 @@
                 <w:noProof/>
                 <w:webHidden/>
               </w:rPr>
-              <w:t>17</w:t>
+              <w:t>11</w:t>
             </w:r>
             <w:r>
               <w:rPr>
@@ -1216,7 +1011,7 @@
         </w:p>
         <w:p>
           <w:pPr>
-            <w:pStyle w:val="TOC3"/>
+            <w:pStyle w:val="TOC2"/>
             <w:tabs>
               <w:tab w:val="right" w:leader="dot" w:pos="9350"/>
             </w:tabs>
@@ -1227,13 +1022,13 @@
               <w:szCs w:val="24"/>
             </w:rPr>
           </w:pPr>
-          <w:hyperlink w:anchor="_Toc167932815" w:history="1">
+          <w:hyperlink w:anchor="_Toc172327754" w:history="1">
             <w:r>
               <w:rPr>
                 <w:rStyle w:val="Hyperlink"/>
                 <w:noProof/>
               </w:rPr>
-              <w:t>Add a New Organizer</w:t>
+              <w:t>Use Case Model: Workplace Management System</w:t>
             </w:r>
             <w:r>
               <w:rPr>
@@ -1254,7 +1049,7 @@
                 <w:noProof/>
                 <w:webHidden/>
               </w:rPr>
-              <w:instrText xml:space="preserve"> PAGEREF _Toc167932815 \h </w:instrText>
+              <w:instrText xml:space="preserve"> PAGEREF _Toc172327754 \h </w:instrText>
             </w:r>
             <w:r>
               <w:rPr>
@@ -1274,7 +1069,7 @@
                 <w:noProof/>
                 <w:webHidden/>
               </w:rPr>
-              <w:t>18</w:t>
+              <w:t>12</w:t>
             </w:r>
             <w:r>
               <w:rPr>
@@ -1288,6 +1083,183 @@
         <w:p>
           <w:pPr>
             <w:pStyle w:val="TOC3"/>
+            <w:rPr>
+              <w:rFonts w:eastAsiaTheme="minorEastAsia"/>
+              <w:sz w:val="24"/>
+              <w:szCs w:val="24"/>
+            </w:rPr>
+          </w:pPr>
+          <w:hyperlink w:anchor="_Toc172327755" w:history="1">
+            <w:r>
+              <w:rPr>
+                <w:rStyle w:val="Hyperlink"/>
+              </w:rPr>
+              <w:t>Creating a Workplace</w:t>
+            </w:r>
+            <w:r>
+              <w:rPr>
+                <w:webHidden/>
+              </w:rPr>
+              <w:tab/>
+            </w:r>
+            <w:r>
+              <w:rPr>
+                <w:webHidden/>
+              </w:rPr>
+              <w:fldChar w:fldCharType="begin"/>
+            </w:r>
+            <w:r>
+              <w:rPr>
+                <w:webHidden/>
+              </w:rPr>
+              <w:instrText xml:space="preserve"> PAGEREF _Toc172327755 \h </w:instrText>
+            </w:r>
+            <w:r>
+              <w:rPr>
+                <w:webHidden/>
+              </w:rPr>
+            </w:r>
+            <w:r>
+              <w:rPr>
+                <w:webHidden/>
+              </w:rPr>
+              <w:fldChar w:fldCharType="separate"/>
+            </w:r>
+            <w:r>
+              <w:rPr>
+                <w:webHidden/>
+              </w:rPr>
+              <w:t>13</w:t>
+            </w:r>
+            <w:r>
+              <w:rPr>
+                <w:webHidden/>
+              </w:rPr>
+              <w:fldChar w:fldCharType="end"/>
+            </w:r>
+          </w:hyperlink>
+        </w:p>
+        <w:p>
+          <w:pPr>
+            <w:pStyle w:val="TOC3"/>
+            <w:rPr>
+              <w:rFonts w:eastAsiaTheme="minorEastAsia"/>
+              <w:sz w:val="24"/>
+              <w:szCs w:val="24"/>
+            </w:rPr>
+          </w:pPr>
+          <w:hyperlink w:anchor="_Toc172327756" w:history="1">
+            <w:r>
+              <w:rPr>
+                <w:rStyle w:val="Hyperlink"/>
+              </w:rPr>
+              <w:t>Modifying a Workplace</w:t>
+            </w:r>
+            <w:r>
+              <w:rPr>
+                <w:webHidden/>
+              </w:rPr>
+              <w:tab/>
+            </w:r>
+            <w:r>
+              <w:rPr>
+                <w:webHidden/>
+              </w:rPr>
+              <w:fldChar w:fldCharType="begin"/>
+            </w:r>
+            <w:r>
+              <w:rPr>
+                <w:webHidden/>
+              </w:rPr>
+              <w:instrText xml:space="preserve"> PAGEREF _Toc172327756 \h </w:instrText>
+            </w:r>
+            <w:r>
+              <w:rPr>
+                <w:webHidden/>
+              </w:rPr>
+            </w:r>
+            <w:r>
+              <w:rPr>
+                <w:webHidden/>
+              </w:rPr>
+              <w:fldChar w:fldCharType="separate"/>
+            </w:r>
+            <w:r>
+              <w:rPr>
+                <w:webHidden/>
+              </w:rPr>
+              <w:t>14</w:t>
+            </w:r>
+            <w:r>
+              <w:rPr>
+                <w:webHidden/>
+              </w:rPr>
+              <w:fldChar w:fldCharType="end"/>
+            </w:r>
+          </w:hyperlink>
+        </w:p>
+        <w:p>
+          <w:pPr>
+            <w:pStyle w:val="TOC3"/>
+            <w:rPr>
+              <w:rFonts w:eastAsiaTheme="minorEastAsia"/>
+              <w:sz w:val="24"/>
+              <w:szCs w:val="24"/>
+            </w:rPr>
+          </w:pPr>
+          <w:hyperlink w:anchor="_Toc172327757" w:history="1">
+            <w:r>
+              <w:rPr>
+                <w:rStyle w:val="Hyperlink"/>
+              </w:rPr>
+              <w:t>Manage Workplace Data</w:t>
+            </w:r>
+            <w:r>
+              <w:rPr>
+                <w:webHidden/>
+              </w:rPr>
+              <w:tab/>
+            </w:r>
+            <w:r>
+              <w:rPr>
+                <w:webHidden/>
+              </w:rPr>
+              <w:fldChar w:fldCharType="begin"/>
+            </w:r>
+            <w:r>
+              <w:rPr>
+                <w:webHidden/>
+              </w:rPr>
+              <w:instrText xml:space="preserve"> PAGEREF _Toc172327757 \h </w:instrText>
+            </w:r>
+            <w:r>
+              <w:rPr>
+                <w:webHidden/>
+              </w:rPr>
+            </w:r>
+            <w:r>
+              <w:rPr>
+                <w:webHidden/>
+              </w:rPr>
+              <w:fldChar w:fldCharType="separate"/>
+            </w:r>
+            <w:r>
+              <w:rPr>
+                <w:webHidden/>
+              </w:rPr>
+              <w:t>15</w:t>
+            </w:r>
+            <w:r>
+              <w:rPr>
+                <w:webHidden/>
+              </w:rPr>
+              <w:fldChar w:fldCharType="end"/>
+            </w:r>
+          </w:hyperlink>
+        </w:p>
+        <w:p>
+          <w:pPr>
+            <w:pStyle w:val="TOC2"/>
             <w:tabs>
               <w:tab w:val="right" w:leader="dot" w:pos="9350"/>
             </w:tabs>
@@ -1298,13 +1270,13 @@
               <w:szCs w:val="24"/>
             </w:rPr>
           </w:pPr>
-          <w:hyperlink w:anchor="_Toc167932816" w:history="1">
+          <w:hyperlink w:anchor="_Toc172327758" w:history="1">
             <w:r>
               <w:rPr>
                 <w:rStyle w:val="Hyperlink"/>
                 <w:noProof/>
               </w:rPr>
-              <w:t>Removing a User</w:t>
+              <w:t>Use Case Model: Managing Union Card Data</w:t>
             </w:r>
             <w:r>
               <w:rPr>
@@ -1325,7 +1297,7 @@
                 <w:noProof/>
                 <w:webHidden/>
               </w:rPr>
-              <w:instrText xml:space="preserve"> PAGEREF _Toc167932816 \h </w:instrText>
+              <w:instrText xml:space="preserve"> PAGEREF _Toc172327758 \h </w:instrText>
             </w:r>
             <w:r>
               <w:rPr>
@@ -1345,7 +1317,7 @@
                 <w:noProof/>
                 <w:webHidden/>
               </w:rPr>
-              <w:t>19</w:t>
+              <w:t>16</w:t>
             </w:r>
             <w:r>
               <w:rPr>
@@ -1359,6 +1331,183 @@
         <w:p>
           <w:pPr>
             <w:pStyle w:val="TOC3"/>
+            <w:rPr>
+              <w:rFonts w:eastAsiaTheme="minorEastAsia"/>
+              <w:sz w:val="24"/>
+              <w:szCs w:val="24"/>
+            </w:rPr>
+          </w:pPr>
+          <w:hyperlink w:anchor="_Toc172327759" w:history="1">
+            <w:r>
+              <w:rPr>
+                <w:rStyle w:val="Hyperlink"/>
+              </w:rPr>
+              <w:t>Signing a Union Card</w:t>
+            </w:r>
+            <w:r>
+              <w:rPr>
+                <w:webHidden/>
+              </w:rPr>
+              <w:tab/>
+            </w:r>
+            <w:r>
+              <w:rPr>
+                <w:webHidden/>
+              </w:rPr>
+              <w:fldChar w:fldCharType="begin"/>
+            </w:r>
+            <w:r>
+              <w:rPr>
+                <w:webHidden/>
+              </w:rPr>
+              <w:instrText xml:space="preserve"> PAGEREF _Toc172327759 \h </w:instrText>
+            </w:r>
+            <w:r>
+              <w:rPr>
+                <w:webHidden/>
+              </w:rPr>
+            </w:r>
+            <w:r>
+              <w:rPr>
+                <w:webHidden/>
+              </w:rPr>
+              <w:fldChar w:fldCharType="separate"/>
+            </w:r>
+            <w:r>
+              <w:rPr>
+                <w:webHidden/>
+              </w:rPr>
+              <w:t>17</w:t>
+            </w:r>
+            <w:r>
+              <w:rPr>
+                <w:webHidden/>
+              </w:rPr>
+              <w:fldChar w:fldCharType="end"/>
+            </w:r>
+          </w:hyperlink>
+        </w:p>
+        <w:p>
+          <w:pPr>
+            <w:pStyle w:val="TOC3"/>
+            <w:rPr>
+              <w:rFonts w:eastAsiaTheme="minorEastAsia"/>
+              <w:sz w:val="24"/>
+              <w:szCs w:val="24"/>
+            </w:rPr>
+          </w:pPr>
+          <w:hyperlink w:anchor="_Toc172327760" w:history="1">
+            <w:r>
+              <w:rPr>
+                <w:rStyle w:val="Hyperlink"/>
+              </w:rPr>
+              <w:t>Deleting a Union Card</w:t>
+            </w:r>
+            <w:r>
+              <w:rPr>
+                <w:webHidden/>
+              </w:rPr>
+              <w:tab/>
+            </w:r>
+            <w:r>
+              <w:rPr>
+                <w:webHidden/>
+              </w:rPr>
+              <w:fldChar w:fldCharType="begin"/>
+            </w:r>
+            <w:r>
+              <w:rPr>
+                <w:webHidden/>
+              </w:rPr>
+              <w:instrText xml:space="preserve"> PAGEREF _Toc172327760 \h </w:instrText>
+            </w:r>
+            <w:r>
+              <w:rPr>
+                <w:webHidden/>
+              </w:rPr>
+            </w:r>
+            <w:r>
+              <w:rPr>
+                <w:webHidden/>
+              </w:rPr>
+              <w:fldChar w:fldCharType="separate"/>
+            </w:r>
+            <w:r>
+              <w:rPr>
+                <w:webHidden/>
+              </w:rPr>
+              <w:t>18</w:t>
+            </w:r>
+            <w:r>
+              <w:rPr>
+                <w:webHidden/>
+              </w:rPr>
+              <w:fldChar w:fldCharType="end"/>
+            </w:r>
+          </w:hyperlink>
+        </w:p>
+        <w:p>
+          <w:pPr>
+            <w:pStyle w:val="TOC3"/>
+            <w:rPr>
+              <w:rFonts w:eastAsiaTheme="minorEastAsia"/>
+              <w:sz w:val="24"/>
+              <w:szCs w:val="24"/>
+            </w:rPr>
+          </w:pPr>
+          <w:hyperlink w:anchor="_Toc172327761" w:history="1">
+            <w:r>
+              <w:rPr>
+                <w:rStyle w:val="Hyperlink"/>
+              </w:rPr>
+              <w:t>Accessing a Union Card</w:t>
+            </w:r>
+            <w:r>
+              <w:rPr>
+                <w:webHidden/>
+              </w:rPr>
+              <w:tab/>
+            </w:r>
+            <w:r>
+              <w:rPr>
+                <w:webHidden/>
+              </w:rPr>
+              <w:fldChar w:fldCharType="begin"/>
+            </w:r>
+            <w:r>
+              <w:rPr>
+                <w:webHidden/>
+              </w:rPr>
+              <w:instrText xml:space="preserve"> PAGEREF _Toc172327761 \h </w:instrText>
+            </w:r>
+            <w:r>
+              <w:rPr>
+                <w:webHidden/>
+              </w:rPr>
+            </w:r>
+            <w:r>
+              <w:rPr>
+                <w:webHidden/>
+              </w:rPr>
+              <w:fldChar w:fldCharType="separate"/>
+            </w:r>
+            <w:r>
+              <w:rPr>
+                <w:webHidden/>
+              </w:rPr>
+              <w:t>19</w:t>
+            </w:r>
+            <w:r>
+              <w:rPr>
+                <w:webHidden/>
+              </w:rPr>
+              <w:fldChar w:fldCharType="end"/>
+            </w:r>
+          </w:hyperlink>
+        </w:p>
+        <w:p>
+          <w:pPr>
+            <w:pStyle w:val="TOC2"/>
             <w:tabs>
               <w:tab w:val="right" w:leader="dot" w:pos="9350"/>
             </w:tabs>
@@ -1369,58 +1518,235 @@
               <w:szCs w:val="24"/>
             </w:rPr>
           </w:pPr>
-          <w:hyperlink w:anchor="_Toc167932817" w:history="1">
+          <w:hyperlink w:anchor="_Toc172327762" w:history="1">
             <w:r>
               <w:rPr>
                 <w:rStyle w:val="Hyperlink"/>
                 <w:noProof/>
               </w:rPr>
+              <w:t>Use Case Model: User Management</w:t>
+            </w:r>
+            <w:r>
+              <w:rPr>
+                <w:noProof/>
+                <w:webHidden/>
+              </w:rPr>
+              <w:tab/>
+            </w:r>
+            <w:r>
+              <w:rPr>
+                <w:noProof/>
+                <w:webHidden/>
+              </w:rPr>
+              <w:fldChar w:fldCharType="begin"/>
+            </w:r>
+            <w:r>
+              <w:rPr>
+                <w:noProof/>
+                <w:webHidden/>
+              </w:rPr>
+              <w:instrText xml:space="preserve"> PAGEREF _Toc172327762 \h </w:instrText>
+            </w:r>
+            <w:r>
+              <w:rPr>
+                <w:noProof/>
+                <w:webHidden/>
+              </w:rPr>
+            </w:r>
+            <w:r>
+              <w:rPr>
+                <w:noProof/>
+                <w:webHidden/>
+              </w:rPr>
+              <w:fldChar w:fldCharType="separate"/>
+            </w:r>
+            <w:r>
+              <w:rPr>
+                <w:noProof/>
+                <w:webHidden/>
+              </w:rPr>
+              <w:t>20</w:t>
+            </w:r>
+            <w:r>
+              <w:rPr>
+                <w:noProof/>
+                <w:webHidden/>
+              </w:rPr>
+              <w:fldChar w:fldCharType="end"/>
+            </w:r>
+          </w:hyperlink>
+        </w:p>
+        <w:p>
+          <w:pPr>
+            <w:pStyle w:val="TOC3"/>
+            <w:rPr>
+              <w:rFonts w:eastAsiaTheme="minorEastAsia"/>
+              <w:sz w:val="24"/>
+              <w:szCs w:val="24"/>
+            </w:rPr>
+          </w:pPr>
+          <w:hyperlink w:anchor="_Toc172327763" w:history="1">
+            <w:r>
+              <w:rPr>
+                <w:rStyle w:val="Hyperlink"/>
+              </w:rPr>
+              <w:t>Add a New Organizer</w:t>
+            </w:r>
+            <w:r>
+              <w:rPr>
+                <w:webHidden/>
+              </w:rPr>
+              <w:tab/>
+            </w:r>
+            <w:r>
+              <w:rPr>
+                <w:webHidden/>
+              </w:rPr>
+              <w:fldChar w:fldCharType="begin"/>
+            </w:r>
+            <w:r>
+              <w:rPr>
+                <w:webHidden/>
+              </w:rPr>
+              <w:instrText xml:space="preserve"> PAGEREF _Toc172327763 \h </w:instrText>
+            </w:r>
+            <w:r>
+              <w:rPr>
+                <w:webHidden/>
+              </w:rPr>
+            </w:r>
+            <w:r>
+              <w:rPr>
+                <w:webHidden/>
+              </w:rPr>
+              <w:fldChar w:fldCharType="separate"/>
+            </w:r>
+            <w:r>
+              <w:rPr>
+                <w:webHidden/>
+              </w:rPr>
+              <w:t>21</w:t>
+            </w:r>
+            <w:r>
+              <w:rPr>
+                <w:webHidden/>
+              </w:rPr>
+              <w:fldChar w:fldCharType="end"/>
+            </w:r>
+          </w:hyperlink>
+        </w:p>
+        <w:p>
+          <w:pPr>
+            <w:pStyle w:val="TOC3"/>
+            <w:rPr>
+              <w:rFonts w:eastAsiaTheme="minorEastAsia"/>
+              <w:sz w:val="24"/>
+              <w:szCs w:val="24"/>
+            </w:rPr>
+          </w:pPr>
+          <w:hyperlink w:anchor="_Toc172327764" w:history="1">
+            <w:r>
+              <w:rPr>
+                <w:rStyle w:val="Hyperlink"/>
+              </w:rPr>
+              <w:t>Removing a User</w:t>
+            </w:r>
+            <w:r>
+              <w:rPr>
+                <w:webHidden/>
+              </w:rPr>
+              <w:tab/>
+            </w:r>
+            <w:r>
+              <w:rPr>
+                <w:webHidden/>
+              </w:rPr>
+              <w:fldChar w:fldCharType="begin"/>
+            </w:r>
+            <w:r>
+              <w:rPr>
+                <w:webHidden/>
+              </w:rPr>
+              <w:instrText xml:space="preserve"> PAGEREF _Toc172327764 \h </w:instrText>
+            </w:r>
+            <w:r>
+              <w:rPr>
+                <w:webHidden/>
+              </w:rPr>
+            </w:r>
+            <w:r>
+              <w:rPr>
+                <w:webHidden/>
+              </w:rPr>
+              <w:fldChar w:fldCharType="separate"/>
+            </w:r>
+            <w:r>
+              <w:rPr>
+                <w:webHidden/>
+              </w:rPr>
+              <w:t>22</w:t>
+            </w:r>
+            <w:r>
+              <w:rPr>
+                <w:webHidden/>
+              </w:rPr>
+              <w:fldChar w:fldCharType="end"/>
+            </w:r>
+          </w:hyperlink>
+        </w:p>
+        <w:p>
+          <w:pPr>
+            <w:pStyle w:val="TOC3"/>
+            <w:rPr>
+              <w:rFonts w:eastAsiaTheme="minorEastAsia"/>
+              <w:sz w:val="24"/>
+              <w:szCs w:val="24"/>
+            </w:rPr>
+          </w:pPr>
+          <w:hyperlink w:anchor="_Toc172327765" w:history="1">
+            <w:r>
+              <w:rPr>
+                <w:rStyle w:val="Hyperlink"/>
+              </w:rPr>
               <w:t>Creating an Account</w:t>
             </w:r>
             <w:r>
               <w:rPr>
-                <w:noProof/>
                 <w:webHidden/>
               </w:rPr>
               <w:tab/>
             </w:r>
             <w:r>
               <w:rPr>
-                <w:noProof/>
                 <w:webHidden/>
               </w:rPr>
               <w:fldChar w:fldCharType="begin"/>
             </w:r>
             <w:r>
               <w:rPr>
-                <w:noProof/>
-                <w:webHidden/>
-              </w:rPr>
-              <w:instrText xml:space="preserve"> PAGEREF _Toc167932817 \h </w:instrText>
-            </w:r>
-            <w:r>
-              <w:rPr>
-                <w:noProof/>
-                <w:webHidden/>
-              </w:rPr>
-            </w:r>
-            <w:r>
-              <w:rPr>
-                <w:noProof/>
+                <w:webHidden/>
+              </w:rPr>
+              <w:instrText xml:space="preserve"> PAGEREF _Toc172327765 \h </w:instrText>
+            </w:r>
+            <w:r>
+              <w:rPr>
+                <w:webHidden/>
+              </w:rPr>
+            </w:r>
+            <w:r>
+              <w:rPr>
                 <w:webHidden/>
               </w:rPr>
               <w:fldChar w:fldCharType="separate"/>
             </w:r>
             <w:r>
               <w:rPr>
-                <w:noProof/>
-                <w:webHidden/>
-              </w:rPr>
-              <w:t>20</w:t>
-            </w:r>
-            <w:r>
-              <w:rPr>
-                <w:noProof/>
+                <w:webHidden/>
+              </w:rPr>
+              <w:t>23</w:t>
+            </w:r>
+            <w:r>
+              <w:rPr>
                 <w:webHidden/>
               </w:rPr>
               <w:fldChar w:fldCharType="end"/>
@@ -1433,8 +1759,6 @@
           </w:pPr>
           <w:r>
             <w:rPr>
-              <w:b/>
-              <w:bCs/>
               <w:noProof/>
             </w:rPr>
             <w:fldChar w:fldCharType="end"/>
@@ -1465,35 +1789,9 @@
     </w:p>
     <w:p>
       <w:pPr>
-        <w:keepNext/>
-        <w:keepLines/>
-        <w:spacing w:before="240" w:after="0"/>
-        <w:outlineLvl w:val="0"/>
-        <w:rPr>
-          <w:rFonts w:asciiTheme="majorHAnsi" w:eastAsiaTheme="majorEastAsia" w:hAnsiTheme="majorHAnsi" w:cstheme="majorBidi"/>
-          <w:color w:val="2F5496" w:themeColor="accent1" w:themeShade="BF"/>
-          <w:sz w:val="44"/>
-          <w:szCs w:val="44"/>
-        </w:rPr>
-      </w:pPr>
-      <w:bookmarkStart w:id="0" w:name="_Toc167932799"/>
-      <w:r>
-        <w:rPr>
-          <w:rFonts w:asciiTheme="majorHAnsi" w:eastAsiaTheme="majorEastAsia" w:hAnsiTheme="majorHAnsi" w:cstheme="majorBidi"/>
-          <w:color w:val="2F5496" w:themeColor="accent1" w:themeShade="BF"/>
-          <w:sz w:val="44"/>
-          <w:szCs w:val="44"/>
-        </w:rPr>
-        <w:lastRenderedPageBreak/>
-        <w:t>Project Summary</w:t>
-      </w:r>
-      <w:bookmarkEnd w:id="0"/>
-    </w:p>
-    <w:p>
-      <w:pPr>
         <w:pStyle w:val="TOCHeading"/>
         <w:spacing w:after="240"/>
-        <w:ind w:firstLine="720"/>
+        <w:outlineLvl w:val="1"/>
         <w:rPr>
           <w:rFonts w:asciiTheme="minorHAnsi" w:hAnsiTheme="minorHAnsi" w:cstheme="minorHAnsi"/>
           <w:color w:val="auto"/>
@@ -1501,106 +1799,7 @@
           <w:szCs w:val="22"/>
         </w:rPr>
       </w:pPr>
-      <w:r>
-        <w:rPr>
-          <w:rFonts w:asciiTheme="minorHAnsi" w:hAnsiTheme="minorHAnsi" w:cstheme="minorHAnsi"/>
-          <w:color w:val="auto"/>
-          <w:sz w:val="22"/>
-          <w:szCs w:val="22"/>
-        </w:rPr>
-        <w:t>Liberation is a comprehensive organization system tailored for union organizers, designed to revolutionize the way campaigns are managed. It centralizes data, streamlines access to information, and modernizes union cards, providing a secure and efficient platform for campaign organization. With Liberation, organizers, staff, and workers can collaborate seamlessly, enhancing campaign effectiveness</w:t>
-      </w:r>
-      <w:r>
-        <w:rPr>
-          <w:rFonts w:asciiTheme="minorHAnsi" w:hAnsiTheme="minorHAnsi" w:cstheme="minorHAnsi"/>
-          <w:color w:val="auto"/>
-          <w:sz w:val="22"/>
-          <w:szCs w:val="22"/>
-        </w:rPr>
-        <w:t xml:space="preserve"> and information dissemination. </w:t>
-      </w:r>
-    </w:p>
-    <w:p>
-      <w:pPr>
-        <w:pStyle w:val="TOCHeading"/>
-        <w:spacing w:after="240"/>
-        <w:ind w:firstLine="720"/>
-        <w:rPr>
-          <w:rFonts w:asciiTheme="minorHAnsi" w:hAnsiTheme="minorHAnsi" w:cstheme="minorHAnsi"/>
-          <w:color w:val="auto"/>
-          <w:sz w:val="22"/>
-          <w:szCs w:val="22"/>
-        </w:rPr>
-      </w:pPr>
-      <w:r>
-        <w:rPr>
-          <w:rFonts w:asciiTheme="minorHAnsi" w:hAnsiTheme="minorHAnsi" w:cstheme="minorHAnsi"/>
-          <w:color w:val="auto"/>
-          <w:sz w:val="22"/>
-          <w:szCs w:val="22"/>
-        </w:rPr>
-        <w:t>From robust security measures that protect sensitive information to the ability for staff to manage multiple workplaces, Liberation offers a suite of features that cater to the unique needs of union organizations. Admins can oversee all union activities, staff can upload training videos and monitor support levels, and organizers can manage workplaces with ease.</w:t>
-      </w:r>
-    </w:p>
-    <w:p>
-      <w:pPr>
-        <w:pStyle w:val="TOCHeading"/>
-        <w:spacing w:after="240"/>
-        <w:ind w:firstLine="720"/>
-        <w:rPr>
-          <w:rFonts w:asciiTheme="minorHAnsi" w:hAnsiTheme="minorHAnsi" w:cstheme="minorHAnsi"/>
-          <w:color w:val="auto"/>
-          <w:sz w:val="22"/>
-          <w:szCs w:val="22"/>
-        </w:rPr>
-      </w:pPr>
-      <w:r>
-        <w:rPr>
-          <w:rFonts w:asciiTheme="minorHAnsi" w:hAnsiTheme="minorHAnsi" w:cstheme="minorHAnsi"/>
-          <w:color w:val="auto"/>
-          <w:sz w:val="22"/>
-          <w:szCs w:val="22"/>
-        </w:rPr>
-        <w:t>Liberation serves as a central hub for workers, providing them with access to training, a platform to ask questions, and a secure method to sign union cards. By transforming the way union campaigns are organized, Liberation not only benefits the users but also empowers organizations, fostering a more effective and secure environment for union organizing.</w:t>
-      </w:r>
-      <w:r>
-        <w:rPr>
-          <w:rFonts w:asciiTheme="minorHAnsi" w:hAnsiTheme="minorHAnsi" w:cstheme="minorHAnsi"/>
-          <w:color w:val="auto"/>
-          <w:sz w:val="22"/>
-          <w:szCs w:val="22"/>
-        </w:rPr>
-        <w:t xml:space="preserve"> </w:t>
-      </w:r>
-    </w:p>
-    <w:p>
-      <w:pPr>
-        <w:rPr>
-          <w:rFonts w:eastAsiaTheme="majorEastAsia" w:cstheme="minorHAnsi"/>
-          <w:kern w:val="0"/>
-          <w14:ligatures w14:val="none"/>
-        </w:rPr>
-      </w:pPr>
-      <w:r>
-        <w:rPr>
-          <w:rFonts w:cstheme="minorHAnsi"/>
-        </w:rPr>
-        <w:br w:type="page"/>
-      </w:r>
-    </w:p>
-    <w:p>
-      <w:pPr>
-        <w:pStyle w:val="TOCHeading"/>
-        <w:spacing w:after="240"/>
-        <w:outlineLvl w:val="1"/>
-        <w:rPr>
-          <w:rFonts w:asciiTheme="minorHAnsi" w:hAnsiTheme="minorHAnsi" w:cstheme="minorHAnsi"/>
-          <w:color w:val="auto"/>
-          <w:sz w:val="22"/>
-          <w:szCs w:val="22"/>
-        </w:rPr>
-      </w:pPr>
-      <w:bookmarkStart w:id="1" w:name="_Toc167932800"/>
+      <w:bookmarkStart w:id="2" w:name="_Toc172327744"/>
       <w:r>
         <w:rPr>
           <w:sz w:val="44"/>
@@ -1609,7 +1808,7 @@
         <w:lastRenderedPageBreak/>
         <w:t>Key Features</w:t>
       </w:r>
-      <w:bookmarkEnd w:id="1"/>
+      <w:bookmarkEnd w:id="2"/>
     </w:p>
     <w:p>
       <w:pPr>
@@ -1744,13 +1943,13 @@
     <w:p>
       <w:pPr>
         <w:pStyle w:val="TOCHeading"/>
-        <w:outlineLvl w:val="0"/>
-        <w:rPr>
-          <w:sz w:val="44"/>
-          <w:szCs w:val="44"/>
-        </w:rPr>
-      </w:pPr>
-      <w:bookmarkStart w:id="2" w:name="_Toc167932801"/>
+        <w:outlineLvl w:val="1"/>
+        <w:rPr>
+          <w:sz w:val="44"/>
+          <w:szCs w:val="44"/>
+        </w:rPr>
+      </w:pPr>
+      <w:bookmarkStart w:id="3" w:name="_Toc172327745"/>
       <w:r>
         <w:rPr>
           <w:sz w:val="44"/>
@@ -1759,7 +1958,7 @@
         <w:lastRenderedPageBreak/>
         <w:t>Project Description</w:t>
       </w:r>
-      <w:bookmarkEnd w:id="2"/>
+      <w:bookmarkEnd w:id="3"/>
     </w:p>
     <w:p>
       <w:pPr>
@@ -1769,7 +1968,7 @@
           <w:bCs/>
         </w:rPr>
       </w:pPr>
-      <w:bookmarkStart w:id="3" w:name="_Hlk167932870"/>
+      <w:bookmarkStart w:id="4" w:name="_Hlk167932870"/>
       <w:r>
         <w:rPr>
           <w:rFonts w:cstheme="minorHAnsi"/>
@@ -1794,7 +1993,7 @@
         </w:rPr>
         <w:t xml:space="preserve"> (WMS)</w:t>
       </w:r>
-      <w:bookmarkEnd w:id="3"/>
+      <w:bookmarkEnd w:id="4"/>
     </w:p>
     <w:p>
       <w:pPr>
@@ -2134,7 +2333,19 @@
         <w:rPr>
           <w:rFonts w:cstheme="minorHAnsi"/>
         </w:rPr>
-        <w:t xml:space="preserve"> with administrator approval</w:t>
+        <w:t xml:space="preserve"> </w:t>
+      </w:r>
+      <w:r>
+        <w:rPr>
+          <w:rFonts w:cstheme="minorHAnsi"/>
+        </w:rPr>
+        <w:t xml:space="preserve">to WP </w:t>
+      </w:r>
+      <w:r>
+        <w:rPr>
+          <w:rFonts w:cstheme="minorHAnsi"/>
+        </w:rPr>
+        <w:t>with administrator approval</w:t>
       </w:r>
       <w:r>
         <w:rPr>
@@ -2621,7 +2832,7 @@
           <w:szCs w:val="44"/>
         </w:rPr>
       </w:pPr>
-      <w:bookmarkStart w:id="4" w:name="_Toc167932802"/>
+      <w:bookmarkStart w:id="5" w:name="_Toc172327746"/>
       <w:r>
         <w:rPr>
           <w:rFonts w:asciiTheme="minorHAnsi" w:hAnsiTheme="minorHAnsi" w:cstheme="minorHAnsi"/>
@@ -2656,7 +2867,7 @@
         </w:rPr>
         <w:t>Sensitive Information Systems</w:t>
       </w:r>
-      <w:bookmarkEnd w:id="4"/>
+      <w:bookmarkEnd w:id="5"/>
     </w:p>
     <w:p>
       <w:pPr>
@@ -2666,12 +2877,99 @@
           <w:szCs w:val="44"/>
         </w:rPr>
       </w:pPr>
-      <w:bookmarkStart w:id="5" w:name="_Toc167932803"/>
-      <w:r>
-        <w:rPr>
-          <w:sz w:val="44"/>
-          <w:szCs w:val="44"/>
-        </w:rPr>
+      <w:bookmarkStart w:id="6" w:name="_Toc172327747"/>
+      <w:r>
+        <w:rPr>
+          <w:sz w:val="44"/>
+          <w:szCs w:val="44"/>
+        </w:rPr>
+        <w:t>Domain Class Diagram</w:t>
+      </w:r>
+      <w:bookmarkEnd w:id="6"/>
+      <w:r>
+        <w:rPr>
+          <w:sz w:val="44"/>
+          <w:szCs w:val="44"/>
+        </w:rPr>
+        <w:t xml:space="preserve"> </w:t>
+      </w:r>
+    </w:p>
+    <w:p>
+      <w:pPr>
+        <w:rPr>
+          <w:sz w:val="44"/>
+          <w:szCs w:val="44"/>
+        </w:rPr>
+      </w:pPr>
+      <w:r>
+        <w:rPr>
+          <w:noProof/>
+        </w:rPr>
+        <w:drawing>
+          <wp:inline distT="0" distB="0" distL="0" distR="0" wp14:anchorId="37960800" wp14:editId="790D9667">
+            <wp:extent cx="5943600" cy="4223385"/>
+            <wp:effectExtent l="0" t="0" r="0" b="5715"/>
+            <wp:docPr id="994078858" name="Picture 2" descr="A diagram of a network&#10;&#10;Description automatically generated"/>
+            <wp:cNvGraphicFramePr>
+              <a:graphicFrameLocks xmlns:a="http://schemas.openxmlformats.org/drawingml/2006/main" noChangeAspect="1"/>
+            </wp:cNvGraphicFramePr>
+            <a:graphic xmlns:a="http://schemas.openxmlformats.org/drawingml/2006/main">
+              <a:graphicData uri="http://schemas.openxmlformats.org/drawingml/2006/picture">
+                <pic:pic xmlns:pic="http://schemas.openxmlformats.org/drawingml/2006/picture">
+                  <pic:nvPicPr>
+                    <pic:cNvPr id="994078858" name="Picture 2" descr="A diagram of a network&#10;&#10;Description automatically generated"/>
+                    <pic:cNvPicPr>
+                      <a:picLocks noChangeAspect="1" noChangeArrowheads="1"/>
+                    </pic:cNvPicPr>
+                  </pic:nvPicPr>
+                  <pic:blipFill>
+                    <a:blip r:embed="rId8" cstate="print">
+                      <a:extLst>
+                        <a:ext uri="{28A0092B-C50C-407E-A947-70E740481C1C}">
+                          <a14:useLocalDpi xmlns:a14="http://schemas.microsoft.com/office/drawing/2010/main" val="0"/>
+                        </a:ext>
+                      </a:extLst>
+                    </a:blip>
+                    <a:srcRect/>
+                    <a:stretch>
+                      <a:fillRect/>
+                    </a:stretch>
+                  </pic:blipFill>
+                  <pic:spPr bwMode="auto">
+                    <a:xfrm>
+                      <a:off x="0" y="0"/>
+                      <a:ext cx="5943600" cy="4223385"/>
+                    </a:xfrm>
+                    <a:prstGeom prst="rect">
+                      <a:avLst/>
+                    </a:prstGeom>
+                    <a:noFill/>
+                    <a:ln>
+                      <a:noFill/>
+                    </a:ln>
+                  </pic:spPr>
+                </pic:pic>
+              </a:graphicData>
+            </a:graphic>
+          </wp:inline>
+        </w:drawing>
+      </w:r>
+    </w:p>
+    <w:p>
+      <w:pPr>
+        <w:pStyle w:val="Heading2"/>
+        <w:rPr>
+          <w:sz w:val="44"/>
+          <w:szCs w:val="44"/>
+        </w:rPr>
+      </w:pPr>
+      <w:bookmarkStart w:id="7" w:name="_Toc172327748"/>
+      <w:r>
+        <w:rPr>
+          <w:sz w:val="44"/>
+          <w:szCs w:val="44"/>
+        </w:rPr>
+        <w:lastRenderedPageBreak/>
         <w:t xml:space="preserve">SQL Database Design – </w:t>
       </w:r>
       <w:r>
@@ -2681,22 +2979,17 @@
         </w:rPr>
         <w:t>SSI &amp; SCI</w:t>
       </w:r>
-      <w:bookmarkEnd w:id="5"/>
-    </w:p>
-    <w:p>
-      <w:pPr>
-        <w:rPr>
-          <w:b/>
-          <w:bCs/>
-        </w:rPr>
-      </w:pPr>
-      <w:r>
-        <w:rPr>
-          <w:b/>
-          <w:bCs/>
-        </w:rPr>
+      <w:bookmarkEnd w:id="7"/>
+    </w:p>
+    <w:p>
+      <w:pPr>
+        <w:pStyle w:val="Heading3"/>
+      </w:pPr>
+      <w:bookmarkStart w:id="8" w:name="_Toc172327749"/>
+      <w:r>
         <w:t>Workplace Management System (WMS)</w:t>
       </w:r>
+      <w:bookmarkEnd w:id="8"/>
     </w:p>
     <w:p>
       <w:r>
@@ -2721,7 +3014,7 @@
                     </pic:cNvPicPr>
                   </pic:nvPicPr>
                   <pic:blipFill>
-                    <a:blip r:embed="rId8" cstate="print">
+                    <a:blip r:embed="rId9" cstate="print">
                       <a:extLst>
                         <a:ext uri="{28A0092B-C50C-407E-A947-70E740481C1C}">
                           <a14:useLocalDpi xmlns:a14="http://schemas.microsoft.com/office/drawing/2010/main" val="0"/>
@@ -2768,6 +3061,73 @@
         <w:t xml:space="preserve">SCI </w:t>
       </w:r>
     </w:p>
+    <w:p>
+      <w:r>
+        <w:br w:type="page"/>
+      </w:r>
+    </w:p>
+    <w:p>
+      <w:pPr>
+        <w:pStyle w:val="Heading3"/>
+      </w:pPr>
+      <w:bookmarkStart w:id="9" w:name="_Toc172327750"/>
+      <w:r>
+        <w:lastRenderedPageBreak/>
+        <w:t>Organizer User Management System (OMS)</w:t>
+      </w:r>
+      <w:bookmarkEnd w:id="9"/>
+    </w:p>
+    <w:p>
+      <w:r>
+        <w:br w:type="page"/>
+      </w:r>
+    </w:p>
+    <w:p>
+      <w:pPr>
+        <w:pStyle w:val="Heading3"/>
+      </w:pPr>
+      <w:bookmarkStart w:id="10" w:name="_Toc172327751"/>
+      <w:r>
+        <w:lastRenderedPageBreak/>
+        <w:t>Administrator</w:t>
+      </w:r>
+      <w:r>
+        <w:t xml:space="preserve"> User Management System (</w:t>
+      </w:r>
+      <w:r>
+        <w:t>A</w:t>
+      </w:r>
+      <w:r>
+        <w:t>MS)</w:t>
+      </w:r>
+      <w:bookmarkEnd w:id="10"/>
+    </w:p>
+    <w:p>
+      <w:r>
+        <w:br w:type="page"/>
+      </w:r>
+    </w:p>
+    <w:p>
+      <w:pPr>
+        <w:pStyle w:val="Heading3"/>
+      </w:pPr>
+      <w:bookmarkStart w:id="11" w:name="_Toc172327752"/>
+      <w:r>
+        <w:lastRenderedPageBreak/>
+        <w:t>Staff</w:t>
+      </w:r>
+      <w:r>
+        <w:t xml:space="preserve"> User Management System (</w:t>
+      </w:r>
+      <w:r>
+        <w:t>S</w:t>
+      </w:r>
+      <w:r>
+        <w:t>MS)</w:t>
+      </w:r>
+      <w:bookmarkEnd w:id="11"/>
+    </w:p>
+    <w:p/>
     <w:p/>
     <w:p>
       <w:pPr>
@@ -2803,81 +3163,7 @@
           <w:szCs w:val="44"/>
         </w:rPr>
       </w:pPr>
-      <w:bookmarkStart w:id="6" w:name="_Toc167932804"/>
-      <w:r>
-        <w:rPr>
-          <w:sz w:val="44"/>
-          <w:szCs w:val="44"/>
-        </w:rPr>
-        <w:lastRenderedPageBreak/>
-        <w:t>Domain Class Diagram</w:t>
-      </w:r>
-      <w:bookmarkEnd w:id="6"/>
-      <w:r>
-        <w:rPr>
-          <w:sz w:val="44"/>
-          <w:szCs w:val="44"/>
-        </w:rPr>
-        <w:t xml:space="preserve"> </w:t>
-      </w:r>
-    </w:p>
-    <w:p>
-      <w:pPr>
-        <w:rPr>
-          <w:sz w:val="44"/>
-          <w:szCs w:val="44"/>
-        </w:rPr>
-      </w:pPr>
-      <w:r>
-        <w:rPr>
-          <w:noProof/>
-        </w:rPr>
-        <w:drawing>
-          <wp:inline distT="0" distB="0" distL="0" distR="0" wp14:anchorId="4D3D7740" wp14:editId="6F3194C8">
-            <wp:extent cx="5943600" cy="4966335"/>
-            <wp:effectExtent l="0" t="0" r="0" b="5715"/>
-            <wp:docPr id="53769752" name="Picture 1"/>
-            <wp:cNvGraphicFramePr>
-              <a:graphicFrameLocks xmlns:a="http://schemas.openxmlformats.org/drawingml/2006/main" noChangeAspect="1"/>
-            </wp:cNvGraphicFramePr>
-            <a:graphic xmlns:a="http://schemas.openxmlformats.org/drawingml/2006/main">
-              <a:graphicData uri="http://schemas.openxmlformats.org/drawingml/2006/picture">
-                <pic:pic xmlns:pic="http://schemas.openxmlformats.org/drawingml/2006/picture">
-                  <pic:nvPicPr>
-                    <pic:cNvPr id="53769752" name=""/>
-                    <pic:cNvPicPr/>
-                  </pic:nvPicPr>
-                  <pic:blipFill>
-                    <a:blip r:embed="rId9"/>
-                    <a:stretch>
-                      <a:fillRect/>
-                    </a:stretch>
-                  </pic:blipFill>
-                  <pic:spPr>
-                    <a:xfrm>
-                      <a:off x="0" y="0"/>
-                      <a:ext cx="5943600" cy="4966335"/>
-                    </a:xfrm>
-                    <a:prstGeom prst="rect">
-                      <a:avLst/>
-                    </a:prstGeom>
-                  </pic:spPr>
-                </pic:pic>
-              </a:graphicData>
-            </a:graphic>
-          </wp:inline>
-        </w:drawing>
-      </w:r>
-    </w:p>
-    <w:p>
-      <w:pPr>
-        <w:pStyle w:val="Heading2"/>
-        <w:rPr>
-          <w:sz w:val="44"/>
-          <w:szCs w:val="44"/>
-        </w:rPr>
-      </w:pPr>
-      <w:bookmarkStart w:id="7" w:name="_Toc167932805"/>
+      <w:bookmarkStart w:id="12" w:name="_Toc172327753"/>
       <w:r>
         <w:rPr>
           <w:sz w:val="44"/>
@@ -2886,7 +3172,7 @@
         <w:lastRenderedPageBreak/>
         <w:t>System Class Model</w:t>
       </w:r>
-      <w:bookmarkEnd w:id="7"/>
+      <w:bookmarkEnd w:id="12"/>
     </w:p>
     <w:p>
       <w:pPr>
@@ -2944,7 +3230,7 @@
           <w:szCs w:val="44"/>
         </w:rPr>
       </w:pPr>
-      <w:bookmarkStart w:id="8" w:name="_Toc167932806"/>
+      <w:bookmarkStart w:id="13" w:name="_Toc172327754"/>
       <w:r>
         <w:rPr>
           <w:sz w:val="44"/>
@@ -2953,7 +3239,6 @@
         <w:lastRenderedPageBreak/>
         <w:t xml:space="preserve">Use Case Model: </w:t>
       </w:r>
-      <w:bookmarkEnd w:id="8"/>
       <w:r>
         <w:rPr>
           <w:sz w:val="44"/>
@@ -2961,6 +3246,7 @@
         </w:rPr>
         <w:t>Workplace Management System</w:t>
       </w:r>
+      <w:bookmarkEnd w:id="13"/>
     </w:p>
     <w:p>
       <w:pPr>
@@ -3035,7 +3321,7 @@
           <w:szCs w:val="44"/>
         </w:rPr>
       </w:pPr>
-      <w:bookmarkStart w:id="9" w:name="_Toc167932807"/>
+      <w:bookmarkStart w:id="14" w:name="_Toc172327755"/>
       <w:r>
         <w:rPr>
           <w:sz w:val="44"/>
@@ -3044,7 +3330,7 @@
         <w:lastRenderedPageBreak/>
         <w:t>Creating a Workplace</w:t>
       </w:r>
-      <w:bookmarkEnd w:id="9"/>
+      <w:bookmarkEnd w:id="14"/>
     </w:p>
     <w:p>
       <w:pPr>
@@ -3069,7 +3355,7 @@
           <w:szCs w:val="44"/>
         </w:rPr>
       </w:pPr>
-      <w:bookmarkStart w:id="10" w:name="_Toc167932808"/>
+      <w:bookmarkStart w:id="15" w:name="_Toc172327756"/>
       <w:r>
         <w:rPr>
           <w:sz w:val="44"/>
@@ -3078,7 +3364,7 @@
         <w:lastRenderedPageBreak/>
         <w:t>Modifying a Workplace</w:t>
       </w:r>
-      <w:bookmarkEnd w:id="10"/>
+      <w:bookmarkEnd w:id="15"/>
     </w:p>
     <w:p>
       <w:r>
@@ -3093,7 +3379,7 @@
           <w:szCs w:val="44"/>
         </w:rPr>
       </w:pPr>
-      <w:bookmarkStart w:id="11" w:name="_Toc167932809"/>
+      <w:bookmarkStart w:id="16" w:name="_Toc172327757"/>
       <w:r>
         <w:rPr>
           <w:sz w:val="44"/>
@@ -3102,7 +3388,7 @@
         <w:lastRenderedPageBreak/>
         <w:t>Manage Workplace Data</w:t>
       </w:r>
-      <w:bookmarkEnd w:id="11"/>
+      <w:bookmarkEnd w:id="16"/>
     </w:p>
     <w:p>
       <w:r>
@@ -3117,7 +3403,7 @@
           <w:szCs w:val="44"/>
         </w:rPr>
       </w:pPr>
-      <w:bookmarkStart w:id="12" w:name="_Toc167932810"/>
+      <w:bookmarkStart w:id="17" w:name="_Toc172327758"/>
       <w:r>
         <w:rPr>
           <w:sz w:val="44"/>
@@ -3126,7 +3412,7 @@
         <w:lastRenderedPageBreak/>
         <w:t>Use Case Model: Managing Union Card Data</w:t>
       </w:r>
-      <w:bookmarkEnd w:id="12"/>
+      <w:bookmarkEnd w:id="17"/>
     </w:p>
     <w:p>
       <w:pPr>
@@ -3209,7 +3495,7 @@
           <w:szCs w:val="44"/>
         </w:rPr>
       </w:pPr>
-      <w:bookmarkStart w:id="13" w:name="_Toc167932811"/>
+      <w:bookmarkStart w:id="18" w:name="_Toc172327759"/>
       <w:r>
         <w:rPr>
           <w:sz w:val="44"/>
@@ -3218,7 +3504,7 @@
         <w:lastRenderedPageBreak/>
         <w:t>Signing a Union Card</w:t>
       </w:r>
-      <w:bookmarkEnd w:id="13"/>
+      <w:bookmarkEnd w:id="18"/>
     </w:p>
     <w:p>
       <w:pPr>
@@ -3243,7 +3529,7 @@
           <w:szCs w:val="44"/>
         </w:rPr>
       </w:pPr>
-      <w:bookmarkStart w:id="14" w:name="_Toc167932812"/>
+      <w:bookmarkStart w:id="19" w:name="_Toc172327760"/>
       <w:r>
         <w:rPr>
           <w:sz w:val="44"/>
@@ -3252,7 +3538,7 @@
         <w:lastRenderedPageBreak/>
         <w:t>Deleting a Union Card</w:t>
       </w:r>
-      <w:bookmarkEnd w:id="14"/>
+      <w:bookmarkEnd w:id="19"/>
     </w:p>
     <w:p>
       <w:pPr>
@@ -3277,7 +3563,7 @@
           <w:szCs w:val="44"/>
         </w:rPr>
       </w:pPr>
-      <w:bookmarkStart w:id="15" w:name="_Toc167932813"/>
+      <w:bookmarkStart w:id="20" w:name="_Toc172327761"/>
       <w:r>
         <w:rPr>
           <w:sz w:val="44"/>
@@ -3286,7 +3572,7 @@
         <w:lastRenderedPageBreak/>
         <w:t>Accessing a Union Card</w:t>
       </w:r>
-      <w:bookmarkEnd w:id="15"/>
+      <w:bookmarkEnd w:id="20"/>
     </w:p>
     <w:p>
       <w:pPr>
@@ -3310,7 +3596,7 @@
           <w:noProof/>
         </w:rPr>
       </w:pPr>
-      <w:bookmarkStart w:id="16" w:name="_Toc167932814"/>
+      <w:bookmarkStart w:id="21" w:name="_Toc172327762"/>
       <w:r>
         <w:rPr>
           <w:sz w:val="44"/>
@@ -3319,7 +3605,7 @@
         <w:lastRenderedPageBreak/>
         <w:t>Use Case Model: User Management</w:t>
       </w:r>
-      <w:bookmarkEnd w:id="16"/>
+      <w:bookmarkEnd w:id="21"/>
       <w:r>
         <w:rPr>
           <w:noProof/>
@@ -3403,7 +3689,7 @@
           <w:szCs w:val="44"/>
         </w:rPr>
       </w:pPr>
-      <w:bookmarkStart w:id="17" w:name="_Toc167932815"/>
+      <w:bookmarkStart w:id="22" w:name="_Toc172327763"/>
       <w:r>
         <w:rPr>
           <w:sz w:val="44"/>
@@ -3426,7 +3712,7 @@
         </w:rPr>
         <w:t xml:space="preserve"> New Organizer</w:t>
       </w:r>
-      <w:bookmarkEnd w:id="17"/>
+      <w:bookmarkEnd w:id="22"/>
     </w:p>
     <w:p/>
     <w:p>
@@ -3500,7 +3786,7 @@
           <w:szCs w:val="44"/>
         </w:rPr>
       </w:pPr>
-      <w:bookmarkStart w:id="18" w:name="_Toc167932816"/>
+      <w:bookmarkStart w:id="23" w:name="_Toc172327764"/>
       <w:r>
         <w:rPr>
           <w:sz w:val="44"/>
@@ -3509,7 +3795,7 @@
         <w:lastRenderedPageBreak/>
         <w:t>Removing a User</w:t>
       </w:r>
-      <w:bookmarkEnd w:id="18"/>
+      <w:bookmarkEnd w:id="23"/>
     </w:p>
     <w:p/>
     <w:p>
@@ -3565,7 +3851,7 @@
           <w:szCs w:val="44"/>
         </w:rPr>
       </w:pPr>
-      <w:bookmarkStart w:id="19" w:name="_Toc167932817"/>
+      <w:bookmarkStart w:id="24" w:name="_Toc172327765"/>
       <w:r>
         <w:rPr>
           <w:sz w:val="44"/>
@@ -3574,7 +3860,7 @@
         <w:lastRenderedPageBreak/>
         <w:t>Creating an Account</w:t>
       </w:r>
-      <w:bookmarkEnd w:id="19"/>
+      <w:bookmarkEnd w:id="24"/>
     </w:p>
     <w:p/>
     <w:p>
@@ -4755,10 +5041,19 @@
     <w:autoRedefine/>
     <w:uiPriority w:val="39"/>
     <w:unhideWhenUsed/>
-    <w:rsid w:val="00D0293C"/>
+    <w:rsid w:val="009617C9"/>
     <w:pPr>
+      <w:tabs>
+        <w:tab w:val="right" w:leader="dot" w:pos="9350"/>
+      </w:tabs>
       <w:spacing w:after="100"/>
     </w:pPr>
+    <w:rPr>
+      <w:rFonts w:cstheme="minorHAnsi"/>
+      <w:b/>
+      <w:bCs/>
+      <w:noProof/>
+    </w:rPr>
   </w:style>
   <w:style w:type="character" w:styleId="Hyperlink">
     <w:name w:val="Hyperlink"/>
@@ -4818,11 +5113,17 @@
     <w:autoRedefine/>
     <w:uiPriority w:val="39"/>
     <w:unhideWhenUsed/>
-    <w:rsid w:val="00D329C8"/>
+    <w:rsid w:val="009617C9"/>
     <w:pPr>
+      <w:tabs>
+        <w:tab w:val="right" w:leader="dot" w:pos="9350"/>
+      </w:tabs>
       <w:spacing w:after="100"/>
       <w:ind w:left="440"/>
     </w:pPr>
+    <w:rPr>
+      <w:noProof/>
+    </w:rPr>
   </w:style>
   <w:style w:type="paragraph" w:styleId="ListParagraph">
     <w:name w:val="List Paragraph"/>

</xml_diff>